<commit_message>
Added testAssociationRules() function. Started working on project report.
</commit_message>
<xml_diff>
--- a/Αναφορά Εργασίας - Στέφανος Καραμπέρας 2910.docx
+++ b/Αναφορά Εργασίας - Στέφανος Καραμπέρας 2910.docx
@@ -679,7 +679,7 @@
           <w:sz w:val="28"/>
           <w:szCs w:val="28"/>
         </w:rPr>
-        <w:t>filterNormalizeCostRecency</w:t>
+        <w:t>printClusteringCharts</w:t>
       </w:r>
       <w:proofErr w:type="spellEnd"/>
       <w:r>
@@ -720,12 +720,13 @@
         </w:rPr>
       </w:pPr>
       <w:proofErr w:type="spellStart"/>
-      <w:r>
-        <w:rPr>
-          <w:sz w:val="28"/>
-          <w:szCs w:val="28"/>
-        </w:rPr>
-        <w:t>performClustering</w:t>
+      <w:proofErr w:type="gramStart"/>
+      <w:r>
+        <w:rPr>
+          <w:sz w:val="28"/>
+          <w:szCs w:val="28"/>
+        </w:rPr>
+        <w:t>generateGroceriesWithBinaryClusterData</w:t>
       </w:r>
       <w:proofErr w:type="spellEnd"/>
       <w:r>
@@ -736,12 +737,13 @@
         <w:t>(</w:t>
       </w:r>
       <w:proofErr w:type="spellStart"/>
-      <w:r>
-        <w:rPr>
-          <w:sz w:val="28"/>
-          <w:szCs w:val="28"/>
-        </w:rPr>
-        <w:t>normalizedCostAndRecency</w:t>
+      <w:proofErr w:type="gramEnd"/>
+      <w:r>
+        <w:rPr>
+          <w:sz w:val="28"/>
+          <w:szCs w:val="28"/>
+        </w:rPr>
+        <w:t>groceriesDiscrete</w:t>
       </w:r>
       <w:proofErr w:type="spellEnd"/>
       <w:r>
@@ -749,7 +751,63 @@
           <w:sz w:val="28"/>
           <w:szCs w:val="28"/>
         </w:rPr>
+        <w:t xml:space="preserve">, </w:t>
+      </w:r>
+      <w:proofErr w:type="spellStart"/>
+      <w:r>
+        <w:rPr>
+          <w:sz w:val="28"/>
+          <w:szCs w:val="28"/>
+        </w:rPr>
+        <w:t>kmeansFit</w:t>
+      </w:r>
+      <w:proofErr w:type="spellEnd"/>
+      <w:r>
+        <w:rPr>
+          <w:sz w:val="28"/>
+          <w:szCs w:val="28"/>
+        </w:rPr>
         <w:t>)</w:t>
+      </w:r>
+    </w:p>
+    <w:p>
+      <w:pPr>
+        <w:pStyle w:val="ListParagraph"/>
+        <w:ind w:left="1440"/>
+        <w:rPr>
+          <w:sz w:val="28"/>
+          <w:szCs w:val="28"/>
+          <w:lang w:val="el-GR"/>
+        </w:rPr>
+      </w:pPr>
+    </w:p>
+    <w:p>
+      <w:pPr>
+        <w:pStyle w:val="ListParagraph"/>
+        <w:numPr>
+          <w:ilvl w:val="0"/>
+          <w:numId w:val="1"/>
+        </w:numPr>
+        <w:rPr>
+          <w:sz w:val="28"/>
+          <w:szCs w:val="28"/>
+          <w:lang w:val="el-GR"/>
+        </w:rPr>
+      </w:pPr>
+      <w:r>
+        <w:rPr>
+          <w:sz w:val="28"/>
+          <w:szCs w:val="28"/>
+          <w:lang w:val="el-GR"/>
+        </w:rPr>
+        <w:t>Άσκηση 4</w:t>
+      </w:r>
+      <w:r>
+        <w:rPr>
+          <w:sz w:val="28"/>
+          <w:szCs w:val="28"/>
+        </w:rPr>
+        <w:t>:</w:t>
       </w:r>
     </w:p>
     <w:p>
@@ -771,156 +829,6 @@
           <w:sz w:val="28"/>
           <w:szCs w:val="28"/>
         </w:rPr>
-        <w:t>printClusteringCharts</w:t>
-      </w:r>
-      <w:proofErr w:type="spellEnd"/>
-      <w:r>
-        <w:rPr>
-          <w:sz w:val="28"/>
-          <w:szCs w:val="28"/>
-        </w:rPr>
-        <w:t>(</w:t>
-      </w:r>
-      <w:proofErr w:type="spellStart"/>
-      <w:r>
-        <w:rPr>
-          <w:sz w:val="28"/>
-          <w:szCs w:val="28"/>
-        </w:rPr>
-        <w:t>groceriesDiscrete</w:t>
-      </w:r>
-      <w:proofErr w:type="spellEnd"/>
-      <w:r>
-        <w:rPr>
-          <w:sz w:val="28"/>
-          <w:szCs w:val="28"/>
-        </w:rPr>
-        <w:t>)</w:t>
-      </w:r>
-    </w:p>
-    <w:p>
-      <w:pPr>
-        <w:pStyle w:val="ListParagraph"/>
-        <w:numPr>
-          <w:ilvl w:val="1"/>
-          <w:numId w:val="1"/>
-        </w:numPr>
-        <w:rPr>
-          <w:sz w:val="28"/>
-          <w:szCs w:val="28"/>
-          <w:lang w:val="el-GR"/>
-        </w:rPr>
-      </w:pPr>
-      <w:proofErr w:type="spellStart"/>
-      <w:proofErr w:type="gramStart"/>
-      <w:r>
-        <w:rPr>
-          <w:sz w:val="28"/>
-          <w:szCs w:val="28"/>
-        </w:rPr>
-        <w:t>generateGroceriesWithBinaryClusterData</w:t>
-      </w:r>
-      <w:proofErr w:type="spellEnd"/>
-      <w:r>
-        <w:rPr>
-          <w:sz w:val="28"/>
-          <w:szCs w:val="28"/>
-        </w:rPr>
-        <w:t>(</w:t>
-      </w:r>
-      <w:proofErr w:type="spellStart"/>
-      <w:proofErr w:type="gramEnd"/>
-      <w:r>
-        <w:rPr>
-          <w:sz w:val="28"/>
-          <w:szCs w:val="28"/>
-        </w:rPr>
-        <w:t>groceriesDiscrete</w:t>
-      </w:r>
-      <w:proofErr w:type="spellEnd"/>
-      <w:r>
-        <w:rPr>
-          <w:sz w:val="28"/>
-          <w:szCs w:val="28"/>
-        </w:rPr>
-        <w:t xml:space="preserve">, </w:t>
-      </w:r>
-      <w:proofErr w:type="spellStart"/>
-      <w:r>
-        <w:rPr>
-          <w:sz w:val="28"/>
-          <w:szCs w:val="28"/>
-        </w:rPr>
-        <w:t>kmeansFit</w:t>
-      </w:r>
-      <w:proofErr w:type="spellEnd"/>
-      <w:r>
-        <w:rPr>
-          <w:sz w:val="28"/>
-          <w:szCs w:val="28"/>
-        </w:rPr>
-        <w:t>)</w:t>
-      </w:r>
-    </w:p>
-    <w:p>
-      <w:pPr>
-        <w:pStyle w:val="ListParagraph"/>
-        <w:ind w:left="1440"/>
-        <w:rPr>
-          <w:sz w:val="28"/>
-          <w:szCs w:val="28"/>
-          <w:lang w:val="el-GR"/>
-        </w:rPr>
-      </w:pPr>
-    </w:p>
-    <w:p>
-      <w:pPr>
-        <w:pStyle w:val="ListParagraph"/>
-        <w:numPr>
-          <w:ilvl w:val="0"/>
-          <w:numId w:val="1"/>
-        </w:numPr>
-        <w:rPr>
-          <w:sz w:val="28"/>
-          <w:szCs w:val="28"/>
-          <w:lang w:val="el-GR"/>
-        </w:rPr>
-      </w:pPr>
-      <w:r>
-        <w:rPr>
-          <w:sz w:val="28"/>
-          <w:szCs w:val="28"/>
-          <w:lang w:val="el-GR"/>
-        </w:rPr>
-        <w:t>Άσκηση 4</w:t>
-      </w:r>
-      <w:r>
-        <w:rPr>
-          <w:sz w:val="28"/>
-          <w:szCs w:val="28"/>
-        </w:rPr>
-        <w:t>:</w:t>
-      </w:r>
-    </w:p>
-    <w:p>
-      <w:pPr>
-        <w:pStyle w:val="ListParagraph"/>
-        <w:numPr>
-          <w:ilvl w:val="1"/>
-          <w:numId w:val="1"/>
-        </w:numPr>
-        <w:rPr>
-          <w:sz w:val="28"/>
-          <w:szCs w:val="28"/>
-          <w:lang w:val="el-GR"/>
-        </w:rPr>
-      </w:pPr>
-      <w:proofErr w:type="spellStart"/>
-      <w:r>
-        <w:rPr>
-          <w:sz w:val="28"/>
-          <w:szCs w:val="28"/>
-        </w:rPr>
         <w:t>clusterProductProfile</w:t>
       </w:r>
       <w:proofErr w:type="spellEnd"/>
@@ -1059,7 +967,6 @@
           <w:szCs w:val="32"/>
           <w:lang w:val="el-GR"/>
         </w:rPr>
-        <w:lastRenderedPageBreak/>
         <w:t>Μετασχηματισμός των πρωτογενών δεδομένων σε δυαδική μορφή συναλλαγών</w:t>
       </w:r>
     </w:p>
@@ -6382,23 +6289,7 @@
           <w:szCs w:val="28"/>
           <w:lang w:val="el-GR"/>
         </w:rPr>
-        <w:t>εξάγονται μόλις</w:t>
-      </w:r>
-      <w:r>
-        <w:rPr>
-          <w:sz w:val="28"/>
-          <w:szCs w:val="28"/>
-          <w:lang w:val="el-GR"/>
-        </w:rPr>
-        <w:t xml:space="preserve"> 6</w:t>
-      </w:r>
-      <w:r>
-        <w:rPr>
-          <w:sz w:val="28"/>
-          <w:szCs w:val="28"/>
-          <w:lang w:val="el-GR"/>
-        </w:rPr>
-        <w:t xml:space="preserve"> κανόνες συσχέτισης.</w:t>
+        <w:t>εξάγονται μόλις 6 κανόνες συσχέτισης.</w:t>
       </w:r>
     </w:p>
     <w:p>
@@ -6545,39 +6436,7 @@
           <w:szCs w:val="28"/>
           <w:lang w:val="el-GR"/>
         </w:rPr>
-        <w:t>εξάγ</w:t>
-      </w:r>
-      <w:r>
-        <w:rPr>
-          <w:sz w:val="28"/>
-          <w:szCs w:val="28"/>
-          <w:lang w:val="el-GR"/>
-        </w:rPr>
-        <w:t xml:space="preserve">εται μόλις 1 </w:t>
-      </w:r>
-      <w:r>
-        <w:rPr>
-          <w:sz w:val="28"/>
-          <w:szCs w:val="28"/>
-          <w:lang w:val="el-GR"/>
-        </w:rPr>
-        <w:t>καν</w:t>
-      </w:r>
-      <w:r>
-        <w:rPr>
-          <w:sz w:val="28"/>
-          <w:szCs w:val="28"/>
-          <w:lang w:val="el-GR"/>
-        </w:rPr>
-        <w:t>όνας</w:t>
-      </w:r>
-      <w:r>
-        <w:rPr>
-          <w:sz w:val="28"/>
-          <w:szCs w:val="28"/>
-          <w:lang w:val="el-GR"/>
-        </w:rPr>
-        <w:t xml:space="preserve"> συσχέτισης.</w:t>
+        <w:t>εξάγεται μόλις 1 κανόνας συσχέτισης.</w:t>
       </w:r>
     </w:p>
     <w:p>
@@ -8195,17 +8054,7 @@
           <w:lang w:val="el-GR"/>
         </w:rPr>
         <w:lastRenderedPageBreak/>
-        <w:t>Κανόνες</w:t>
-      </w:r>
-      <w:bookmarkStart w:id="1" w:name="_GoBack"/>
-      <w:bookmarkEnd w:id="1"/>
-      <w:r>
-        <w:rPr>
-          <w:sz w:val="32"/>
-          <w:szCs w:val="32"/>
-          <w:lang w:val="el-GR"/>
-        </w:rPr>
-        <w:t xml:space="preserve"> με το υψηλότερο </w:t>
+        <w:t xml:space="preserve">Κανόνες με το υψηλότερο </w:t>
       </w:r>
       <w:r>
         <w:rPr>
@@ -9702,48 +9551,2695 @@
     </w:p>
     <w:p>
       <w:pPr>
-        <w:rPr>
-          <w:sz w:val="28"/>
-          <w:szCs w:val="28"/>
-          <w:lang w:val="el-GR"/>
-        </w:rPr>
-      </w:pPr>
-    </w:p>
-    <w:p>
-      <w:pPr>
-        <w:rPr>
-          <w:sz w:val="28"/>
-          <w:szCs w:val="28"/>
-          <w:lang w:val="el-GR"/>
-        </w:rPr>
-      </w:pPr>
-    </w:p>
-    <w:p>
-      <w:pPr>
-        <w:rPr>
-          <w:sz w:val="28"/>
-          <w:szCs w:val="28"/>
-          <w:lang w:val="el-GR"/>
-        </w:rPr>
-      </w:pPr>
-    </w:p>
-    <w:p>
-      <w:pPr>
-        <w:rPr>
-          <w:sz w:val="28"/>
-          <w:szCs w:val="28"/>
-          <w:lang w:val="el-GR"/>
-        </w:rPr>
-      </w:pPr>
-    </w:p>
-    <w:p>
-      <w:pPr>
-        <w:rPr>
-          <w:sz w:val="28"/>
-          <w:szCs w:val="28"/>
-          <w:lang w:val="el-GR"/>
-        </w:rPr>
-      </w:pPr>
+        <w:jc w:val="center"/>
+        <w:rPr>
+          <w:sz w:val="36"/>
+          <w:szCs w:val="36"/>
+          <w:lang w:val="el-GR"/>
+        </w:rPr>
+      </w:pPr>
+      <w:r>
+        <w:rPr>
+          <w:sz w:val="36"/>
+          <w:szCs w:val="36"/>
+          <w:lang w:val="el-GR"/>
+        </w:rPr>
+        <w:t>Άσκηση 3</w:t>
+      </w:r>
+    </w:p>
+    <w:p>
+      <w:pPr>
+        <w:pStyle w:val="ListParagraph"/>
+        <w:numPr>
+          <w:ilvl w:val="0"/>
+          <w:numId w:val="16"/>
+        </w:numPr>
+        <w:jc w:val="center"/>
+        <w:rPr>
+          <w:sz w:val="32"/>
+          <w:szCs w:val="32"/>
+          <w:lang w:val="el-GR"/>
+        </w:rPr>
+      </w:pPr>
+      <w:r>
+        <w:rPr>
+          <w:sz w:val="32"/>
+          <w:szCs w:val="32"/>
+          <w:lang w:val="el-GR"/>
+        </w:rPr>
+        <w:t xml:space="preserve">Εφαρμογή της μεθόδου ομαδοποίησης </w:t>
+      </w:r>
+      <w:r>
+        <w:rPr>
+          <w:sz w:val="32"/>
+          <w:szCs w:val="32"/>
+        </w:rPr>
+        <w:t>k</w:t>
+      </w:r>
+      <w:r>
+        <w:rPr>
+          <w:sz w:val="32"/>
+          <w:szCs w:val="32"/>
+          <w:lang w:val="el-GR"/>
+        </w:rPr>
+        <w:t>-</w:t>
+      </w:r>
+      <w:r>
+        <w:rPr>
+          <w:sz w:val="32"/>
+          <w:szCs w:val="32"/>
+        </w:rPr>
+        <w:t>means</w:t>
+      </w:r>
+      <w:r>
+        <w:rPr>
+          <w:sz w:val="32"/>
+          <w:szCs w:val="32"/>
+          <w:lang w:val="el-GR"/>
+        </w:rPr>
+        <w:t xml:space="preserve"> </w:t>
+      </w:r>
+      <w:r>
+        <w:rPr>
+          <w:sz w:val="32"/>
+          <w:szCs w:val="32"/>
+          <w:lang w:val="el-GR"/>
+        </w:rPr>
+        <w:t xml:space="preserve">στα συνεχή </w:t>
+      </w:r>
+      <w:r>
+        <w:rPr>
+          <w:sz w:val="32"/>
+          <w:szCs w:val="32"/>
+          <w:lang w:val="el-GR"/>
+        </w:rPr>
+        <w:t xml:space="preserve">χαρακτηριστικά </w:t>
+      </w:r>
+      <w:r>
+        <w:rPr>
+          <w:sz w:val="32"/>
+          <w:szCs w:val="32"/>
+        </w:rPr>
+        <w:t>basket</w:t>
+      </w:r>
+      <w:r>
+        <w:rPr>
+          <w:sz w:val="32"/>
+          <w:szCs w:val="32"/>
+          <w:lang w:val="el-GR"/>
+        </w:rPr>
+        <w:t>_</w:t>
+      </w:r>
+      <w:r>
+        <w:rPr>
+          <w:sz w:val="32"/>
+          <w:szCs w:val="32"/>
+        </w:rPr>
+        <w:t>value</w:t>
+      </w:r>
+      <w:r>
+        <w:rPr>
+          <w:sz w:val="32"/>
+          <w:szCs w:val="32"/>
+          <w:lang w:val="el-GR"/>
+        </w:rPr>
+        <w:t xml:space="preserve"> και </w:t>
+      </w:r>
+      <w:r>
+        <w:rPr>
+          <w:sz w:val="32"/>
+          <w:szCs w:val="32"/>
+        </w:rPr>
+        <w:t>recency</w:t>
+      </w:r>
+      <w:r>
+        <w:rPr>
+          <w:sz w:val="32"/>
+          <w:szCs w:val="32"/>
+          <w:lang w:val="el-GR"/>
+        </w:rPr>
+        <w:t>_</w:t>
+      </w:r>
+      <w:r>
+        <w:rPr>
+          <w:sz w:val="32"/>
+          <w:szCs w:val="32"/>
+        </w:rPr>
+        <w:t>days</w:t>
+      </w:r>
+      <w:r>
+        <w:rPr>
+          <w:sz w:val="32"/>
+          <w:szCs w:val="32"/>
+          <w:lang w:val="el-GR"/>
+        </w:rPr>
+        <w:t>.</w:t>
+      </w:r>
+    </w:p>
+    <w:p>
+      <w:pPr>
+        <w:rPr>
+          <w:sz w:val="28"/>
+          <w:szCs w:val="28"/>
+          <w:lang w:val="el-GR"/>
+        </w:rPr>
+      </w:pPr>
+      <w:r>
+        <w:rPr>
+          <w:sz w:val="28"/>
+          <w:szCs w:val="28"/>
+          <w:lang w:val="el-GR"/>
+        </w:rPr>
+        <w:t xml:space="preserve">Σε αυτό το στάδιο της επεξεργασίας του συνόλου δεδομένων μας καλούμαστε να εφαρμόσουμε την μέθοδο ομαδοποίησης </w:t>
+      </w:r>
+      <w:r>
+        <w:rPr>
+          <w:b/>
+          <w:bCs/>
+          <w:sz w:val="28"/>
+          <w:szCs w:val="28"/>
+        </w:rPr>
+        <w:t>k</w:t>
+      </w:r>
+      <w:r>
+        <w:rPr>
+          <w:b/>
+          <w:bCs/>
+          <w:sz w:val="28"/>
+          <w:szCs w:val="28"/>
+          <w:lang w:val="el-GR"/>
+        </w:rPr>
+        <w:t>-</w:t>
+      </w:r>
+      <w:r>
+        <w:rPr>
+          <w:b/>
+          <w:bCs/>
+          <w:sz w:val="28"/>
+          <w:szCs w:val="28"/>
+        </w:rPr>
+        <w:t>means</w:t>
+      </w:r>
+      <w:r>
+        <w:rPr>
+          <w:sz w:val="28"/>
+          <w:szCs w:val="28"/>
+          <w:lang w:val="el-GR"/>
+        </w:rPr>
+        <w:t xml:space="preserve"> </w:t>
+      </w:r>
+      <w:r>
+        <w:rPr>
+          <w:sz w:val="28"/>
+          <w:szCs w:val="28"/>
+          <w:lang w:val="el-GR"/>
+        </w:rPr>
+        <w:t xml:space="preserve">στα 2 συνεχή χαρακτηριστικά </w:t>
+      </w:r>
+      <w:r>
+        <w:rPr>
+          <w:b/>
+          <w:bCs/>
+          <w:sz w:val="28"/>
+          <w:szCs w:val="28"/>
+        </w:rPr>
+        <w:t>basket</w:t>
+      </w:r>
+      <w:r>
+        <w:rPr>
+          <w:b/>
+          <w:bCs/>
+          <w:sz w:val="28"/>
+          <w:szCs w:val="28"/>
+          <w:lang w:val="el-GR"/>
+        </w:rPr>
+        <w:t>_</w:t>
+      </w:r>
+      <w:r>
+        <w:rPr>
+          <w:b/>
+          <w:bCs/>
+          <w:sz w:val="28"/>
+          <w:szCs w:val="28"/>
+        </w:rPr>
+        <w:t>value</w:t>
+      </w:r>
+      <w:r>
+        <w:rPr>
+          <w:sz w:val="28"/>
+          <w:szCs w:val="28"/>
+          <w:lang w:val="el-GR"/>
+        </w:rPr>
+        <w:t xml:space="preserve"> </w:t>
+      </w:r>
+      <w:r>
+        <w:rPr>
+          <w:sz w:val="28"/>
+          <w:szCs w:val="28"/>
+          <w:lang w:val="el-GR"/>
+        </w:rPr>
+        <w:t>και</w:t>
+      </w:r>
+      <w:r>
+        <w:rPr>
+          <w:sz w:val="28"/>
+          <w:szCs w:val="28"/>
+          <w:lang w:val="el-GR"/>
+        </w:rPr>
+        <w:t xml:space="preserve"> </w:t>
+      </w:r>
+      <w:r>
+        <w:rPr>
+          <w:b/>
+          <w:bCs/>
+          <w:sz w:val="28"/>
+          <w:szCs w:val="28"/>
+        </w:rPr>
+        <w:t>recency</w:t>
+      </w:r>
+      <w:r>
+        <w:rPr>
+          <w:b/>
+          <w:bCs/>
+          <w:sz w:val="28"/>
+          <w:szCs w:val="28"/>
+          <w:lang w:val="el-GR"/>
+        </w:rPr>
+        <w:t>_</w:t>
+      </w:r>
+      <w:r>
+        <w:rPr>
+          <w:b/>
+          <w:bCs/>
+          <w:sz w:val="28"/>
+          <w:szCs w:val="28"/>
+        </w:rPr>
+        <w:t>days</w:t>
+      </w:r>
+      <w:r>
+        <w:rPr>
+          <w:sz w:val="28"/>
+          <w:szCs w:val="28"/>
+          <w:lang w:val="el-GR"/>
+        </w:rPr>
+        <w:t xml:space="preserve"> </w:t>
+      </w:r>
+      <w:r>
+        <w:rPr>
+          <w:sz w:val="28"/>
+          <w:szCs w:val="28"/>
+          <w:lang w:val="el-GR"/>
+        </w:rPr>
+        <w:t>του  επεξεργασμένου συνόλου δεδομένων (</w:t>
+      </w:r>
+      <w:proofErr w:type="spellStart"/>
+      <w:r>
+        <w:rPr>
+          <w:b/>
+          <w:bCs/>
+          <w:sz w:val="28"/>
+          <w:szCs w:val="28"/>
+        </w:rPr>
+        <w:t>groceriesDiscrete</w:t>
+      </w:r>
+      <w:proofErr w:type="spellEnd"/>
+      <w:r>
+        <w:rPr>
+          <w:sz w:val="28"/>
+          <w:szCs w:val="28"/>
+          <w:lang w:val="el-GR"/>
+        </w:rPr>
+        <w:t>)</w:t>
+      </w:r>
+      <w:r>
+        <w:rPr>
+          <w:sz w:val="28"/>
+          <w:szCs w:val="28"/>
+          <w:lang w:val="el-GR"/>
+        </w:rPr>
+        <w:t xml:space="preserve">, με σκοπό την εξαγωγή </w:t>
+      </w:r>
+      <w:r>
+        <w:rPr>
+          <w:b/>
+          <w:bCs/>
+          <w:sz w:val="28"/>
+          <w:szCs w:val="28"/>
+          <w:lang w:val="el-GR"/>
+        </w:rPr>
+        <w:t>5 ομάδων (</w:t>
+      </w:r>
+      <w:r>
+        <w:rPr>
+          <w:b/>
+          <w:bCs/>
+          <w:sz w:val="28"/>
+          <w:szCs w:val="28"/>
+        </w:rPr>
+        <w:t>clusters</w:t>
+      </w:r>
+      <w:r>
+        <w:rPr>
+          <w:b/>
+          <w:bCs/>
+          <w:sz w:val="28"/>
+          <w:szCs w:val="28"/>
+          <w:lang w:val="el-GR"/>
+        </w:rPr>
+        <w:t>)</w:t>
+      </w:r>
+      <w:r>
+        <w:rPr>
+          <w:sz w:val="28"/>
+          <w:szCs w:val="28"/>
+          <w:lang w:val="el-GR"/>
+        </w:rPr>
+        <w:t xml:space="preserve"> </w:t>
+      </w:r>
+      <w:r>
+        <w:rPr>
+          <w:sz w:val="28"/>
+          <w:szCs w:val="28"/>
+          <w:lang w:val="el-GR"/>
+        </w:rPr>
+        <w:t>συναλλαγών.</w:t>
+      </w:r>
+    </w:p>
+    <w:p>
+      <w:pPr>
+        <w:rPr>
+          <w:sz w:val="28"/>
+          <w:szCs w:val="28"/>
+          <w:lang w:val="el-GR"/>
+        </w:rPr>
+      </w:pPr>
+    </w:p>
+    <w:p>
+      <w:pPr>
+        <w:rPr>
+          <w:sz w:val="28"/>
+          <w:szCs w:val="28"/>
+          <w:lang w:val="el-GR"/>
+        </w:rPr>
+      </w:pPr>
+      <w:r>
+        <w:rPr>
+          <w:sz w:val="28"/>
+          <w:szCs w:val="28"/>
+          <w:lang w:val="el-GR"/>
+        </w:rPr>
+        <w:t xml:space="preserve">Ακολουθεί συνοπτική περιγραφή της διαδικασίας που ακολουθήθηκε στην </w:t>
+      </w:r>
+      <w:r>
+        <w:rPr>
+          <w:sz w:val="28"/>
+          <w:szCs w:val="28"/>
+        </w:rPr>
+        <w:t>R</w:t>
+      </w:r>
+      <w:r>
+        <w:rPr>
+          <w:sz w:val="28"/>
+          <w:szCs w:val="28"/>
+          <w:lang w:val="el-GR"/>
+        </w:rPr>
+        <w:t>.</w:t>
+      </w:r>
+    </w:p>
+    <w:p>
+      <w:pPr>
+        <w:rPr>
+          <w:sz w:val="28"/>
+          <w:szCs w:val="28"/>
+          <w:lang w:val="el-GR"/>
+        </w:rPr>
+      </w:pPr>
+      <w:r>
+        <w:rPr>
+          <w:sz w:val="28"/>
+          <w:szCs w:val="28"/>
+          <w:lang w:val="el-GR"/>
+        </w:rPr>
+        <w:t>Αρχικά</w:t>
+      </w:r>
+      <w:r>
+        <w:rPr>
+          <w:sz w:val="28"/>
+          <w:szCs w:val="28"/>
+          <w:lang w:val="el-GR"/>
+        </w:rPr>
+        <w:t xml:space="preserve"> </w:t>
+      </w:r>
+      <w:r>
+        <w:rPr>
+          <w:sz w:val="28"/>
+          <w:szCs w:val="28"/>
+          <w:lang w:val="el-GR"/>
+        </w:rPr>
+        <w:t xml:space="preserve">απομονώνουμε τις επιθυμητές ιδιότητες (στήλες) από τη </w:t>
+      </w:r>
+      <w:proofErr w:type="spellStart"/>
+      <w:r>
+        <w:rPr>
+          <w:b/>
+          <w:bCs/>
+          <w:sz w:val="28"/>
+          <w:szCs w:val="28"/>
+        </w:rPr>
+        <w:t>groceriesDiscrete</w:t>
+      </w:r>
+      <w:proofErr w:type="spellEnd"/>
+      <w:r>
+        <w:rPr>
+          <w:sz w:val="28"/>
+          <w:szCs w:val="28"/>
+          <w:lang w:val="el-GR"/>
+        </w:rPr>
+        <w:t xml:space="preserve"> και τις αποθηκεύουμε στη </w:t>
+      </w:r>
+      <w:proofErr w:type="spellStart"/>
+      <w:r>
+        <w:rPr>
+          <w:b/>
+          <w:bCs/>
+          <w:sz w:val="28"/>
+          <w:szCs w:val="28"/>
+        </w:rPr>
+        <w:t>normalizedCostAndRecency</w:t>
+      </w:r>
+      <w:proofErr w:type="spellEnd"/>
+      <w:r>
+        <w:rPr>
+          <w:sz w:val="28"/>
+          <w:szCs w:val="28"/>
+          <w:lang w:val="el-GR"/>
+        </w:rPr>
+        <w:t xml:space="preserve"> </w:t>
+      </w:r>
+      <w:r>
+        <w:rPr>
+          <w:sz w:val="28"/>
+          <w:szCs w:val="28"/>
+          <w:lang w:val="el-GR"/>
+        </w:rPr>
+        <w:t>με την παρακάτω εντολή</w:t>
+      </w:r>
+      <w:r>
+        <w:rPr>
+          <w:sz w:val="28"/>
+          <w:szCs w:val="28"/>
+          <w:lang w:val="el-GR"/>
+        </w:rPr>
+        <w:t xml:space="preserve">: </w:t>
+      </w:r>
+    </w:p>
+    <w:p>
+      <w:pPr>
+        <w:shd w:val="clear" w:color="auto" w:fill="2B2B2B"/>
+        <w:tabs>
+          <w:tab w:val="left" w:pos="916"/>
+          <w:tab w:val="left" w:pos="1832"/>
+          <w:tab w:val="left" w:pos="2748"/>
+          <w:tab w:val="left" w:pos="3664"/>
+          <w:tab w:val="left" w:pos="4580"/>
+          <w:tab w:val="left" w:pos="5496"/>
+          <w:tab w:val="left" w:pos="6412"/>
+          <w:tab w:val="left" w:pos="7328"/>
+          <w:tab w:val="left" w:pos="8244"/>
+          <w:tab w:val="left" w:pos="9160"/>
+          <w:tab w:val="left" w:pos="10076"/>
+          <w:tab w:val="left" w:pos="10992"/>
+          <w:tab w:val="left" w:pos="11908"/>
+          <w:tab w:val="left" w:pos="12824"/>
+          <w:tab w:val="left" w:pos="13740"/>
+          <w:tab w:val="left" w:pos="14656"/>
+        </w:tabs>
+        <w:spacing w:after="0" w:line="240" w:lineRule="auto"/>
+        <w:rPr>
+          <w:rFonts w:ascii="JetBrains Mono" w:eastAsia="Times New Roman" w:hAnsi="JetBrains Mono" w:cs="Courier New"/>
+          <w:color w:val="A9B7C6"/>
+          <w:sz w:val="20"/>
+          <w:szCs w:val="20"/>
+        </w:rPr>
+      </w:pPr>
+      <w:r>
+        <w:rPr>
+          <w:rFonts w:ascii="JetBrains Mono" w:eastAsia="Times New Roman" w:hAnsi="JetBrains Mono" w:cs="Courier New"/>
+          <w:color w:val="A9B7C6"/>
+          <w:sz w:val="20"/>
+          <w:szCs w:val="20"/>
+        </w:rPr>
+        <w:tab/>
+      </w:r>
+      <w:proofErr w:type="spellStart"/>
+      <w:r>
+        <w:rPr>
+          <w:rFonts w:ascii="JetBrains Mono" w:eastAsia="Times New Roman" w:hAnsi="JetBrains Mono" w:cs="Courier New"/>
+          <w:color w:val="A9B7C6"/>
+          <w:sz w:val="20"/>
+          <w:szCs w:val="20"/>
+        </w:rPr>
+        <w:t>costAndRecency</w:t>
+      </w:r>
+      <w:proofErr w:type="spellEnd"/>
+      <w:r>
+        <w:rPr>
+          <w:rFonts w:ascii="JetBrains Mono" w:eastAsia="Times New Roman" w:hAnsi="JetBrains Mono" w:cs="Courier New"/>
+          <w:color w:val="A9B7C6"/>
+          <w:sz w:val="20"/>
+          <w:szCs w:val="20"/>
+        </w:rPr>
+        <w:t xml:space="preserve"> &lt;- </w:t>
+      </w:r>
+      <w:proofErr w:type="spellStart"/>
+      <w:proofErr w:type="gramStart"/>
+      <w:r>
+        <w:rPr>
+          <w:rFonts w:ascii="JetBrains Mono" w:eastAsia="Times New Roman" w:hAnsi="JetBrains Mono" w:cs="Courier New"/>
+          <w:color w:val="A9B7C6"/>
+          <w:sz w:val="20"/>
+          <w:szCs w:val="20"/>
+        </w:rPr>
+        <w:t>groceriesDiscrete</w:t>
+      </w:r>
+      <w:proofErr w:type="spellEnd"/>
+      <w:r>
+        <w:rPr>
+          <w:rFonts w:ascii="JetBrains Mono" w:eastAsia="Times New Roman" w:hAnsi="JetBrains Mono" w:cs="Courier New"/>
+          <w:color w:val="A9B7C6"/>
+          <w:sz w:val="20"/>
+          <w:szCs w:val="20"/>
+        </w:rPr>
+        <w:t>[</w:t>
+      </w:r>
+      <w:proofErr w:type="gramEnd"/>
+      <w:r>
+        <w:rPr>
+          <w:rFonts w:ascii="JetBrains Mono" w:eastAsia="Times New Roman" w:hAnsi="JetBrains Mono" w:cs="Courier New"/>
+          <w:color w:val="CC7832"/>
+          <w:sz w:val="20"/>
+          <w:szCs w:val="20"/>
+        </w:rPr>
+        <w:t>,</w:t>
+      </w:r>
+      <w:r>
+        <w:rPr>
+          <w:rFonts w:ascii="JetBrains Mono" w:eastAsia="Times New Roman" w:hAnsi="JetBrains Mono" w:cs="Courier New"/>
+          <w:i/>
+          <w:iCs/>
+          <w:color w:val="FFC66D"/>
+          <w:sz w:val="20"/>
+          <w:szCs w:val="20"/>
+        </w:rPr>
+        <w:t>c</w:t>
+      </w:r>
+      <w:r>
+        <w:rPr>
+          <w:rFonts w:ascii="JetBrains Mono" w:eastAsia="Times New Roman" w:hAnsi="JetBrains Mono" w:cs="Courier New"/>
+          <w:color w:val="A9B7C6"/>
+          <w:sz w:val="20"/>
+          <w:szCs w:val="20"/>
+        </w:rPr>
+        <w:t>(</w:t>
+      </w:r>
+      <w:r>
+        <w:rPr>
+          <w:rFonts w:ascii="JetBrains Mono" w:eastAsia="Times New Roman" w:hAnsi="JetBrains Mono" w:cs="Courier New"/>
+          <w:color w:val="6A8759"/>
+          <w:sz w:val="20"/>
+          <w:szCs w:val="20"/>
+        </w:rPr>
+        <w:t>"</w:t>
+      </w:r>
+      <w:proofErr w:type="spellStart"/>
+      <w:r>
+        <w:rPr>
+          <w:rFonts w:ascii="JetBrains Mono" w:eastAsia="Times New Roman" w:hAnsi="JetBrains Mono" w:cs="Courier New"/>
+          <w:color w:val="6A8759"/>
+          <w:sz w:val="20"/>
+          <w:szCs w:val="20"/>
+        </w:rPr>
+        <w:t>basket_value</w:t>
+      </w:r>
+      <w:proofErr w:type="spellEnd"/>
+      <w:r>
+        <w:rPr>
+          <w:rFonts w:ascii="JetBrains Mono" w:eastAsia="Times New Roman" w:hAnsi="JetBrains Mono" w:cs="Courier New"/>
+          <w:color w:val="6A8759"/>
+          <w:sz w:val="20"/>
+          <w:szCs w:val="20"/>
+        </w:rPr>
+        <w:t>"</w:t>
+      </w:r>
+      <w:r>
+        <w:rPr>
+          <w:rFonts w:ascii="JetBrains Mono" w:eastAsia="Times New Roman" w:hAnsi="JetBrains Mono" w:cs="Courier New"/>
+          <w:color w:val="CC7832"/>
+          <w:sz w:val="20"/>
+          <w:szCs w:val="20"/>
+        </w:rPr>
+        <w:t xml:space="preserve">, </w:t>
+      </w:r>
+      <w:r>
+        <w:rPr>
+          <w:rFonts w:ascii="JetBrains Mono" w:eastAsia="Times New Roman" w:hAnsi="JetBrains Mono" w:cs="Courier New"/>
+          <w:color w:val="6A8759"/>
+          <w:sz w:val="20"/>
+          <w:szCs w:val="20"/>
+        </w:rPr>
+        <w:t>"</w:t>
+      </w:r>
+      <w:proofErr w:type="spellStart"/>
+      <w:r>
+        <w:rPr>
+          <w:rFonts w:ascii="JetBrains Mono" w:eastAsia="Times New Roman" w:hAnsi="JetBrains Mono" w:cs="Courier New"/>
+          <w:color w:val="6A8759"/>
+          <w:sz w:val="20"/>
+          <w:szCs w:val="20"/>
+        </w:rPr>
+        <w:t>recency_days</w:t>
+      </w:r>
+      <w:proofErr w:type="spellEnd"/>
+      <w:r>
+        <w:rPr>
+          <w:rFonts w:ascii="JetBrains Mono" w:eastAsia="Times New Roman" w:hAnsi="JetBrains Mono" w:cs="Courier New"/>
+          <w:color w:val="6A8759"/>
+          <w:sz w:val="20"/>
+          <w:szCs w:val="20"/>
+        </w:rPr>
+        <w:t>"</w:t>
+      </w:r>
+      <w:r>
+        <w:rPr>
+          <w:rFonts w:ascii="JetBrains Mono" w:eastAsia="Times New Roman" w:hAnsi="JetBrains Mono" w:cs="Courier New"/>
+          <w:color w:val="A9B7C6"/>
+          <w:sz w:val="20"/>
+          <w:szCs w:val="20"/>
+        </w:rPr>
+        <w:t>)]</w:t>
+      </w:r>
+    </w:p>
+    <w:p>
+      <w:pPr>
+        <w:rPr>
+          <w:sz w:val="28"/>
+          <w:szCs w:val="28"/>
+        </w:rPr>
+      </w:pPr>
+    </w:p>
+    <w:p>
+      <w:pPr>
+        <w:rPr>
+          <w:sz w:val="28"/>
+          <w:szCs w:val="28"/>
+          <w:lang w:val="el-GR"/>
+        </w:rPr>
+      </w:pPr>
+      <w:r>
+        <w:rPr>
+          <w:sz w:val="28"/>
+          <w:szCs w:val="28"/>
+          <w:lang w:val="el-GR"/>
+        </w:rPr>
+        <w:t xml:space="preserve">Πριν την εκτέλεση της μεθόδου </w:t>
+      </w:r>
+      <w:r>
+        <w:rPr>
+          <w:sz w:val="28"/>
+          <w:szCs w:val="28"/>
+        </w:rPr>
+        <w:t>k</w:t>
+      </w:r>
+      <w:r>
+        <w:rPr>
+          <w:sz w:val="28"/>
+          <w:szCs w:val="28"/>
+          <w:lang w:val="el-GR"/>
+        </w:rPr>
+        <w:t>-</w:t>
+      </w:r>
+      <w:r>
+        <w:rPr>
+          <w:sz w:val="28"/>
+          <w:szCs w:val="28"/>
+        </w:rPr>
+        <w:t>means</w:t>
+      </w:r>
+      <w:r>
+        <w:rPr>
+          <w:sz w:val="28"/>
+          <w:szCs w:val="28"/>
+          <w:lang w:val="el-GR"/>
+        </w:rPr>
+        <w:t xml:space="preserve">, </w:t>
+      </w:r>
+      <w:r>
+        <w:rPr>
+          <w:sz w:val="28"/>
+          <w:szCs w:val="28"/>
+          <w:lang w:val="el-GR"/>
+        </w:rPr>
+        <w:t xml:space="preserve">είναι σημαντικό για την εγκυρότητα των αποτελεσμάτων να προχωρήσουμε σε </w:t>
+      </w:r>
+      <w:proofErr w:type="spellStart"/>
+      <w:r>
+        <w:rPr>
+          <w:sz w:val="28"/>
+          <w:szCs w:val="28"/>
+          <w:lang w:val="el-GR"/>
+        </w:rPr>
+        <w:t>κανονικοποίηση</w:t>
+      </w:r>
+      <w:proofErr w:type="spellEnd"/>
+      <w:r>
+        <w:rPr>
+          <w:sz w:val="28"/>
+          <w:szCs w:val="28"/>
+          <w:lang w:val="el-GR"/>
+        </w:rPr>
+        <w:t xml:space="preserve"> των τιμών των ιδιοτήτων «</w:t>
+      </w:r>
+      <w:r>
+        <w:rPr>
+          <w:b/>
+          <w:bCs/>
+          <w:sz w:val="28"/>
+          <w:szCs w:val="28"/>
+        </w:rPr>
+        <w:t>basket</w:t>
+      </w:r>
+      <w:r>
+        <w:rPr>
+          <w:b/>
+          <w:bCs/>
+          <w:sz w:val="28"/>
+          <w:szCs w:val="28"/>
+          <w:lang w:val="el-GR"/>
+        </w:rPr>
+        <w:t>_</w:t>
+      </w:r>
+      <w:r>
+        <w:rPr>
+          <w:b/>
+          <w:bCs/>
+          <w:sz w:val="28"/>
+          <w:szCs w:val="28"/>
+        </w:rPr>
+        <w:t>value</w:t>
+      </w:r>
+      <w:r>
+        <w:rPr>
+          <w:sz w:val="28"/>
+          <w:szCs w:val="28"/>
+          <w:lang w:val="el-GR"/>
+        </w:rPr>
+        <w:t>» και «</w:t>
+      </w:r>
+      <w:r>
+        <w:rPr>
+          <w:b/>
+          <w:bCs/>
+          <w:sz w:val="28"/>
+          <w:szCs w:val="28"/>
+        </w:rPr>
+        <w:t>recency</w:t>
+      </w:r>
+      <w:r>
+        <w:rPr>
+          <w:b/>
+          <w:bCs/>
+          <w:sz w:val="28"/>
+          <w:szCs w:val="28"/>
+          <w:lang w:val="el-GR"/>
+        </w:rPr>
+        <w:t>_</w:t>
+      </w:r>
+      <w:r>
+        <w:rPr>
+          <w:b/>
+          <w:bCs/>
+          <w:sz w:val="28"/>
+          <w:szCs w:val="28"/>
+        </w:rPr>
+        <w:t>days</w:t>
+      </w:r>
+      <w:r>
+        <w:rPr>
+          <w:sz w:val="28"/>
+          <w:szCs w:val="28"/>
+          <w:lang w:val="el-GR"/>
+        </w:rPr>
+        <w:t>».</w:t>
+      </w:r>
+      <w:r>
+        <w:rPr>
+          <w:sz w:val="28"/>
+          <w:szCs w:val="28"/>
+          <w:lang w:val="el-GR"/>
+        </w:rPr>
+        <w:t xml:space="preserve"> Συνεπώς, προχωράμε στην εκτέλεση της εντολής</w:t>
+      </w:r>
+      <w:r>
+        <w:rPr>
+          <w:sz w:val="28"/>
+          <w:szCs w:val="28"/>
+          <w:lang w:val="el-GR"/>
+        </w:rPr>
+        <w:t>:</w:t>
+      </w:r>
+      <w:r>
+        <w:rPr>
+          <w:sz w:val="28"/>
+          <w:szCs w:val="28"/>
+          <w:lang w:val="el-GR"/>
+        </w:rPr>
+        <w:t xml:space="preserve"> </w:t>
+      </w:r>
+    </w:p>
+    <w:p>
+      <w:pPr>
+        <w:shd w:val="clear" w:color="auto" w:fill="2B2B2B"/>
+        <w:tabs>
+          <w:tab w:val="left" w:pos="916"/>
+          <w:tab w:val="left" w:pos="1832"/>
+          <w:tab w:val="left" w:pos="2748"/>
+          <w:tab w:val="left" w:pos="3664"/>
+          <w:tab w:val="left" w:pos="4580"/>
+          <w:tab w:val="left" w:pos="5496"/>
+          <w:tab w:val="left" w:pos="6412"/>
+          <w:tab w:val="left" w:pos="7328"/>
+          <w:tab w:val="left" w:pos="8244"/>
+          <w:tab w:val="left" w:pos="9160"/>
+          <w:tab w:val="left" w:pos="10076"/>
+          <w:tab w:val="left" w:pos="10992"/>
+          <w:tab w:val="left" w:pos="11908"/>
+          <w:tab w:val="left" w:pos="12824"/>
+          <w:tab w:val="left" w:pos="13740"/>
+          <w:tab w:val="left" w:pos="14656"/>
+        </w:tabs>
+        <w:spacing w:after="0" w:line="240" w:lineRule="auto"/>
+        <w:rPr>
+          <w:rFonts w:ascii="JetBrains Mono" w:eastAsia="Times New Roman" w:hAnsi="JetBrains Mono" w:cs="Courier New"/>
+          <w:color w:val="A9B7C6"/>
+          <w:sz w:val="20"/>
+          <w:szCs w:val="20"/>
+        </w:rPr>
+      </w:pPr>
+      <w:r>
+        <w:rPr>
+          <w:rFonts w:ascii="JetBrains Mono" w:eastAsia="Times New Roman" w:hAnsi="JetBrains Mono" w:cs="Courier New"/>
+          <w:color w:val="A9B7C6"/>
+          <w:sz w:val="20"/>
+          <w:szCs w:val="20"/>
+        </w:rPr>
+        <w:tab/>
+      </w:r>
+      <w:proofErr w:type="spellStart"/>
+      <w:r>
+        <w:rPr>
+          <w:rFonts w:ascii="JetBrains Mono" w:eastAsia="Times New Roman" w:hAnsi="JetBrains Mono" w:cs="Courier New"/>
+          <w:color w:val="A9B7C6"/>
+          <w:sz w:val="20"/>
+          <w:szCs w:val="20"/>
+        </w:rPr>
+        <w:t>normalizedCostAndRecency</w:t>
+      </w:r>
+      <w:proofErr w:type="spellEnd"/>
+      <w:r>
+        <w:rPr>
+          <w:rFonts w:ascii="JetBrains Mono" w:eastAsia="Times New Roman" w:hAnsi="JetBrains Mono" w:cs="Courier New"/>
+          <w:color w:val="A9B7C6"/>
+          <w:sz w:val="20"/>
+          <w:szCs w:val="20"/>
+        </w:rPr>
+        <w:t xml:space="preserve"> &lt;- </w:t>
+      </w:r>
+      <w:r>
+        <w:rPr>
+          <w:rFonts w:ascii="JetBrains Mono" w:eastAsia="Times New Roman" w:hAnsi="JetBrains Mono" w:cs="Courier New"/>
+          <w:i/>
+          <w:iCs/>
+          <w:color w:val="FFC66D"/>
+          <w:sz w:val="20"/>
+          <w:szCs w:val="20"/>
+        </w:rPr>
+        <w:t>scale</w:t>
+      </w:r>
+      <w:r>
+        <w:rPr>
+          <w:rFonts w:ascii="JetBrains Mono" w:eastAsia="Times New Roman" w:hAnsi="JetBrains Mono" w:cs="Courier New"/>
+          <w:color w:val="A9B7C6"/>
+          <w:sz w:val="20"/>
+          <w:szCs w:val="20"/>
+        </w:rPr>
+        <w:t>(</w:t>
+      </w:r>
+      <w:proofErr w:type="spellStart"/>
+      <w:r>
+        <w:rPr>
+          <w:rFonts w:ascii="JetBrains Mono" w:eastAsia="Times New Roman" w:hAnsi="JetBrains Mono" w:cs="Courier New"/>
+          <w:color w:val="A9B7C6"/>
+          <w:sz w:val="20"/>
+          <w:szCs w:val="20"/>
+        </w:rPr>
+        <w:t>costAndRecency</w:t>
+      </w:r>
+      <w:proofErr w:type="spellEnd"/>
+      <w:r>
+        <w:rPr>
+          <w:rFonts w:ascii="JetBrains Mono" w:eastAsia="Times New Roman" w:hAnsi="JetBrains Mono" w:cs="Courier New"/>
+          <w:color w:val="A9B7C6"/>
+          <w:sz w:val="20"/>
+          <w:szCs w:val="20"/>
+        </w:rPr>
+        <w:t>)</w:t>
+      </w:r>
+    </w:p>
+    <w:p>
+      <w:pPr>
+        <w:ind w:left="720"/>
+        <w:rPr>
+          <w:sz w:val="28"/>
+          <w:szCs w:val="28"/>
+        </w:rPr>
+      </w:pPr>
+    </w:p>
+    <w:p>
+      <w:pPr>
+        <w:pStyle w:val="ListParagraph"/>
+        <w:ind w:left="0"/>
+        <w:rPr>
+          <w:sz w:val="28"/>
+          <w:szCs w:val="28"/>
+          <w:lang w:val="el-GR"/>
+        </w:rPr>
+      </w:pPr>
+      <w:r>
+        <w:rPr>
+          <w:sz w:val="28"/>
+          <w:szCs w:val="28"/>
+          <w:lang w:val="el-GR"/>
+        </w:rPr>
+        <w:t>Στη συνέχεια</w:t>
+      </w:r>
+      <w:r>
+        <w:rPr>
+          <w:sz w:val="28"/>
+          <w:szCs w:val="28"/>
+          <w:lang w:val="el-GR"/>
+        </w:rPr>
+        <w:t xml:space="preserve">, θέτουμε το </w:t>
+      </w:r>
+      <w:r>
+        <w:rPr>
+          <w:sz w:val="28"/>
+          <w:szCs w:val="28"/>
+        </w:rPr>
+        <w:t>seed</w:t>
+      </w:r>
+      <w:r>
+        <w:rPr>
+          <w:sz w:val="28"/>
+          <w:szCs w:val="28"/>
+          <w:lang w:val="el-GR"/>
+        </w:rPr>
+        <w:t xml:space="preserve"> </w:t>
+      </w:r>
+      <w:r>
+        <w:rPr>
+          <w:sz w:val="28"/>
+          <w:szCs w:val="28"/>
+          <w:lang w:val="el-GR"/>
+        </w:rPr>
+        <w:t xml:space="preserve">της γεννήτριας τυχαίων αριθμών της </w:t>
+      </w:r>
+      <w:r>
+        <w:rPr>
+          <w:sz w:val="28"/>
+          <w:szCs w:val="28"/>
+        </w:rPr>
+        <w:t>R</w:t>
+      </w:r>
+      <w:r>
+        <w:rPr>
+          <w:sz w:val="28"/>
+          <w:szCs w:val="28"/>
+          <w:lang w:val="el-GR"/>
+        </w:rPr>
+        <w:t xml:space="preserve"> </w:t>
+      </w:r>
+      <w:r>
+        <w:rPr>
+          <w:sz w:val="28"/>
+          <w:szCs w:val="28"/>
+          <w:lang w:val="el-GR"/>
+        </w:rPr>
+        <w:t>σε προκαθορισμένη τιμή ώστε τα αποτελέσματα της ομαδοποίησης να έχουν δυνατότητα</w:t>
+      </w:r>
+      <w:r>
+        <w:rPr>
+          <w:sz w:val="28"/>
+          <w:szCs w:val="28"/>
+          <w:lang w:val="el-GR"/>
+        </w:rPr>
+        <w:t xml:space="preserve"> </w:t>
+      </w:r>
+      <w:r>
+        <w:rPr>
+          <w:sz w:val="28"/>
+          <w:szCs w:val="28"/>
+          <w:lang w:val="el-GR"/>
+        </w:rPr>
+        <w:t>αναπαραγωγής σε μελλοντικό χρόνο</w:t>
+      </w:r>
+      <w:r>
+        <w:rPr>
+          <w:sz w:val="28"/>
+          <w:szCs w:val="28"/>
+          <w:lang w:val="el-GR"/>
+        </w:rPr>
+        <w:t>. Το παραπάνω επιτυγχάνεται με την εντολή</w:t>
+      </w:r>
+      <w:r>
+        <w:rPr>
+          <w:sz w:val="28"/>
+          <w:szCs w:val="28"/>
+          <w:lang w:val="el-GR"/>
+        </w:rPr>
+        <w:t xml:space="preserve">: </w:t>
+      </w:r>
+    </w:p>
+    <w:p>
+      <w:pPr>
+        <w:shd w:val="clear" w:color="auto" w:fill="2B2B2B"/>
+        <w:tabs>
+          <w:tab w:val="left" w:pos="916"/>
+          <w:tab w:val="left" w:pos="1832"/>
+          <w:tab w:val="left" w:pos="2748"/>
+          <w:tab w:val="left" w:pos="3664"/>
+          <w:tab w:val="left" w:pos="4580"/>
+          <w:tab w:val="left" w:pos="5496"/>
+          <w:tab w:val="left" w:pos="6412"/>
+          <w:tab w:val="left" w:pos="7328"/>
+          <w:tab w:val="left" w:pos="8244"/>
+          <w:tab w:val="left" w:pos="9160"/>
+          <w:tab w:val="left" w:pos="10076"/>
+          <w:tab w:val="left" w:pos="10992"/>
+          <w:tab w:val="left" w:pos="11908"/>
+          <w:tab w:val="left" w:pos="12824"/>
+          <w:tab w:val="left" w:pos="13740"/>
+          <w:tab w:val="left" w:pos="14656"/>
+        </w:tabs>
+        <w:spacing w:after="0" w:line="240" w:lineRule="auto"/>
+        <w:rPr>
+          <w:rFonts w:ascii="JetBrains Mono" w:eastAsia="Times New Roman" w:hAnsi="JetBrains Mono" w:cs="Courier New"/>
+          <w:color w:val="A9B7C6"/>
+          <w:sz w:val="20"/>
+          <w:szCs w:val="20"/>
+          <w:lang w:val="el-GR"/>
+        </w:rPr>
+      </w:pPr>
+      <w:r>
+        <w:rPr>
+          <w:rFonts w:ascii="JetBrains Mono" w:eastAsia="Times New Roman" w:hAnsi="JetBrains Mono" w:cs="Courier New"/>
+          <w:i/>
+          <w:iCs/>
+          <w:color w:val="FFC66D"/>
+          <w:sz w:val="20"/>
+          <w:szCs w:val="20"/>
+          <w:lang w:val="el-GR"/>
+        </w:rPr>
+        <w:tab/>
+      </w:r>
+      <w:proofErr w:type="gramStart"/>
+      <w:r>
+        <w:rPr>
+          <w:rFonts w:ascii="JetBrains Mono" w:eastAsia="Times New Roman" w:hAnsi="JetBrains Mono" w:cs="Courier New"/>
+          <w:i/>
+          <w:iCs/>
+          <w:color w:val="FFC66D"/>
+          <w:sz w:val="20"/>
+          <w:szCs w:val="20"/>
+        </w:rPr>
+        <w:t>set</w:t>
+      </w:r>
+      <w:r>
+        <w:rPr>
+          <w:rFonts w:ascii="JetBrains Mono" w:eastAsia="Times New Roman" w:hAnsi="JetBrains Mono" w:cs="Courier New"/>
+          <w:i/>
+          <w:iCs/>
+          <w:color w:val="FFC66D"/>
+          <w:sz w:val="20"/>
+          <w:szCs w:val="20"/>
+          <w:lang w:val="el-GR"/>
+        </w:rPr>
+        <w:t>.</w:t>
+      </w:r>
+      <w:r>
+        <w:rPr>
+          <w:rFonts w:ascii="JetBrains Mono" w:eastAsia="Times New Roman" w:hAnsi="JetBrains Mono" w:cs="Courier New"/>
+          <w:i/>
+          <w:iCs/>
+          <w:color w:val="FFC66D"/>
+          <w:sz w:val="20"/>
+          <w:szCs w:val="20"/>
+        </w:rPr>
+        <w:t>seed</w:t>
+      </w:r>
+      <w:proofErr w:type="gramEnd"/>
+      <w:r>
+        <w:rPr>
+          <w:rFonts w:ascii="JetBrains Mono" w:eastAsia="Times New Roman" w:hAnsi="JetBrains Mono" w:cs="Courier New"/>
+          <w:color w:val="A9B7C6"/>
+          <w:sz w:val="20"/>
+          <w:szCs w:val="20"/>
+          <w:lang w:val="el-GR"/>
+        </w:rPr>
+        <w:t>(</w:t>
+      </w:r>
+      <w:r>
+        <w:rPr>
+          <w:rFonts w:ascii="JetBrains Mono" w:eastAsia="Times New Roman" w:hAnsi="JetBrains Mono" w:cs="Courier New"/>
+          <w:color w:val="6897BB"/>
+          <w:sz w:val="20"/>
+          <w:szCs w:val="20"/>
+          <w:lang w:val="el-GR"/>
+        </w:rPr>
+        <w:t>1234</w:t>
+      </w:r>
+      <w:r>
+        <w:rPr>
+          <w:rFonts w:ascii="JetBrains Mono" w:eastAsia="Times New Roman" w:hAnsi="JetBrains Mono" w:cs="Courier New"/>
+          <w:color w:val="A9B7C6"/>
+          <w:sz w:val="20"/>
+          <w:szCs w:val="20"/>
+          <w:lang w:val="el-GR"/>
+        </w:rPr>
+        <w:t>)</w:t>
+      </w:r>
+    </w:p>
+    <w:p>
+      <w:pPr>
+        <w:pStyle w:val="ListParagraph"/>
+        <w:rPr>
+          <w:sz w:val="28"/>
+          <w:szCs w:val="28"/>
+          <w:lang w:val="el-GR"/>
+        </w:rPr>
+      </w:pPr>
+    </w:p>
+    <w:p>
+      <w:pPr>
+        <w:rPr>
+          <w:sz w:val="28"/>
+          <w:szCs w:val="28"/>
+          <w:lang w:val="el-GR"/>
+        </w:rPr>
+      </w:pPr>
+      <w:r>
+        <w:rPr>
+          <w:sz w:val="28"/>
+          <w:szCs w:val="28"/>
+          <w:lang w:val="el-GR"/>
+        </w:rPr>
+        <w:lastRenderedPageBreak/>
+        <w:t>Έπειτα</w:t>
+      </w:r>
+      <w:r>
+        <w:rPr>
+          <w:sz w:val="28"/>
+          <w:szCs w:val="28"/>
+          <w:lang w:val="el-GR"/>
+        </w:rPr>
+        <w:t xml:space="preserve"> προχωρούμε σε εκτέλεση της ενσωματωμένης συνάρτησης </w:t>
+      </w:r>
+      <w:proofErr w:type="spellStart"/>
+      <w:r>
+        <w:rPr>
+          <w:sz w:val="28"/>
+          <w:szCs w:val="28"/>
+        </w:rPr>
+        <w:t>kmeans</w:t>
+      </w:r>
+      <w:proofErr w:type="spellEnd"/>
+      <w:r>
+        <w:rPr>
+          <w:sz w:val="28"/>
+          <w:szCs w:val="28"/>
+          <w:lang w:val="el-GR"/>
+        </w:rPr>
+        <w:t xml:space="preserve">() </w:t>
+      </w:r>
+      <w:r>
+        <w:rPr>
+          <w:sz w:val="28"/>
+          <w:szCs w:val="28"/>
+          <w:lang w:val="el-GR"/>
+        </w:rPr>
+        <w:t xml:space="preserve">της </w:t>
+      </w:r>
+      <w:r>
+        <w:rPr>
+          <w:sz w:val="28"/>
+          <w:szCs w:val="28"/>
+        </w:rPr>
+        <w:t>R</w:t>
+      </w:r>
+      <w:r>
+        <w:rPr>
+          <w:sz w:val="28"/>
+          <w:szCs w:val="28"/>
+          <w:lang w:val="el-GR"/>
+        </w:rPr>
+        <w:t xml:space="preserve">, </w:t>
+      </w:r>
+      <w:r>
+        <w:rPr>
+          <w:sz w:val="28"/>
+          <w:szCs w:val="28"/>
+          <w:lang w:val="el-GR"/>
+        </w:rPr>
+        <w:t>δίνοντας ως ορίσματα</w:t>
+      </w:r>
+      <w:r>
+        <w:rPr>
+          <w:sz w:val="28"/>
+          <w:szCs w:val="28"/>
+          <w:lang w:val="el-GR"/>
+        </w:rPr>
+        <w:t>:</w:t>
+      </w:r>
+    </w:p>
+    <w:p>
+      <w:pPr>
+        <w:pStyle w:val="ListParagraph"/>
+        <w:numPr>
+          <w:ilvl w:val="0"/>
+          <w:numId w:val="19"/>
+        </w:numPr>
+        <w:ind w:left="720"/>
+        <w:rPr>
+          <w:sz w:val="28"/>
+          <w:szCs w:val="28"/>
+          <w:lang w:val="el-GR"/>
+        </w:rPr>
+      </w:pPr>
+      <w:proofErr w:type="spellStart"/>
+      <w:r>
+        <w:rPr>
+          <w:b/>
+          <w:bCs/>
+          <w:sz w:val="28"/>
+          <w:szCs w:val="28"/>
+        </w:rPr>
+        <w:t>normalizedCostAndRecency</w:t>
+      </w:r>
+      <w:proofErr w:type="spellEnd"/>
+      <w:r>
+        <w:rPr>
+          <w:sz w:val="28"/>
+          <w:szCs w:val="28"/>
+          <w:lang w:val="el-GR"/>
+        </w:rPr>
+        <w:t>:</w:t>
+      </w:r>
+      <w:r>
+        <w:rPr>
+          <w:sz w:val="28"/>
+          <w:szCs w:val="28"/>
+          <w:lang w:val="el-GR"/>
+        </w:rPr>
+        <w:t xml:space="preserve"> Το σύνολο δεδομένων στο οποίο θέλουμε να εφαρμοστεί ο αλγόριθμος ομαδοποίησης </w:t>
+      </w:r>
+      <w:r>
+        <w:rPr>
+          <w:sz w:val="28"/>
+          <w:szCs w:val="28"/>
+        </w:rPr>
+        <w:t>k</w:t>
+      </w:r>
+      <w:r>
+        <w:rPr>
+          <w:sz w:val="28"/>
+          <w:szCs w:val="28"/>
+          <w:lang w:val="el-GR"/>
+        </w:rPr>
+        <w:t>-</w:t>
+      </w:r>
+      <w:r>
+        <w:rPr>
+          <w:sz w:val="28"/>
+          <w:szCs w:val="28"/>
+        </w:rPr>
+        <w:t>means</w:t>
+      </w:r>
+      <w:r>
+        <w:rPr>
+          <w:sz w:val="28"/>
+          <w:szCs w:val="28"/>
+          <w:lang w:val="el-GR"/>
+        </w:rPr>
+        <w:t>.</w:t>
+      </w:r>
+    </w:p>
+    <w:p>
+      <w:pPr>
+        <w:pStyle w:val="ListParagraph"/>
+        <w:rPr>
+          <w:sz w:val="28"/>
+          <w:szCs w:val="28"/>
+          <w:lang w:val="el-GR"/>
+        </w:rPr>
+      </w:pPr>
+    </w:p>
+    <w:p>
+      <w:pPr>
+        <w:pStyle w:val="ListParagraph"/>
+        <w:numPr>
+          <w:ilvl w:val="0"/>
+          <w:numId w:val="18"/>
+        </w:numPr>
+        <w:ind w:left="720"/>
+        <w:rPr>
+          <w:sz w:val="28"/>
+          <w:szCs w:val="28"/>
+          <w:lang w:val="el-GR"/>
+        </w:rPr>
+      </w:pPr>
+      <w:r>
+        <w:rPr>
+          <w:b/>
+          <w:bCs/>
+          <w:sz w:val="28"/>
+          <w:szCs w:val="28"/>
+        </w:rPr>
+        <w:t>centers</w:t>
+      </w:r>
+      <w:r>
+        <w:rPr>
+          <w:sz w:val="28"/>
+          <w:szCs w:val="28"/>
+          <w:lang w:val="el-GR"/>
+        </w:rPr>
+        <w:t xml:space="preserve"> = 5</w:t>
+      </w:r>
+      <w:r>
+        <w:rPr>
+          <w:sz w:val="28"/>
+          <w:szCs w:val="28"/>
+          <w:lang w:val="el-GR"/>
+        </w:rPr>
+        <w:t xml:space="preserve">: </w:t>
+      </w:r>
+      <w:r>
+        <w:rPr>
+          <w:sz w:val="28"/>
+          <w:szCs w:val="28"/>
+          <w:lang w:val="el-GR"/>
+        </w:rPr>
+        <w:t>Προσδιορίζουμε</w:t>
+      </w:r>
+      <w:r>
+        <w:rPr>
+          <w:sz w:val="28"/>
+          <w:szCs w:val="28"/>
+          <w:lang w:val="el-GR"/>
+        </w:rPr>
+        <w:t xml:space="preserve"> ότι</w:t>
+      </w:r>
+      <w:r>
+        <w:rPr>
+          <w:sz w:val="28"/>
+          <w:szCs w:val="28"/>
+          <w:lang w:val="el-GR"/>
+        </w:rPr>
+        <w:t xml:space="preserve"> </w:t>
+      </w:r>
+      <w:r>
+        <w:rPr>
+          <w:sz w:val="28"/>
+          <w:szCs w:val="28"/>
+          <w:lang w:val="el-GR"/>
+        </w:rPr>
+        <w:t>επιθυμούμε την ομαδοποίηση των δεδομένων σε 5 συστάδες.</w:t>
+      </w:r>
+    </w:p>
+    <w:p>
+      <w:pPr>
+        <w:pStyle w:val="ListParagraph"/>
+        <w:rPr>
+          <w:sz w:val="28"/>
+          <w:szCs w:val="28"/>
+          <w:lang w:val="el-GR"/>
+        </w:rPr>
+      </w:pPr>
+    </w:p>
+    <w:p>
+      <w:pPr>
+        <w:pStyle w:val="ListParagraph"/>
+        <w:numPr>
+          <w:ilvl w:val="0"/>
+          <w:numId w:val="18"/>
+        </w:numPr>
+        <w:ind w:left="720"/>
+        <w:rPr>
+          <w:sz w:val="28"/>
+          <w:szCs w:val="28"/>
+          <w:lang w:val="el-GR"/>
+        </w:rPr>
+      </w:pPr>
+      <w:proofErr w:type="spellStart"/>
+      <w:r>
+        <w:rPr>
+          <w:b/>
+          <w:bCs/>
+          <w:sz w:val="28"/>
+          <w:szCs w:val="28"/>
+        </w:rPr>
+        <w:t>nstart</w:t>
+      </w:r>
+      <w:proofErr w:type="spellEnd"/>
+      <w:r>
+        <w:rPr>
+          <w:sz w:val="28"/>
+          <w:szCs w:val="28"/>
+          <w:lang w:val="el-GR"/>
+        </w:rPr>
+        <w:t xml:space="preserve"> = 1000</w:t>
+      </w:r>
+      <w:r>
+        <w:rPr>
+          <w:sz w:val="28"/>
+          <w:szCs w:val="28"/>
+          <w:lang w:val="el-GR"/>
+        </w:rPr>
+        <w:t>:</w:t>
+      </w:r>
+      <w:r>
+        <w:rPr>
+          <w:sz w:val="28"/>
+          <w:szCs w:val="28"/>
+          <w:lang w:val="el-GR"/>
+        </w:rPr>
+        <w:t xml:space="preserve"> Προσδιορίζουμε </w:t>
+      </w:r>
+      <w:r>
+        <w:rPr>
+          <w:sz w:val="28"/>
+          <w:szCs w:val="28"/>
+          <w:lang w:val="el-GR"/>
+        </w:rPr>
+        <w:t>ότι επιθυμούμε 1000 δοκιμαστικές αρχικοποιήσεις του αλγορίθμου (διαδικασία επιλογής τυχαίων κέντρων), από τις οποίες θα διατηρηθεί η καλύτερη.</w:t>
+      </w:r>
+    </w:p>
+    <w:p>
+      <w:pPr>
+        <w:pStyle w:val="ListParagraph"/>
+        <w:rPr>
+          <w:sz w:val="28"/>
+          <w:szCs w:val="28"/>
+          <w:lang w:val="el-GR"/>
+        </w:rPr>
+      </w:pPr>
+    </w:p>
+    <w:p>
+      <w:pPr>
+        <w:pStyle w:val="ListParagraph"/>
+        <w:numPr>
+          <w:ilvl w:val="0"/>
+          <w:numId w:val="18"/>
+        </w:numPr>
+        <w:ind w:left="720"/>
+        <w:rPr>
+          <w:sz w:val="28"/>
+          <w:szCs w:val="28"/>
+          <w:lang w:val="el-GR"/>
+        </w:rPr>
+      </w:pPr>
+      <w:proofErr w:type="spellStart"/>
+      <w:r>
+        <w:rPr>
+          <w:b/>
+          <w:bCs/>
+          <w:sz w:val="28"/>
+          <w:szCs w:val="28"/>
+        </w:rPr>
+        <w:t>i</w:t>
+      </w:r>
+      <w:r>
+        <w:rPr>
+          <w:b/>
+          <w:bCs/>
+          <w:sz w:val="28"/>
+          <w:szCs w:val="28"/>
+        </w:rPr>
+        <w:t>ter</w:t>
+      </w:r>
+      <w:proofErr w:type="spellEnd"/>
+      <w:r>
+        <w:rPr>
+          <w:b/>
+          <w:bCs/>
+          <w:sz w:val="28"/>
+          <w:szCs w:val="28"/>
+          <w:lang w:val="el-GR"/>
+        </w:rPr>
+        <w:t>.</w:t>
+      </w:r>
+      <w:r>
+        <w:rPr>
+          <w:b/>
+          <w:bCs/>
+          <w:sz w:val="28"/>
+          <w:szCs w:val="28"/>
+        </w:rPr>
+        <w:t>max</w:t>
+      </w:r>
+      <w:r>
+        <w:rPr>
+          <w:sz w:val="28"/>
+          <w:szCs w:val="28"/>
+          <w:lang w:val="el-GR"/>
+        </w:rPr>
+        <w:t xml:space="preserve"> = 1000</w:t>
+      </w:r>
+      <w:r>
+        <w:rPr>
+          <w:sz w:val="28"/>
+          <w:szCs w:val="28"/>
+          <w:lang w:val="el-GR"/>
+        </w:rPr>
+        <w:t xml:space="preserve">: </w:t>
+      </w:r>
+      <w:r>
+        <w:rPr>
+          <w:sz w:val="28"/>
+          <w:szCs w:val="28"/>
+          <w:lang w:val="el-GR"/>
+        </w:rPr>
+        <w:t xml:space="preserve">Προσδιορίζουμε </w:t>
+      </w:r>
+      <w:r>
+        <w:rPr>
+          <w:sz w:val="28"/>
+          <w:szCs w:val="28"/>
+          <w:lang w:val="el-GR"/>
+        </w:rPr>
+        <w:t xml:space="preserve">ότι επιθυμούμε την εκτέλεση το πολύ 1000 επαναλήψεων πριν τη διακοπή του αλγορίθμου </w:t>
+      </w:r>
+      <w:r>
+        <w:rPr>
+          <w:sz w:val="28"/>
+          <w:szCs w:val="28"/>
+        </w:rPr>
+        <w:t>k</w:t>
+      </w:r>
+      <w:r>
+        <w:rPr>
+          <w:sz w:val="28"/>
+          <w:szCs w:val="28"/>
+          <w:lang w:val="el-GR"/>
+        </w:rPr>
+        <w:t>-</w:t>
+      </w:r>
+      <w:r>
+        <w:rPr>
+          <w:sz w:val="28"/>
+          <w:szCs w:val="28"/>
+        </w:rPr>
+        <w:t>means</w:t>
+      </w:r>
+      <w:r>
+        <w:rPr>
+          <w:sz w:val="28"/>
+          <w:szCs w:val="28"/>
+          <w:lang w:val="el-GR"/>
+        </w:rPr>
+        <w:t>.</w:t>
+      </w:r>
+    </w:p>
+    <w:p>
+      <w:pPr>
+        <w:rPr>
+          <w:sz w:val="28"/>
+          <w:szCs w:val="28"/>
+          <w:lang w:val="el-GR"/>
+        </w:rPr>
+      </w:pPr>
+    </w:p>
+    <w:p>
+      <w:pPr>
+        <w:rPr>
+          <w:sz w:val="28"/>
+          <w:szCs w:val="28"/>
+          <w:lang w:val="el-GR"/>
+        </w:rPr>
+      </w:pPr>
+      <w:r>
+        <w:rPr>
+          <w:sz w:val="28"/>
+          <w:szCs w:val="28"/>
+          <w:lang w:val="el-GR"/>
+        </w:rPr>
+        <w:t xml:space="preserve">Τελικά, το αποτέλεσμα </w:t>
+      </w:r>
+      <w:r>
+        <w:rPr>
+          <w:sz w:val="28"/>
+          <w:szCs w:val="28"/>
+          <w:lang w:val="el-GR"/>
+        </w:rPr>
+        <w:t xml:space="preserve">της ομαδοποίησης αποθηκεύεται στην </w:t>
+      </w:r>
+      <w:r>
+        <w:rPr>
+          <w:sz w:val="28"/>
+          <w:szCs w:val="28"/>
+          <w:lang w:val="el-GR"/>
+        </w:rPr>
+        <w:t>«</w:t>
+      </w:r>
+      <w:proofErr w:type="spellStart"/>
+      <w:r>
+        <w:rPr>
+          <w:b/>
+          <w:bCs/>
+          <w:sz w:val="28"/>
+          <w:szCs w:val="28"/>
+        </w:rPr>
+        <w:t>kmeansFit</w:t>
+      </w:r>
+      <w:proofErr w:type="spellEnd"/>
+      <w:r>
+        <w:rPr>
+          <w:sz w:val="28"/>
+          <w:szCs w:val="28"/>
+          <w:lang w:val="el-GR"/>
+        </w:rPr>
+        <w:t>»</w:t>
+      </w:r>
+      <w:r>
+        <w:rPr>
+          <w:sz w:val="28"/>
+          <w:szCs w:val="28"/>
+          <w:lang w:val="el-GR"/>
+        </w:rPr>
+        <w:t>.</w:t>
+      </w:r>
+    </w:p>
+    <w:p>
+      <w:pPr>
+        <w:rPr>
+          <w:sz w:val="28"/>
+          <w:szCs w:val="28"/>
+          <w:lang w:val="el-GR"/>
+        </w:rPr>
+      </w:pPr>
+      <w:r>
+        <w:rPr>
+          <w:sz w:val="28"/>
+          <w:szCs w:val="28"/>
+          <w:lang w:val="el-GR"/>
+        </w:rPr>
+        <w:t>Το αποτέλεσμα, στην αρχική του μορφή, είναι το παρακάτω</w:t>
+      </w:r>
+      <w:r>
+        <w:rPr>
+          <w:sz w:val="28"/>
+          <w:szCs w:val="28"/>
+          <w:lang w:val="el-GR"/>
+        </w:rPr>
+        <w:t>:</w:t>
+      </w:r>
+    </w:p>
+    <w:p>
+      <w:pPr>
+        <w:rPr>
+          <w:sz w:val="28"/>
+          <w:szCs w:val="28"/>
+        </w:rPr>
+      </w:pPr>
+      <w:r>
+        <w:rPr>
+          <w:noProof/>
+        </w:rPr>
+        <w:drawing>
+          <wp:inline distT="0" distB="0" distL="0" distR="0" wp14:anchorId="65B9C485" wp14:editId="22B4FF3B">
+            <wp:extent cx="5381625" cy="3190875"/>
+            <wp:effectExtent l="0" t="0" r="9525" b="9525"/>
+            <wp:docPr id="4" name="Picture 4"/>
+            <wp:cNvGraphicFramePr>
+              <a:graphicFrameLocks xmlns:a="http://schemas.openxmlformats.org/drawingml/2006/main" noChangeAspect="1"/>
+            </wp:cNvGraphicFramePr>
+            <a:graphic xmlns:a="http://schemas.openxmlformats.org/drawingml/2006/main">
+              <a:graphicData uri="http://schemas.openxmlformats.org/drawingml/2006/picture">
+                <pic:pic xmlns:pic="http://schemas.openxmlformats.org/drawingml/2006/picture">
+                  <pic:nvPicPr>
+                    <pic:cNvPr id="1" name=""/>
+                    <pic:cNvPicPr/>
+                  </pic:nvPicPr>
+                  <pic:blipFill>
+                    <a:blip r:embed="rId14"/>
+                    <a:stretch>
+                      <a:fillRect/>
+                    </a:stretch>
+                  </pic:blipFill>
+                  <pic:spPr>
+                    <a:xfrm>
+                      <a:off x="0" y="0"/>
+                      <a:ext cx="5381625" cy="3190875"/>
+                    </a:xfrm>
+                    <a:prstGeom prst="rect">
+                      <a:avLst/>
+                    </a:prstGeom>
+                  </pic:spPr>
+                </pic:pic>
+              </a:graphicData>
+            </a:graphic>
+          </wp:inline>
+        </w:drawing>
+      </w:r>
+    </w:p>
+    <w:p>
+      <w:pPr>
+        <w:rPr>
+          <w:sz w:val="28"/>
+          <w:szCs w:val="28"/>
+          <w:lang w:val="el-GR"/>
+        </w:rPr>
+      </w:pPr>
+      <w:r>
+        <w:rPr>
+          <w:sz w:val="28"/>
+          <w:szCs w:val="28"/>
+          <w:lang w:val="el-GR"/>
+        </w:rPr>
+        <w:lastRenderedPageBreak/>
+        <w:t>Για την καλύτερη συνολική απεικόνιση του αποτελέσματος και την εξαγωγή συμπερασμάτων, είναι αναγκαίο σε αυτή τη φάση να προχωρήσουμε στη δημιουργία διαγραμμάτων. Για αυτό τον σκοπό αξιοποιήθηκαν οι δυνατότητες της έτοιμης βιβλιοθήκης «</w:t>
+      </w:r>
+      <w:proofErr w:type="spellStart"/>
+      <w:r>
+        <w:rPr>
+          <w:b/>
+          <w:bCs/>
+          <w:sz w:val="28"/>
+          <w:szCs w:val="28"/>
+        </w:rPr>
+        <w:t>ggplot</w:t>
+      </w:r>
+      <w:proofErr w:type="spellEnd"/>
+      <w:r>
+        <w:rPr>
+          <w:b/>
+          <w:bCs/>
+          <w:sz w:val="28"/>
+          <w:szCs w:val="28"/>
+          <w:lang w:val="el-GR"/>
+        </w:rPr>
+        <w:t>2</w:t>
+      </w:r>
+      <w:r>
+        <w:rPr>
+          <w:sz w:val="28"/>
+          <w:szCs w:val="28"/>
+          <w:lang w:val="el-GR"/>
+        </w:rPr>
+        <w:t>»</w:t>
+      </w:r>
+      <w:r>
+        <w:rPr>
+          <w:sz w:val="28"/>
+          <w:szCs w:val="28"/>
+          <w:lang w:val="el-GR"/>
+        </w:rPr>
+        <w:t>:</w:t>
+      </w:r>
+    </w:p>
+    <w:p>
+      <w:pPr>
+        <w:rPr>
+          <w:sz w:val="28"/>
+          <w:szCs w:val="28"/>
+          <w:lang w:val="el-GR"/>
+        </w:rPr>
+      </w:pPr>
+      <w:r>
+        <w:rPr>
+          <w:noProof/>
+        </w:rPr>
+        <w:drawing>
+          <wp:inline distT="0" distB="0" distL="0" distR="0" wp14:anchorId="6DA4893A" wp14:editId="31727EFB">
+            <wp:extent cx="5943600" cy="1921510"/>
+            <wp:effectExtent l="0" t="0" r="0" b="2540"/>
+            <wp:docPr id="6" name="Picture 6"/>
+            <wp:cNvGraphicFramePr>
+              <a:graphicFrameLocks xmlns:a="http://schemas.openxmlformats.org/drawingml/2006/main" noChangeAspect="1"/>
+            </wp:cNvGraphicFramePr>
+            <a:graphic xmlns:a="http://schemas.openxmlformats.org/drawingml/2006/main">
+              <a:graphicData uri="http://schemas.openxmlformats.org/drawingml/2006/picture">
+                <pic:pic xmlns:pic="http://schemas.openxmlformats.org/drawingml/2006/picture">
+                  <pic:nvPicPr>
+                    <pic:cNvPr id="1" name=""/>
+                    <pic:cNvPicPr/>
+                  </pic:nvPicPr>
+                  <pic:blipFill>
+                    <a:blip r:embed="rId15"/>
+                    <a:stretch>
+                      <a:fillRect/>
+                    </a:stretch>
+                  </pic:blipFill>
+                  <pic:spPr>
+                    <a:xfrm>
+                      <a:off x="0" y="0"/>
+                      <a:ext cx="5943600" cy="1921510"/>
+                    </a:xfrm>
+                    <a:prstGeom prst="rect">
+                      <a:avLst/>
+                    </a:prstGeom>
+                  </pic:spPr>
+                </pic:pic>
+              </a:graphicData>
+            </a:graphic>
+          </wp:inline>
+        </w:drawing>
+      </w:r>
+    </w:p>
+    <w:p>
+      <w:pPr>
+        <w:rPr>
+          <w:sz w:val="28"/>
+          <w:szCs w:val="28"/>
+          <w:lang w:val="el-GR"/>
+        </w:rPr>
+      </w:pPr>
+      <w:r>
+        <w:rPr>
+          <w:sz w:val="28"/>
+          <w:szCs w:val="28"/>
+          <w:lang w:val="el-GR"/>
+        </w:rPr>
+        <w:t>Από τον παραπάνω κώδικα, προκύπτουν τα εξής διαγράμματα</w:t>
+      </w:r>
+      <w:r>
+        <w:rPr>
+          <w:sz w:val="28"/>
+          <w:szCs w:val="28"/>
+          <w:lang w:val="el-GR"/>
+        </w:rPr>
+        <w:t>:</w:t>
+      </w:r>
+    </w:p>
+    <w:p>
+      <w:pPr>
+        <w:pStyle w:val="ListParagraph"/>
+        <w:numPr>
+          <w:ilvl w:val="0"/>
+          <w:numId w:val="20"/>
+        </w:numPr>
+        <w:jc w:val="center"/>
+        <w:rPr>
+          <w:sz w:val="28"/>
+          <w:szCs w:val="28"/>
+          <w:lang w:val="el-GR"/>
+        </w:rPr>
+      </w:pPr>
+      <w:r>
+        <w:rPr>
+          <w:sz w:val="28"/>
+          <w:szCs w:val="28"/>
+          <w:lang w:val="el-GR"/>
+        </w:rPr>
+        <w:t xml:space="preserve">Διάγραμμα απεικόνισης συστάδων με </w:t>
+      </w:r>
+      <w:proofErr w:type="spellStart"/>
+      <w:r>
+        <w:rPr>
+          <w:sz w:val="28"/>
+          <w:szCs w:val="28"/>
+          <w:lang w:val="el-GR"/>
+        </w:rPr>
+        <w:t>κανονικοποιημένες</w:t>
+      </w:r>
+      <w:proofErr w:type="spellEnd"/>
+      <w:r>
+        <w:rPr>
+          <w:sz w:val="28"/>
+          <w:szCs w:val="28"/>
+          <w:lang w:val="el-GR"/>
+        </w:rPr>
+        <w:t xml:space="preserve"> τιμές</w:t>
+      </w:r>
+    </w:p>
+    <w:p>
+      <w:pPr>
+        <w:jc w:val="center"/>
+        <w:rPr>
+          <w:sz w:val="28"/>
+          <w:szCs w:val="28"/>
+          <w:lang w:val="el-GR"/>
+        </w:rPr>
+      </w:pPr>
+      <w:r>
+        <w:rPr>
+          <w:noProof/>
+        </w:rPr>
+        <w:drawing>
+          <wp:inline distT="0" distB="0" distL="0" distR="0" wp14:anchorId="6EB25267" wp14:editId="481D2C1A">
+            <wp:extent cx="6400800" cy="4436033"/>
+            <wp:effectExtent l="0" t="0" r="0" b="3175"/>
+            <wp:docPr id="9" name="Picture 9"/>
+            <wp:cNvGraphicFramePr>
+              <a:graphicFrameLocks xmlns:a="http://schemas.openxmlformats.org/drawingml/2006/main" noChangeAspect="1"/>
+            </wp:cNvGraphicFramePr>
+            <a:graphic xmlns:a="http://schemas.openxmlformats.org/drawingml/2006/main">
+              <a:graphicData uri="http://schemas.openxmlformats.org/drawingml/2006/picture">
+                <pic:pic xmlns:pic="http://schemas.openxmlformats.org/drawingml/2006/picture">
+                  <pic:nvPicPr>
+                    <pic:cNvPr id="1" name=""/>
+                    <pic:cNvPicPr/>
+                  </pic:nvPicPr>
+                  <pic:blipFill>
+                    <a:blip r:embed="rId16"/>
+                    <a:stretch>
+                      <a:fillRect/>
+                    </a:stretch>
+                  </pic:blipFill>
+                  <pic:spPr>
+                    <a:xfrm>
+                      <a:off x="0" y="0"/>
+                      <a:ext cx="6482459" cy="4492626"/>
+                    </a:xfrm>
+                    <a:prstGeom prst="rect">
+                      <a:avLst/>
+                    </a:prstGeom>
+                  </pic:spPr>
+                </pic:pic>
+              </a:graphicData>
+            </a:graphic>
+          </wp:inline>
+        </w:drawing>
+      </w:r>
+    </w:p>
+    <w:p>
+      <w:pPr>
+        <w:pStyle w:val="ListParagraph"/>
+        <w:numPr>
+          <w:ilvl w:val="0"/>
+          <w:numId w:val="20"/>
+        </w:numPr>
+        <w:jc w:val="center"/>
+        <w:rPr>
+          <w:sz w:val="28"/>
+          <w:szCs w:val="28"/>
+          <w:lang w:val="el-GR"/>
+        </w:rPr>
+      </w:pPr>
+      <w:r>
+        <w:rPr>
+          <w:sz w:val="28"/>
+          <w:szCs w:val="28"/>
+          <w:lang w:val="el-GR"/>
+        </w:rPr>
+        <w:lastRenderedPageBreak/>
+        <w:t>Διάγραμμα απεικόνισης συστάδων με τις αρχικές τιμές</w:t>
+      </w:r>
+    </w:p>
+    <w:p>
+      <w:pPr>
+        <w:pStyle w:val="ListParagraph"/>
+        <w:ind w:left="0"/>
+        <w:jc w:val="center"/>
+        <w:rPr>
+          <w:sz w:val="28"/>
+          <w:szCs w:val="28"/>
+          <w:lang w:val="el-GR"/>
+        </w:rPr>
+      </w:pPr>
+      <w:r>
+        <w:rPr>
+          <w:noProof/>
+        </w:rPr>
+        <w:drawing>
+          <wp:inline distT="0" distB="0" distL="0" distR="0" wp14:anchorId="229E84FA" wp14:editId="1BB663E9">
+            <wp:extent cx="6432605" cy="5401310"/>
+            <wp:effectExtent l="0" t="0" r="6350" b="8890"/>
+            <wp:docPr id="11" name="Picture 11"/>
+            <wp:cNvGraphicFramePr>
+              <a:graphicFrameLocks xmlns:a="http://schemas.openxmlformats.org/drawingml/2006/main" noChangeAspect="1"/>
+            </wp:cNvGraphicFramePr>
+            <a:graphic xmlns:a="http://schemas.openxmlformats.org/drawingml/2006/main">
+              <a:graphicData uri="http://schemas.openxmlformats.org/drawingml/2006/picture">
+                <pic:pic xmlns:pic="http://schemas.openxmlformats.org/drawingml/2006/picture">
+                  <pic:nvPicPr>
+                    <pic:cNvPr id="1" name=""/>
+                    <pic:cNvPicPr/>
+                  </pic:nvPicPr>
+                  <pic:blipFill>
+                    <a:blip r:embed="rId17"/>
+                    <a:stretch>
+                      <a:fillRect/>
+                    </a:stretch>
+                  </pic:blipFill>
+                  <pic:spPr>
+                    <a:xfrm>
+                      <a:off x="0" y="0"/>
+                      <a:ext cx="6445072" cy="5411778"/>
+                    </a:xfrm>
+                    <a:prstGeom prst="rect">
+                      <a:avLst/>
+                    </a:prstGeom>
+                  </pic:spPr>
+                </pic:pic>
+              </a:graphicData>
+            </a:graphic>
+          </wp:inline>
+        </w:drawing>
+      </w:r>
+    </w:p>
+    <w:p>
+      <w:pPr>
+        <w:pStyle w:val="ListParagraph"/>
+        <w:ind w:left="1080"/>
+        <w:rPr>
+          <w:sz w:val="28"/>
+          <w:szCs w:val="28"/>
+          <w:lang w:val="el-GR"/>
+        </w:rPr>
+      </w:pPr>
+    </w:p>
+    <w:p>
+      <w:pPr>
+        <w:rPr>
+          <w:sz w:val="28"/>
+          <w:szCs w:val="28"/>
+        </w:rPr>
+      </w:pPr>
+    </w:p>
+    <w:p>
+      <w:pPr>
+        <w:rPr>
+          <w:sz w:val="28"/>
+          <w:szCs w:val="28"/>
+        </w:rPr>
+      </w:pPr>
+    </w:p>
+    <w:p>
+      <w:pPr>
+        <w:rPr>
+          <w:sz w:val="28"/>
+          <w:szCs w:val="28"/>
+        </w:rPr>
+      </w:pPr>
+    </w:p>
+    <w:p>
+      <w:pPr>
+        <w:rPr>
+          <w:sz w:val="28"/>
+          <w:szCs w:val="28"/>
+        </w:rPr>
+      </w:pPr>
+    </w:p>
+    <w:p>
+      <w:pPr>
+        <w:rPr>
+          <w:sz w:val="28"/>
+          <w:szCs w:val="28"/>
+        </w:rPr>
+      </w:pPr>
+    </w:p>
+    <w:p>
+      <w:pPr>
+        <w:rPr>
+          <w:sz w:val="28"/>
+          <w:szCs w:val="28"/>
+        </w:rPr>
+      </w:pPr>
+    </w:p>
+    <w:p>
+      <w:pPr>
+        <w:rPr>
+          <w:sz w:val="28"/>
+          <w:szCs w:val="28"/>
+        </w:rPr>
+      </w:pPr>
+    </w:p>
+    <w:p>
+      <w:pPr>
+        <w:pStyle w:val="ListParagraph"/>
+        <w:numPr>
+          <w:ilvl w:val="0"/>
+          <w:numId w:val="20"/>
+        </w:numPr>
+        <w:jc w:val="center"/>
+        <w:rPr>
+          <w:sz w:val="28"/>
+          <w:szCs w:val="28"/>
+          <w:lang w:val="el-GR"/>
+        </w:rPr>
+      </w:pPr>
+      <w:r>
+        <w:rPr>
+          <w:sz w:val="28"/>
+          <w:szCs w:val="28"/>
+          <w:lang w:val="el-GR"/>
+        </w:rPr>
+        <w:lastRenderedPageBreak/>
+        <w:t xml:space="preserve">Διάγραμμα απεικόνισης συστάδων και των κέντρων τους σύμφωνα με τις αρχικές (μη </w:t>
+      </w:r>
+      <w:proofErr w:type="spellStart"/>
+      <w:r>
+        <w:rPr>
+          <w:sz w:val="28"/>
+          <w:szCs w:val="28"/>
+          <w:lang w:val="el-GR"/>
+        </w:rPr>
+        <w:t>κανονικοποιημένες</w:t>
+      </w:r>
+      <w:proofErr w:type="spellEnd"/>
+      <w:r>
+        <w:rPr>
+          <w:sz w:val="28"/>
+          <w:szCs w:val="28"/>
+          <w:lang w:val="el-GR"/>
+        </w:rPr>
+        <w:t>) τιμές</w:t>
+      </w:r>
+    </w:p>
+    <w:p>
+      <w:pPr>
+        <w:pStyle w:val="ListParagraph"/>
+        <w:ind w:left="0"/>
+        <w:rPr>
+          <w:sz w:val="28"/>
+          <w:szCs w:val="28"/>
+          <w:lang w:val="el-GR"/>
+        </w:rPr>
+      </w:pPr>
+      <w:r>
+        <w:rPr>
+          <w:noProof/>
+          <w:sz w:val="28"/>
+          <w:szCs w:val="28"/>
+          <w:lang w:val="el-GR"/>
+        </w:rPr>
+        <w:drawing>
+          <wp:inline distT="0" distB="0" distL="0" distR="0" wp14:anchorId="41B4E401" wp14:editId="1DA386D8">
+            <wp:extent cx="6400800" cy="5367020"/>
+            <wp:effectExtent l="0" t="0" r="0" b="5080"/>
+            <wp:docPr id="15" name="Picture 15"/>
+            <wp:cNvGraphicFramePr>
+              <a:graphicFrameLocks xmlns:a="http://schemas.openxmlformats.org/drawingml/2006/main" noChangeAspect="1"/>
+            </wp:cNvGraphicFramePr>
+            <a:graphic xmlns:a="http://schemas.openxmlformats.org/drawingml/2006/main">
+              <a:graphicData uri="http://schemas.openxmlformats.org/drawingml/2006/picture">
+                <pic:pic xmlns:pic="http://schemas.openxmlformats.org/drawingml/2006/picture">
+                  <pic:nvPicPr>
+                    <pic:cNvPr id="0" name="Picture 3"/>
+                    <pic:cNvPicPr>
+                      <a:picLocks noChangeAspect="1" noChangeArrowheads="1"/>
+                    </pic:cNvPicPr>
+                  </pic:nvPicPr>
+                  <pic:blipFill>
+                    <a:blip r:embed="rId18">
+                      <a:extLst>
+                        <a:ext uri="{28A0092B-C50C-407E-A947-70E740481C1C}">
+                          <a14:useLocalDpi xmlns:a14="http://schemas.microsoft.com/office/drawing/2010/main" val="0"/>
+                        </a:ext>
+                      </a:extLst>
+                    </a:blip>
+                    <a:srcRect/>
+                    <a:stretch>
+                      <a:fillRect/>
+                    </a:stretch>
+                  </pic:blipFill>
+                  <pic:spPr bwMode="auto">
+                    <a:xfrm>
+                      <a:off x="0" y="0"/>
+                      <a:ext cx="6411710" cy="5376168"/>
+                    </a:xfrm>
+                    <a:prstGeom prst="rect">
+                      <a:avLst/>
+                    </a:prstGeom>
+                    <a:noFill/>
+                    <a:ln>
+                      <a:noFill/>
+                    </a:ln>
+                  </pic:spPr>
+                </pic:pic>
+              </a:graphicData>
+            </a:graphic>
+          </wp:inline>
+        </w:drawing>
+      </w:r>
+    </w:p>
+    <w:p>
+      <w:pPr>
+        <w:pStyle w:val="ListParagraph"/>
+        <w:ind w:left="1080"/>
+        <w:jc w:val="center"/>
+        <w:rPr>
+          <w:sz w:val="28"/>
+          <w:szCs w:val="28"/>
+          <w:lang w:val="el-GR"/>
+        </w:rPr>
+      </w:pPr>
+    </w:p>
+    <w:p>
+      <w:pPr>
+        <w:pStyle w:val="ListParagraph"/>
+        <w:ind w:left="0"/>
+        <w:rPr>
+          <w:sz w:val="28"/>
+          <w:szCs w:val="28"/>
+          <w:lang w:val="el-GR"/>
+        </w:rPr>
+      </w:pPr>
+      <w:r>
+        <w:rPr>
+          <w:sz w:val="28"/>
+          <w:szCs w:val="28"/>
+          <w:lang w:val="el-GR"/>
+        </w:rPr>
+        <w:t xml:space="preserve">Στο παραπάνω διάγραμμα, οι </w:t>
+      </w:r>
+      <w:r>
+        <w:rPr>
+          <w:b/>
+          <w:bCs/>
+          <w:color w:val="FF0000"/>
+          <w:sz w:val="28"/>
+          <w:szCs w:val="28"/>
+          <w:highlight w:val="black"/>
+          <w:lang w:val="el-GR"/>
+        </w:rPr>
+        <w:t>κόκκινες</w:t>
+      </w:r>
+      <w:r>
+        <w:rPr>
+          <w:sz w:val="28"/>
+          <w:szCs w:val="28"/>
+          <w:lang w:val="el-GR"/>
+        </w:rPr>
+        <w:t xml:space="preserve"> βούλες συμβολίζουν τα κέντρα των συστάδων στην τελική τους μορφή. </w:t>
+      </w:r>
+    </w:p>
+    <w:p>
+      <w:pPr>
+        <w:ind w:left="720"/>
+        <w:jc w:val="center"/>
+        <w:rPr>
+          <w:sz w:val="28"/>
+          <w:szCs w:val="28"/>
+          <w:lang w:val="el-GR"/>
+        </w:rPr>
+      </w:pPr>
+    </w:p>
+    <w:p>
+      <w:pPr>
+        <w:jc w:val="center"/>
+        <w:rPr>
+          <w:sz w:val="28"/>
+          <w:szCs w:val="28"/>
+          <w:lang w:val="el-GR"/>
+        </w:rPr>
+      </w:pPr>
+    </w:p>
+    <w:p>
+      <w:pPr>
+        <w:rPr>
+          <w:sz w:val="28"/>
+          <w:szCs w:val="28"/>
+          <w:lang w:val="el-GR"/>
+        </w:rPr>
+      </w:pPr>
+    </w:p>
+    <w:p>
+      <w:pPr>
+        <w:rPr>
+          <w:sz w:val="32"/>
+          <w:szCs w:val="32"/>
+          <w:lang w:val="el-GR"/>
+        </w:rPr>
+      </w:pPr>
+    </w:p>
+    <w:p>
+      <w:pPr>
+        <w:pStyle w:val="ListParagraph"/>
+        <w:numPr>
+          <w:ilvl w:val="0"/>
+          <w:numId w:val="10"/>
+        </w:numPr>
+        <w:jc w:val="center"/>
+        <w:rPr>
+          <w:sz w:val="32"/>
+          <w:szCs w:val="32"/>
+        </w:rPr>
+      </w:pPr>
+      <w:r>
+        <w:rPr>
+          <w:sz w:val="32"/>
+          <w:szCs w:val="32"/>
+          <w:lang w:val="el-GR"/>
+        </w:rPr>
+        <w:lastRenderedPageBreak/>
+        <w:t>Αναλυτική εξέταση του αποτελέσματος</w:t>
+      </w:r>
+    </w:p>
+    <w:p>
+      <w:pPr>
+        <w:pStyle w:val="ListParagraph"/>
+        <w:rPr>
+          <w:sz w:val="32"/>
+          <w:szCs w:val="32"/>
+        </w:rPr>
+      </w:pPr>
+    </w:p>
+    <w:p>
+      <w:pPr>
+        <w:pStyle w:val="ListParagraph"/>
+        <w:ind w:left="0"/>
+        <w:rPr>
+          <w:sz w:val="28"/>
+          <w:szCs w:val="28"/>
+          <w:lang w:val="el-GR"/>
+        </w:rPr>
+      </w:pPr>
+      <w:r>
+        <w:rPr>
+          <w:sz w:val="28"/>
+          <w:szCs w:val="28"/>
+          <w:lang w:val="el-GR"/>
+        </w:rPr>
+        <w:t>Ξεκινάμε αναφέροντας την μέση τιμή των συστάδων που προέκυψαν από τη διαδικασία της ομαδοποίησης, καθώς και την τυπική απόκλισή τους</w:t>
+      </w:r>
+      <w:r>
+        <w:rPr>
+          <w:sz w:val="28"/>
+          <w:szCs w:val="28"/>
+          <w:lang w:val="el-GR"/>
+        </w:rPr>
+        <w:t>:</w:t>
+      </w:r>
+    </w:p>
+    <w:p>
+      <w:pPr>
+        <w:pStyle w:val="ListParagraph"/>
+        <w:rPr>
+          <w:sz w:val="28"/>
+          <w:szCs w:val="28"/>
+          <w:lang w:val="el-GR"/>
+        </w:rPr>
+      </w:pPr>
+      <w:r>
+        <w:rPr>
+          <w:noProof/>
+        </w:rPr>
+        <w:drawing>
+          <wp:inline distT="0" distB="0" distL="0" distR="0" wp14:anchorId="574980DC" wp14:editId="39E1610C">
+            <wp:extent cx="4772025" cy="1209675"/>
+            <wp:effectExtent l="0" t="0" r="9525" b="9525"/>
+            <wp:docPr id="12" name="Picture 12"/>
+            <wp:cNvGraphicFramePr>
+              <a:graphicFrameLocks xmlns:a="http://schemas.openxmlformats.org/drawingml/2006/main" noChangeAspect="1"/>
+            </wp:cNvGraphicFramePr>
+            <a:graphic xmlns:a="http://schemas.openxmlformats.org/drawingml/2006/main">
+              <a:graphicData uri="http://schemas.openxmlformats.org/drawingml/2006/picture">
+                <pic:pic xmlns:pic="http://schemas.openxmlformats.org/drawingml/2006/picture">
+                  <pic:nvPicPr>
+                    <pic:cNvPr id="1" name=""/>
+                    <pic:cNvPicPr/>
+                  </pic:nvPicPr>
+                  <pic:blipFill>
+                    <a:blip r:embed="rId19"/>
+                    <a:stretch>
+                      <a:fillRect/>
+                    </a:stretch>
+                  </pic:blipFill>
+                  <pic:spPr>
+                    <a:xfrm>
+                      <a:off x="0" y="0"/>
+                      <a:ext cx="4772025" cy="1209675"/>
+                    </a:xfrm>
+                    <a:prstGeom prst="rect">
+                      <a:avLst/>
+                    </a:prstGeom>
+                  </pic:spPr>
+                </pic:pic>
+              </a:graphicData>
+            </a:graphic>
+          </wp:inline>
+        </w:drawing>
+      </w:r>
+    </w:p>
+    <w:p>
+      <w:pPr>
+        <w:rPr>
+          <w:sz w:val="28"/>
+          <w:szCs w:val="28"/>
+          <w:lang w:val="el-GR"/>
+        </w:rPr>
+      </w:pPr>
+      <w:r>
+        <w:rPr>
+          <w:sz w:val="28"/>
+          <w:szCs w:val="28"/>
+          <w:lang w:val="el-GR"/>
+        </w:rPr>
+        <w:t xml:space="preserve">Για την καλύτερη κατανόηση του αποτελέσματος, προχωράμε και πάλι στη δημιουργία διαγράμματος απεικόνισης συστάδων που περιλαμβάνει τα νέα στοιχεία. Για την καλύτερη συσχέτιση του διαγράμματος με τα αρχικά δεδομένα, η κλίμακα τιμών του διαγράμματος σχηματίστηκε σύμφωνα με τις αρχικές (μη </w:t>
+      </w:r>
+      <w:proofErr w:type="spellStart"/>
+      <w:r>
+        <w:rPr>
+          <w:sz w:val="28"/>
+          <w:szCs w:val="28"/>
+          <w:lang w:val="el-GR"/>
+        </w:rPr>
+        <w:t>κανονικοποιημένες</w:t>
+      </w:r>
+      <w:proofErr w:type="spellEnd"/>
+      <w:r>
+        <w:rPr>
+          <w:sz w:val="28"/>
+          <w:szCs w:val="28"/>
+          <w:lang w:val="el-GR"/>
+        </w:rPr>
+        <w:t xml:space="preserve"> τιμές)</w:t>
+      </w:r>
+      <w:r>
+        <w:rPr>
+          <w:sz w:val="28"/>
+          <w:szCs w:val="28"/>
+          <w:lang w:val="el-GR"/>
+        </w:rPr>
+        <w:t>:</w:t>
+      </w:r>
+    </w:p>
+    <w:p>
+      <w:pPr>
+        <w:jc w:val="center"/>
+        <w:rPr>
+          <w:sz w:val="28"/>
+          <w:szCs w:val="28"/>
+          <w:lang w:val="el-GR"/>
+        </w:rPr>
+      </w:pPr>
+      <w:r>
+        <w:rPr>
+          <w:noProof/>
+          <w:sz w:val="28"/>
+          <w:szCs w:val="28"/>
+          <w:lang w:val="el-GR"/>
+        </w:rPr>
+        <w:drawing>
+          <wp:inline distT="0" distB="0" distL="0" distR="0" wp14:anchorId="2867577D" wp14:editId="05B1001C">
+            <wp:extent cx="6424046" cy="4587903"/>
+            <wp:effectExtent l="0" t="0" r="0" b="3175"/>
+            <wp:docPr id="13" name="Picture 13"/>
+            <wp:cNvGraphicFramePr>
+              <a:graphicFrameLocks xmlns:a="http://schemas.openxmlformats.org/drawingml/2006/main" noChangeAspect="1"/>
+            </wp:cNvGraphicFramePr>
+            <a:graphic xmlns:a="http://schemas.openxmlformats.org/drawingml/2006/main">
+              <a:graphicData uri="http://schemas.openxmlformats.org/drawingml/2006/picture">
+                <pic:pic xmlns:pic="http://schemas.openxmlformats.org/drawingml/2006/picture">
+                  <pic:nvPicPr>
+                    <pic:cNvPr id="0" name="Picture 1"/>
+                    <pic:cNvPicPr>
+                      <a:picLocks noChangeAspect="1" noChangeArrowheads="1"/>
+                    </pic:cNvPicPr>
+                  </pic:nvPicPr>
+                  <pic:blipFill>
+                    <a:blip r:embed="rId20">
+                      <a:extLst>
+                        <a:ext uri="{28A0092B-C50C-407E-A947-70E740481C1C}">
+                          <a14:useLocalDpi xmlns:a14="http://schemas.microsoft.com/office/drawing/2010/main" val="0"/>
+                        </a:ext>
+                      </a:extLst>
+                    </a:blip>
+                    <a:srcRect/>
+                    <a:stretch>
+                      <a:fillRect/>
+                    </a:stretch>
+                  </pic:blipFill>
+                  <pic:spPr bwMode="auto">
+                    <a:xfrm>
+                      <a:off x="0" y="0"/>
+                      <a:ext cx="6496192" cy="4639428"/>
+                    </a:xfrm>
+                    <a:prstGeom prst="rect">
+                      <a:avLst/>
+                    </a:prstGeom>
+                    <a:noFill/>
+                    <a:ln>
+                      <a:noFill/>
+                    </a:ln>
+                  </pic:spPr>
+                </pic:pic>
+              </a:graphicData>
+            </a:graphic>
+          </wp:inline>
+        </w:drawing>
+      </w:r>
+    </w:p>
+    <w:p>
+      <w:pPr>
+        <w:rPr>
+          <w:sz w:val="28"/>
+          <w:szCs w:val="28"/>
+          <w:lang w:val="el-GR"/>
+        </w:rPr>
+      </w:pPr>
+      <w:r>
+        <w:rPr>
+          <w:sz w:val="28"/>
+          <w:szCs w:val="28"/>
+          <w:lang w:val="el-GR"/>
+        </w:rPr>
+        <w:lastRenderedPageBreak/>
+        <w:t xml:space="preserve">Στο παραπάνω διάγραμμα, η </w:t>
+      </w:r>
+      <w:r>
+        <w:rPr>
+          <w:b/>
+          <w:bCs/>
+          <w:color w:val="FFFF66"/>
+          <w:sz w:val="28"/>
+          <w:szCs w:val="28"/>
+          <w:highlight w:val="black"/>
+          <w:lang w:val="el-GR"/>
+        </w:rPr>
+        <w:t>κίτρινη</w:t>
+      </w:r>
+      <w:r>
+        <w:rPr>
+          <w:sz w:val="28"/>
+          <w:szCs w:val="28"/>
+          <w:lang w:val="el-GR"/>
+        </w:rPr>
+        <w:t xml:space="preserve"> βούλα αντιπροσωπεύει την </w:t>
+      </w:r>
+      <w:r>
+        <w:rPr>
+          <w:b/>
+          <w:bCs/>
+          <w:sz w:val="28"/>
+          <w:szCs w:val="28"/>
+          <w:lang w:val="el-GR"/>
+        </w:rPr>
+        <w:t xml:space="preserve">τυπική απόκλιση </w:t>
+      </w:r>
+      <w:r>
+        <w:rPr>
+          <w:sz w:val="28"/>
+          <w:szCs w:val="28"/>
+          <w:lang w:val="el-GR"/>
+        </w:rPr>
+        <w:t xml:space="preserve">των συστάδων, ενώ η </w:t>
+      </w:r>
+      <w:r>
+        <w:rPr>
+          <w:b/>
+          <w:bCs/>
+          <w:color w:val="00B050"/>
+          <w:sz w:val="28"/>
+          <w:szCs w:val="28"/>
+          <w:highlight w:val="black"/>
+          <w:lang w:val="el-GR"/>
+        </w:rPr>
+        <w:t>πράσινη</w:t>
+      </w:r>
+      <w:r>
+        <w:rPr>
+          <w:sz w:val="28"/>
+          <w:szCs w:val="28"/>
+          <w:lang w:val="el-GR"/>
+        </w:rPr>
+        <w:t xml:space="preserve"> βούλα αντιπροσωπεύει την </w:t>
+      </w:r>
+      <w:r>
+        <w:rPr>
+          <w:b/>
+          <w:bCs/>
+          <w:sz w:val="28"/>
+          <w:szCs w:val="28"/>
+          <w:lang w:val="el-GR"/>
+        </w:rPr>
+        <w:t>μέση τιμή</w:t>
+      </w:r>
+      <w:r>
+        <w:rPr>
+          <w:sz w:val="28"/>
+          <w:szCs w:val="28"/>
+          <w:lang w:val="el-GR"/>
+        </w:rPr>
+        <w:t xml:space="preserve"> των συστάδων.</w:t>
+      </w:r>
+    </w:p>
+    <w:p>
+      <w:pPr>
+        <w:rPr>
+          <w:sz w:val="28"/>
+          <w:szCs w:val="28"/>
+          <w:lang w:val="el-GR"/>
+        </w:rPr>
+      </w:pPr>
+    </w:p>
+    <w:p>
+      <w:pPr>
+        <w:rPr>
+          <w:sz w:val="28"/>
+          <w:szCs w:val="28"/>
+          <w:lang w:val="el-GR"/>
+        </w:rPr>
+      </w:pPr>
+    </w:p>
+    <w:p>
+      <w:pPr>
+        <w:rPr>
+          <w:sz w:val="28"/>
+          <w:szCs w:val="28"/>
+          <w:lang w:val="el-GR"/>
+        </w:rPr>
+      </w:pPr>
+    </w:p>
+    <w:p>
+      <w:pPr>
+        <w:rPr>
+          <w:sz w:val="28"/>
+          <w:szCs w:val="28"/>
+          <w:lang w:val="el-GR"/>
+        </w:rPr>
+      </w:pPr>
+    </w:p>
+    <w:p>
+      <w:pPr>
+        <w:rPr>
+          <w:sz w:val="28"/>
+          <w:szCs w:val="28"/>
+          <w:lang w:val="el-GR"/>
+        </w:rPr>
+      </w:pPr>
+      <w:bookmarkStart w:id="1" w:name="_GoBack"/>
+      <w:bookmarkEnd w:id="1"/>
     </w:p>
     <w:p>
       <w:pPr>
@@ -9991,6 +12487,119 @@
 <file path=word/numbering.xml><?xml version="1.0" encoding="utf-8"?>
 <w:numbering xmlns:wpc="http://schemas.microsoft.com/office/word/2010/wordprocessingCanvas" xmlns:cx="http://schemas.microsoft.com/office/drawing/2014/chartex" xmlns:cx1="http://schemas.microsoft.com/office/drawing/2015/9/8/chartex" xmlns:cx2="http://schemas.microsoft.com/office/drawing/2015/10/21/chartex" xmlns:cx3="http://schemas.microsoft.com/office/drawing/2016/5/9/chartex" xmlns:cx4="http://schemas.microsoft.com/office/drawing/2016/5/10/chartex" xmlns:cx5="http://schemas.microsoft.com/office/drawing/2016/5/11/chartex" xmlns:cx6="http://schemas.microsoft.com/office/drawing/2016/5/12/chartex" xmlns:cx7="http://schemas.microsoft.com/office/drawing/2016/5/13/chartex" xmlns:cx8="http://schemas.microsoft.com/office/drawing/2016/5/14/chartex" xmlns:mc="http://schemas.openxmlformats.org/markup-compatibility/2006" xmlns:aink="http://schemas.microsoft.com/office/drawing/2016/ink" xmlns:am3d="http://schemas.microsoft.com/office/drawing/2017/model3d" xmlns:o="urn:schemas-microsoft-com:office:office" xmlns:r="http://schemas.openxmlformats.org/officeDocument/2006/relationships" xmlns:m="http://schemas.openxmlformats.org/officeDocument/2006/math" xmlns:v="urn:schemas-microsoft-com:vml" xmlns:wp14="http://schemas.microsoft.com/office/word/2010/wordprocessingDrawing" xmlns:wp="http://schemas.openxmlformats.org/drawingml/2006/wordprocessingDrawing" xmlns:w10="urn:schemas-microsoft-com:office:word" xmlns:w="http://schemas.openxmlformats.org/wordprocessingml/2006/main" xmlns:w14="http://schemas.microsoft.com/office/word/2010/wordml" xmlns:w15="http://schemas.microsoft.com/office/word/2012/wordml" xmlns:w16cid="http://schemas.microsoft.com/office/word/2016/wordml/cid" xmlns:w16se="http://schemas.microsoft.com/office/word/2015/wordml/symex" xmlns:wpg="http://schemas.microsoft.com/office/word/2010/wordprocessingGroup" xmlns:wpi="http://schemas.microsoft.com/office/word/2010/wordprocessingInk" xmlns:wne="http://schemas.microsoft.com/office/word/2006/wordml" xmlns:wps="http://schemas.microsoft.com/office/word/2010/wordprocessingShape" mc:Ignorable="w14 w15 w16se w16cid wp14">
   <w:abstractNum w:abstractNumId="0" w15:restartNumberingAfterBreak="0">
+    <w:nsid w:val="080566D0"/>
+    <w:multiLevelType w:val="hybridMultilevel"/>
+    <w:tmpl w:val="EC3672FA"/>
+    <w:lvl w:ilvl="0" w:tplc="04090003">
+      <w:start w:val="1"/>
+      <w:numFmt w:val="bullet"/>
+      <w:lvlText w:val="o"/>
+      <w:lvlJc w:val="left"/>
+      <w:pPr>
+        <w:ind w:left="1440" w:hanging="360"/>
+      </w:pPr>
+      <w:rPr>
+        <w:rFonts w:ascii="Courier New" w:hAnsi="Courier New" w:cs="Courier New" w:hint="default"/>
+      </w:rPr>
+    </w:lvl>
+    <w:lvl w:ilvl="1" w:tplc="04090003" w:tentative="1">
+      <w:start w:val="1"/>
+      <w:numFmt w:val="bullet"/>
+      <w:lvlText w:val="o"/>
+      <w:lvlJc w:val="left"/>
+      <w:pPr>
+        <w:ind w:left="2160" w:hanging="360"/>
+      </w:pPr>
+      <w:rPr>
+        <w:rFonts w:ascii="Courier New" w:hAnsi="Courier New" w:cs="Courier New" w:hint="default"/>
+      </w:rPr>
+    </w:lvl>
+    <w:lvl w:ilvl="2" w:tplc="04090005" w:tentative="1">
+      <w:start w:val="1"/>
+      <w:numFmt w:val="bullet"/>
+      <w:lvlText w:val=""/>
+      <w:lvlJc w:val="left"/>
+      <w:pPr>
+        <w:ind w:left="2880" w:hanging="360"/>
+      </w:pPr>
+      <w:rPr>
+        <w:rFonts w:ascii="Wingdings" w:hAnsi="Wingdings" w:hint="default"/>
+      </w:rPr>
+    </w:lvl>
+    <w:lvl w:ilvl="3" w:tplc="04090001" w:tentative="1">
+      <w:start w:val="1"/>
+      <w:numFmt w:val="bullet"/>
+      <w:lvlText w:val=""/>
+      <w:lvlJc w:val="left"/>
+      <w:pPr>
+        <w:ind w:left="3600" w:hanging="360"/>
+      </w:pPr>
+      <w:rPr>
+        <w:rFonts w:ascii="Symbol" w:hAnsi="Symbol" w:hint="default"/>
+      </w:rPr>
+    </w:lvl>
+    <w:lvl w:ilvl="4" w:tplc="04090003" w:tentative="1">
+      <w:start w:val="1"/>
+      <w:numFmt w:val="bullet"/>
+      <w:lvlText w:val="o"/>
+      <w:lvlJc w:val="left"/>
+      <w:pPr>
+        <w:ind w:left="4320" w:hanging="360"/>
+      </w:pPr>
+      <w:rPr>
+        <w:rFonts w:ascii="Courier New" w:hAnsi="Courier New" w:cs="Courier New" w:hint="default"/>
+      </w:rPr>
+    </w:lvl>
+    <w:lvl w:ilvl="5" w:tplc="04090005" w:tentative="1">
+      <w:start w:val="1"/>
+      <w:numFmt w:val="bullet"/>
+      <w:lvlText w:val=""/>
+      <w:lvlJc w:val="left"/>
+      <w:pPr>
+        <w:ind w:left="5040" w:hanging="360"/>
+      </w:pPr>
+      <w:rPr>
+        <w:rFonts w:ascii="Wingdings" w:hAnsi="Wingdings" w:hint="default"/>
+      </w:rPr>
+    </w:lvl>
+    <w:lvl w:ilvl="6" w:tplc="04090001" w:tentative="1">
+      <w:start w:val="1"/>
+      <w:numFmt w:val="bullet"/>
+      <w:lvlText w:val=""/>
+      <w:lvlJc w:val="left"/>
+      <w:pPr>
+        <w:ind w:left="5760" w:hanging="360"/>
+      </w:pPr>
+      <w:rPr>
+        <w:rFonts w:ascii="Symbol" w:hAnsi="Symbol" w:hint="default"/>
+      </w:rPr>
+    </w:lvl>
+    <w:lvl w:ilvl="7" w:tplc="04090003" w:tentative="1">
+      <w:start w:val="1"/>
+      <w:numFmt w:val="bullet"/>
+      <w:lvlText w:val="o"/>
+      <w:lvlJc w:val="left"/>
+      <w:pPr>
+        <w:ind w:left="6480" w:hanging="360"/>
+      </w:pPr>
+      <w:rPr>
+        <w:rFonts w:ascii="Courier New" w:hAnsi="Courier New" w:cs="Courier New" w:hint="default"/>
+      </w:rPr>
+    </w:lvl>
+    <w:lvl w:ilvl="8" w:tplc="04090005" w:tentative="1">
+      <w:start w:val="1"/>
+      <w:numFmt w:val="bullet"/>
+      <w:lvlText w:val=""/>
+      <w:lvlJc w:val="left"/>
+      <w:pPr>
+        <w:ind w:left="7200" w:hanging="360"/>
+      </w:pPr>
+      <w:rPr>
+        <w:rFonts w:ascii="Wingdings" w:hAnsi="Wingdings" w:hint="default"/>
+      </w:rPr>
+    </w:lvl>
+  </w:abstractNum>
+  <w:abstractNum w:abstractNumId="1" w15:restartNumberingAfterBreak="0">
     <w:nsid w:val="08B65753"/>
     <w:multiLevelType w:val="hybridMultilevel"/>
     <w:tmpl w:val="B470D70C"/>
@@ -10079,11 +12688,11 @@
       </w:pPr>
     </w:lvl>
   </w:abstractNum>
-  <w:abstractNum w:abstractNumId="1" w15:restartNumberingAfterBreak="0">
-    <w:nsid w:val="0E9B789F"/>
+  <w:abstractNum w:abstractNumId="2" w15:restartNumberingAfterBreak="0">
+    <w:nsid w:val="09D14A17"/>
     <w:multiLevelType w:val="hybridMultilevel"/>
-    <w:tmpl w:val="F63C0DFE"/>
-    <w:lvl w:ilvl="0" w:tplc="0409000F">
+    <w:tmpl w:val="919A4852"/>
+    <w:lvl w:ilvl="0" w:tplc="5CC697C0">
       <w:start w:val="1"/>
       <w:numFmt w:val="decimal"/>
       <w:lvlText w:val="%1."/>
@@ -10091,6 +12700,9 @@
       <w:pPr>
         <w:ind w:left="720" w:hanging="360"/>
       </w:pPr>
+      <w:rPr>
+        <w:rFonts w:hint="default"/>
+      </w:rPr>
     </w:lvl>
     <w:lvl w:ilvl="1" w:tplc="04090019" w:tentative="1">
       <w:start w:val="1"/>
@@ -10165,7 +12777,206 @@
       </w:pPr>
     </w:lvl>
   </w:abstractNum>
-  <w:abstractNum w:abstractNumId="2" w15:restartNumberingAfterBreak="0">
+  <w:abstractNum w:abstractNumId="3" w15:restartNumberingAfterBreak="0">
+    <w:nsid w:val="0E9B789F"/>
+    <w:multiLevelType w:val="hybridMultilevel"/>
+    <w:tmpl w:val="19C03C62"/>
+    <w:lvl w:ilvl="0" w:tplc="0409000F">
+      <w:start w:val="1"/>
+      <w:numFmt w:val="decimal"/>
+      <w:lvlText w:val="%1."/>
+      <w:lvlJc w:val="left"/>
+      <w:pPr>
+        <w:ind w:left="720" w:hanging="360"/>
+      </w:pPr>
+    </w:lvl>
+    <w:lvl w:ilvl="1" w:tplc="04090019" w:tentative="1">
+      <w:start w:val="1"/>
+      <w:numFmt w:val="lowerLetter"/>
+      <w:lvlText w:val="%2."/>
+      <w:lvlJc w:val="left"/>
+      <w:pPr>
+        <w:ind w:left="1440" w:hanging="360"/>
+      </w:pPr>
+    </w:lvl>
+    <w:lvl w:ilvl="2" w:tplc="0409001B" w:tentative="1">
+      <w:start w:val="1"/>
+      <w:numFmt w:val="lowerRoman"/>
+      <w:lvlText w:val="%3."/>
+      <w:lvlJc w:val="right"/>
+      <w:pPr>
+        <w:ind w:left="2160" w:hanging="180"/>
+      </w:pPr>
+    </w:lvl>
+    <w:lvl w:ilvl="3" w:tplc="0409000F" w:tentative="1">
+      <w:start w:val="1"/>
+      <w:numFmt w:val="decimal"/>
+      <w:lvlText w:val="%4."/>
+      <w:lvlJc w:val="left"/>
+      <w:pPr>
+        <w:ind w:left="2880" w:hanging="360"/>
+      </w:pPr>
+    </w:lvl>
+    <w:lvl w:ilvl="4" w:tplc="04090019" w:tentative="1">
+      <w:start w:val="1"/>
+      <w:numFmt w:val="lowerLetter"/>
+      <w:lvlText w:val="%5."/>
+      <w:lvlJc w:val="left"/>
+      <w:pPr>
+        <w:ind w:left="3600" w:hanging="360"/>
+      </w:pPr>
+    </w:lvl>
+    <w:lvl w:ilvl="5" w:tplc="0409001B" w:tentative="1">
+      <w:start w:val="1"/>
+      <w:numFmt w:val="lowerRoman"/>
+      <w:lvlText w:val="%6."/>
+      <w:lvlJc w:val="right"/>
+      <w:pPr>
+        <w:ind w:left="4320" w:hanging="180"/>
+      </w:pPr>
+    </w:lvl>
+    <w:lvl w:ilvl="6" w:tplc="0409000F" w:tentative="1">
+      <w:start w:val="1"/>
+      <w:numFmt w:val="decimal"/>
+      <w:lvlText w:val="%7."/>
+      <w:lvlJc w:val="left"/>
+      <w:pPr>
+        <w:ind w:left="5040" w:hanging="360"/>
+      </w:pPr>
+    </w:lvl>
+    <w:lvl w:ilvl="7" w:tplc="04090019" w:tentative="1">
+      <w:start w:val="1"/>
+      <w:numFmt w:val="lowerLetter"/>
+      <w:lvlText w:val="%8."/>
+      <w:lvlJc w:val="left"/>
+      <w:pPr>
+        <w:ind w:left="5760" w:hanging="360"/>
+      </w:pPr>
+    </w:lvl>
+    <w:lvl w:ilvl="8" w:tplc="0409001B" w:tentative="1">
+      <w:start w:val="1"/>
+      <w:numFmt w:val="lowerRoman"/>
+      <w:lvlText w:val="%9."/>
+      <w:lvlJc w:val="right"/>
+      <w:pPr>
+        <w:ind w:left="6480" w:hanging="180"/>
+      </w:pPr>
+    </w:lvl>
+  </w:abstractNum>
+  <w:abstractNum w:abstractNumId="4" w15:restartNumberingAfterBreak="0">
+    <w:nsid w:val="0FDB785B"/>
+    <w:multiLevelType w:val="hybridMultilevel"/>
+    <w:tmpl w:val="DD8AAF1E"/>
+    <w:lvl w:ilvl="0" w:tplc="0409000B">
+      <w:start w:val="1"/>
+      <w:numFmt w:val="bullet"/>
+      <w:lvlText w:val=""/>
+      <w:lvlJc w:val="left"/>
+      <w:pPr>
+        <w:ind w:left="720" w:hanging="360"/>
+      </w:pPr>
+      <w:rPr>
+        <w:rFonts w:ascii="Wingdings" w:hAnsi="Wingdings" w:hint="default"/>
+      </w:rPr>
+    </w:lvl>
+    <w:lvl w:ilvl="1" w:tplc="04090003" w:tentative="1">
+      <w:start w:val="1"/>
+      <w:numFmt w:val="bullet"/>
+      <w:lvlText w:val="o"/>
+      <w:lvlJc w:val="left"/>
+      <w:pPr>
+        <w:ind w:left="1440" w:hanging="360"/>
+      </w:pPr>
+      <w:rPr>
+        <w:rFonts w:ascii="Courier New" w:hAnsi="Courier New" w:cs="Courier New" w:hint="default"/>
+      </w:rPr>
+    </w:lvl>
+    <w:lvl w:ilvl="2" w:tplc="04090005" w:tentative="1">
+      <w:start w:val="1"/>
+      <w:numFmt w:val="bullet"/>
+      <w:lvlText w:val=""/>
+      <w:lvlJc w:val="left"/>
+      <w:pPr>
+        <w:ind w:left="2160" w:hanging="360"/>
+      </w:pPr>
+      <w:rPr>
+        <w:rFonts w:ascii="Wingdings" w:hAnsi="Wingdings" w:hint="default"/>
+      </w:rPr>
+    </w:lvl>
+    <w:lvl w:ilvl="3" w:tplc="04090001" w:tentative="1">
+      <w:start w:val="1"/>
+      <w:numFmt w:val="bullet"/>
+      <w:lvlText w:val=""/>
+      <w:lvlJc w:val="left"/>
+      <w:pPr>
+        <w:ind w:left="2880" w:hanging="360"/>
+      </w:pPr>
+      <w:rPr>
+        <w:rFonts w:ascii="Symbol" w:hAnsi="Symbol" w:hint="default"/>
+      </w:rPr>
+    </w:lvl>
+    <w:lvl w:ilvl="4" w:tplc="04090003" w:tentative="1">
+      <w:start w:val="1"/>
+      <w:numFmt w:val="bullet"/>
+      <w:lvlText w:val="o"/>
+      <w:lvlJc w:val="left"/>
+      <w:pPr>
+        <w:ind w:left="3600" w:hanging="360"/>
+      </w:pPr>
+      <w:rPr>
+        <w:rFonts w:ascii="Courier New" w:hAnsi="Courier New" w:cs="Courier New" w:hint="default"/>
+      </w:rPr>
+    </w:lvl>
+    <w:lvl w:ilvl="5" w:tplc="04090005" w:tentative="1">
+      <w:start w:val="1"/>
+      <w:numFmt w:val="bullet"/>
+      <w:lvlText w:val=""/>
+      <w:lvlJc w:val="left"/>
+      <w:pPr>
+        <w:ind w:left="4320" w:hanging="360"/>
+      </w:pPr>
+      <w:rPr>
+        <w:rFonts w:ascii="Wingdings" w:hAnsi="Wingdings" w:hint="default"/>
+      </w:rPr>
+    </w:lvl>
+    <w:lvl w:ilvl="6" w:tplc="04090001" w:tentative="1">
+      <w:start w:val="1"/>
+      <w:numFmt w:val="bullet"/>
+      <w:lvlText w:val=""/>
+      <w:lvlJc w:val="left"/>
+      <w:pPr>
+        <w:ind w:left="5040" w:hanging="360"/>
+      </w:pPr>
+      <w:rPr>
+        <w:rFonts w:ascii="Symbol" w:hAnsi="Symbol" w:hint="default"/>
+      </w:rPr>
+    </w:lvl>
+    <w:lvl w:ilvl="7" w:tplc="04090003" w:tentative="1">
+      <w:start w:val="1"/>
+      <w:numFmt w:val="bullet"/>
+      <w:lvlText w:val="o"/>
+      <w:lvlJc w:val="left"/>
+      <w:pPr>
+        <w:ind w:left="5760" w:hanging="360"/>
+      </w:pPr>
+      <w:rPr>
+        <w:rFonts w:ascii="Courier New" w:hAnsi="Courier New" w:cs="Courier New" w:hint="default"/>
+      </w:rPr>
+    </w:lvl>
+    <w:lvl w:ilvl="8" w:tplc="04090005" w:tentative="1">
+      <w:start w:val="1"/>
+      <w:numFmt w:val="bullet"/>
+      <w:lvlText w:val=""/>
+      <w:lvlJc w:val="left"/>
+      <w:pPr>
+        <w:ind w:left="6480" w:hanging="360"/>
+      </w:pPr>
+      <w:rPr>
+        <w:rFonts w:ascii="Wingdings" w:hAnsi="Wingdings" w:hint="default"/>
+      </w:rPr>
+    </w:lvl>
+  </w:abstractNum>
+  <w:abstractNum w:abstractNumId="5" w15:restartNumberingAfterBreak="0">
     <w:nsid w:val="14425F8A"/>
     <w:multiLevelType w:val="hybridMultilevel"/>
     <w:tmpl w:val="021C312E"/>
@@ -10254,7 +13065,7 @@
       </w:pPr>
     </w:lvl>
   </w:abstractNum>
-  <w:abstractNum w:abstractNumId="3" w15:restartNumberingAfterBreak="0">
+  <w:abstractNum w:abstractNumId="6" w15:restartNumberingAfterBreak="0">
     <w:nsid w:val="1C163D4A"/>
     <w:multiLevelType w:val="hybridMultilevel"/>
     <w:tmpl w:val="271CD0B8"/>
@@ -10367,7 +13178,7 @@
       </w:rPr>
     </w:lvl>
   </w:abstractNum>
-  <w:abstractNum w:abstractNumId="4" w15:restartNumberingAfterBreak="0">
+  <w:abstractNum w:abstractNumId="7" w15:restartNumberingAfterBreak="0">
     <w:nsid w:val="1CB21DD1"/>
     <w:multiLevelType w:val="multilevel"/>
     <w:tmpl w:val="B470D70C"/>
@@ -10456,7 +13267,93 @@
       </w:pPr>
     </w:lvl>
   </w:abstractNum>
-  <w:abstractNum w:abstractNumId="5" w15:restartNumberingAfterBreak="0">
+  <w:abstractNum w:abstractNumId="8" w15:restartNumberingAfterBreak="0">
+    <w:nsid w:val="20423205"/>
+    <w:multiLevelType w:val="hybridMultilevel"/>
+    <w:tmpl w:val="17D0F2DA"/>
+    <w:lvl w:ilvl="0" w:tplc="04090017">
+      <w:start w:val="1"/>
+      <w:numFmt w:val="lowerLetter"/>
+      <w:lvlText w:val="%1)"/>
+      <w:lvlJc w:val="left"/>
+      <w:pPr>
+        <w:ind w:left="1080" w:hanging="360"/>
+      </w:pPr>
+    </w:lvl>
+    <w:lvl w:ilvl="1" w:tplc="04090019">
+      <w:start w:val="1"/>
+      <w:numFmt w:val="lowerLetter"/>
+      <w:lvlText w:val="%2."/>
+      <w:lvlJc w:val="left"/>
+      <w:pPr>
+        <w:ind w:left="1800" w:hanging="360"/>
+      </w:pPr>
+    </w:lvl>
+    <w:lvl w:ilvl="2" w:tplc="0409001B" w:tentative="1">
+      <w:start w:val="1"/>
+      <w:numFmt w:val="lowerRoman"/>
+      <w:lvlText w:val="%3."/>
+      <w:lvlJc w:val="right"/>
+      <w:pPr>
+        <w:ind w:left="2520" w:hanging="180"/>
+      </w:pPr>
+    </w:lvl>
+    <w:lvl w:ilvl="3" w:tplc="0409000F" w:tentative="1">
+      <w:start w:val="1"/>
+      <w:numFmt w:val="decimal"/>
+      <w:lvlText w:val="%4."/>
+      <w:lvlJc w:val="left"/>
+      <w:pPr>
+        <w:ind w:left="3240" w:hanging="360"/>
+      </w:pPr>
+    </w:lvl>
+    <w:lvl w:ilvl="4" w:tplc="04090019" w:tentative="1">
+      <w:start w:val="1"/>
+      <w:numFmt w:val="lowerLetter"/>
+      <w:lvlText w:val="%5."/>
+      <w:lvlJc w:val="left"/>
+      <w:pPr>
+        <w:ind w:left="3960" w:hanging="360"/>
+      </w:pPr>
+    </w:lvl>
+    <w:lvl w:ilvl="5" w:tplc="0409001B" w:tentative="1">
+      <w:start w:val="1"/>
+      <w:numFmt w:val="lowerRoman"/>
+      <w:lvlText w:val="%6."/>
+      <w:lvlJc w:val="right"/>
+      <w:pPr>
+        <w:ind w:left="4680" w:hanging="180"/>
+      </w:pPr>
+    </w:lvl>
+    <w:lvl w:ilvl="6" w:tplc="0409000F" w:tentative="1">
+      <w:start w:val="1"/>
+      <w:numFmt w:val="decimal"/>
+      <w:lvlText w:val="%7."/>
+      <w:lvlJc w:val="left"/>
+      <w:pPr>
+        <w:ind w:left="5400" w:hanging="360"/>
+      </w:pPr>
+    </w:lvl>
+    <w:lvl w:ilvl="7" w:tplc="04090019" w:tentative="1">
+      <w:start w:val="1"/>
+      <w:numFmt w:val="lowerLetter"/>
+      <w:lvlText w:val="%8."/>
+      <w:lvlJc w:val="left"/>
+      <w:pPr>
+        <w:ind w:left="6120" w:hanging="360"/>
+      </w:pPr>
+    </w:lvl>
+    <w:lvl w:ilvl="8" w:tplc="0409001B" w:tentative="1">
+      <w:start w:val="1"/>
+      <w:numFmt w:val="lowerRoman"/>
+      <w:lvlText w:val="%9."/>
+      <w:lvlJc w:val="right"/>
+      <w:pPr>
+        <w:ind w:left="6840" w:hanging="180"/>
+      </w:pPr>
+    </w:lvl>
+  </w:abstractNum>
+  <w:abstractNum w:abstractNumId="9" w15:restartNumberingAfterBreak="0">
     <w:nsid w:val="27CE4277"/>
     <w:multiLevelType w:val="hybridMultilevel"/>
     <w:tmpl w:val="2086312A"/>
@@ -10542,7 +13439,7 @@
       </w:pPr>
     </w:lvl>
   </w:abstractNum>
-  <w:abstractNum w:abstractNumId="6" w15:restartNumberingAfterBreak="0">
+  <w:abstractNum w:abstractNumId="10" w15:restartNumberingAfterBreak="0">
     <w:nsid w:val="359E1DA1"/>
     <w:multiLevelType w:val="hybridMultilevel"/>
     <w:tmpl w:val="B6F44B76"/>
@@ -10631,7 +13528,7 @@
       </w:pPr>
     </w:lvl>
   </w:abstractNum>
-  <w:abstractNum w:abstractNumId="7" w15:restartNumberingAfterBreak="0">
+  <w:abstractNum w:abstractNumId="11" w15:restartNumberingAfterBreak="0">
     <w:nsid w:val="38857370"/>
     <w:multiLevelType w:val="hybridMultilevel"/>
     <w:tmpl w:val="BEE4C014"/>
@@ -10744,7 +13641,7 @@
       </w:rPr>
     </w:lvl>
   </w:abstractNum>
-  <w:abstractNum w:abstractNumId="8" w15:restartNumberingAfterBreak="0">
+  <w:abstractNum w:abstractNumId="12" w15:restartNumberingAfterBreak="0">
     <w:nsid w:val="49394385"/>
     <w:multiLevelType w:val="hybridMultilevel"/>
     <w:tmpl w:val="1F6E39FA"/>
@@ -10857,7 +13754,7 @@
       </w:rPr>
     </w:lvl>
   </w:abstractNum>
-  <w:abstractNum w:abstractNumId="9" w15:restartNumberingAfterBreak="0">
+  <w:abstractNum w:abstractNumId="13" w15:restartNumberingAfterBreak="0">
     <w:nsid w:val="54F44E3C"/>
     <w:multiLevelType w:val="hybridMultilevel"/>
     <w:tmpl w:val="9E62A09E"/>
@@ -10970,7 +13867,7 @@
       </w:rPr>
     </w:lvl>
   </w:abstractNum>
-  <w:abstractNum w:abstractNumId="10" w15:restartNumberingAfterBreak="0">
+  <w:abstractNum w:abstractNumId="14" w15:restartNumberingAfterBreak="0">
     <w:nsid w:val="5AD27946"/>
     <w:multiLevelType w:val="hybridMultilevel"/>
     <w:tmpl w:val="4356D0E8"/>
@@ -11082,7 +13979,7 @@
       </w:rPr>
     </w:lvl>
   </w:abstractNum>
-  <w:abstractNum w:abstractNumId="11" w15:restartNumberingAfterBreak="0">
+  <w:abstractNum w:abstractNumId="15" w15:restartNumberingAfterBreak="0">
     <w:nsid w:val="5C796865"/>
     <w:multiLevelType w:val="hybridMultilevel"/>
     <w:tmpl w:val="E35E2FF8"/>
@@ -11168,7 +14065,120 @@
       </w:pPr>
     </w:lvl>
   </w:abstractNum>
-  <w:abstractNum w:abstractNumId="12" w15:restartNumberingAfterBreak="0">
+  <w:abstractNum w:abstractNumId="16" w15:restartNumberingAfterBreak="0">
+    <w:nsid w:val="5F0D48E1"/>
+    <w:multiLevelType w:val="hybridMultilevel"/>
+    <w:tmpl w:val="2A70505C"/>
+    <w:lvl w:ilvl="0" w:tplc="04090003">
+      <w:start w:val="1"/>
+      <w:numFmt w:val="bullet"/>
+      <w:lvlText w:val="o"/>
+      <w:lvlJc w:val="left"/>
+      <w:pPr>
+        <w:ind w:left="1440" w:hanging="360"/>
+      </w:pPr>
+      <w:rPr>
+        <w:rFonts w:ascii="Courier New" w:hAnsi="Courier New" w:cs="Courier New" w:hint="default"/>
+      </w:rPr>
+    </w:lvl>
+    <w:lvl w:ilvl="1" w:tplc="04090003" w:tentative="1">
+      <w:start w:val="1"/>
+      <w:numFmt w:val="bullet"/>
+      <w:lvlText w:val="o"/>
+      <w:lvlJc w:val="left"/>
+      <w:pPr>
+        <w:ind w:left="2160" w:hanging="360"/>
+      </w:pPr>
+      <w:rPr>
+        <w:rFonts w:ascii="Courier New" w:hAnsi="Courier New" w:cs="Courier New" w:hint="default"/>
+      </w:rPr>
+    </w:lvl>
+    <w:lvl w:ilvl="2" w:tplc="04090005" w:tentative="1">
+      <w:start w:val="1"/>
+      <w:numFmt w:val="bullet"/>
+      <w:lvlText w:val=""/>
+      <w:lvlJc w:val="left"/>
+      <w:pPr>
+        <w:ind w:left="2880" w:hanging="360"/>
+      </w:pPr>
+      <w:rPr>
+        <w:rFonts w:ascii="Wingdings" w:hAnsi="Wingdings" w:hint="default"/>
+      </w:rPr>
+    </w:lvl>
+    <w:lvl w:ilvl="3" w:tplc="04090001" w:tentative="1">
+      <w:start w:val="1"/>
+      <w:numFmt w:val="bullet"/>
+      <w:lvlText w:val=""/>
+      <w:lvlJc w:val="left"/>
+      <w:pPr>
+        <w:ind w:left="3600" w:hanging="360"/>
+      </w:pPr>
+      <w:rPr>
+        <w:rFonts w:ascii="Symbol" w:hAnsi="Symbol" w:hint="default"/>
+      </w:rPr>
+    </w:lvl>
+    <w:lvl w:ilvl="4" w:tplc="04090003" w:tentative="1">
+      <w:start w:val="1"/>
+      <w:numFmt w:val="bullet"/>
+      <w:lvlText w:val="o"/>
+      <w:lvlJc w:val="left"/>
+      <w:pPr>
+        <w:ind w:left="4320" w:hanging="360"/>
+      </w:pPr>
+      <w:rPr>
+        <w:rFonts w:ascii="Courier New" w:hAnsi="Courier New" w:cs="Courier New" w:hint="default"/>
+      </w:rPr>
+    </w:lvl>
+    <w:lvl w:ilvl="5" w:tplc="04090005" w:tentative="1">
+      <w:start w:val="1"/>
+      <w:numFmt w:val="bullet"/>
+      <w:lvlText w:val=""/>
+      <w:lvlJc w:val="left"/>
+      <w:pPr>
+        <w:ind w:left="5040" w:hanging="360"/>
+      </w:pPr>
+      <w:rPr>
+        <w:rFonts w:ascii="Wingdings" w:hAnsi="Wingdings" w:hint="default"/>
+      </w:rPr>
+    </w:lvl>
+    <w:lvl w:ilvl="6" w:tplc="04090001" w:tentative="1">
+      <w:start w:val="1"/>
+      <w:numFmt w:val="bullet"/>
+      <w:lvlText w:val=""/>
+      <w:lvlJc w:val="left"/>
+      <w:pPr>
+        <w:ind w:left="5760" w:hanging="360"/>
+      </w:pPr>
+      <w:rPr>
+        <w:rFonts w:ascii="Symbol" w:hAnsi="Symbol" w:hint="default"/>
+      </w:rPr>
+    </w:lvl>
+    <w:lvl w:ilvl="7" w:tplc="04090003" w:tentative="1">
+      <w:start w:val="1"/>
+      <w:numFmt w:val="bullet"/>
+      <w:lvlText w:val="o"/>
+      <w:lvlJc w:val="left"/>
+      <w:pPr>
+        <w:ind w:left="6480" w:hanging="360"/>
+      </w:pPr>
+      <w:rPr>
+        <w:rFonts w:ascii="Courier New" w:hAnsi="Courier New" w:cs="Courier New" w:hint="default"/>
+      </w:rPr>
+    </w:lvl>
+    <w:lvl w:ilvl="8" w:tplc="04090005" w:tentative="1">
+      <w:start w:val="1"/>
+      <w:numFmt w:val="bullet"/>
+      <w:lvlText w:val=""/>
+      <w:lvlJc w:val="left"/>
+      <w:pPr>
+        <w:ind w:left="7200" w:hanging="360"/>
+      </w:pPr>
+      <w:rPr>
+        <w:rFonts w:ascii="Wingdings" w:hAnsi="Wingdings" w:hint="default"/>
+      </w:rPr>
+    </w:lvl>
+  </w:abstractNum>
+  <w:abstractNum w:abstractNumId="17" w15:restartNumberingAfterBreak="0">
     <w:nsid w:val="5F114B75"/>
     <w:multiLevelType w:val="hybridMultilevel"/>
     <w:tmpl w:val="FC2023F0"/>
@@ -11281,7 +14291,7 @@
       </w:rPr>
     </w:lvl>
   </w:abstractNum>
-  <w:abstractNum w:abstractNumId="13" w15:restartNumberingAfterBreak="0">
+  <w:abstractNum w:abstractNumId="18" w15:restartNumberingAfterBreak="0">
     <w:nsid w:val="624833A6"/>
     <w:multiLevelType w:val="hybridMultilevel"/>
     <w:tmpl w:val="50F8B354"/>
@@ -11370,7 +14380,182 @@
       </w:pPr>
     </w:lvl>
   </w:abstractNum>
-  <w:abstractNum w:abstractNumId="14" w15:restartNumberingAfterBreak="0">
+  <w:abstractNum w:abstractNumId="19" w15:restartNumberingAfterBreak="0">
+    <w:nsid w:val="76352C11"/>
+    <w:multiLevelType w:val="hybridMultilevel"/>
+    <w:tmpl w:val="17D0F2DA"/>
+    <w:lvl w:ilvl="0" w:tplc="04090017">
+      <w:start w:val="1"/>
+      <w:numFmt w:val="lowerLetter"/>
+      <w:lvlText w:val="%1)"/>
+      <w:lvlJc w:val="left"/>
+      <w:pPr>
+        <w:ind w:left="1080" w:hanging="360"/>
+      </w:pPr>
+    </w:lvl>
+    <w:lvl w:ilvl="1" w:tplc="04090019">
+      <w:start w:val="1"/>
+      <w:numFmt w:val="lowerLetter"/>
+      <w:lvlText w:val="%2."/>
+      <w:lvlJc w:val="left"/>
+      <w:pPr>
+        <w:ind w:left="1800" w:hanging="360"/>
+      </w:pPr>
+    </w:lvl>
+    <w:lvl w:ilvl="2" w:tplc="0409001B" w:tentative="1">
+      <w:start w:val="1"/>
+      <w:numFmt w:val="lowerRoman"/>
+      <w:lvlText w:val="%3."/>
+      <w:lvlJc w:val="right"/>
+      <w:pPr>
+        <w:ind w:left="2520" w:hanging="180"/>
+      </w:pPr>
+    </w:lvl>
+    <w:lvl w:ilvl="3" w:tplc="0409000F" w:tentative="1">
+      <w:start w:val="1"/>
+      <w:numFmt w:val="decimal"/>
+      <w:lvlText w:val="%4."/>
+      <w:lvlJc w:val="left"/>
+      <w:pPr>
+        <w:ind w:left="3240" w:hanging="360"/>
+      </w:pPr>
+    </w:lvl>
+    <w:lvl w:ilvl="4" w:tplc="04090019" w:tentative="1">
+      <w:start w:val="1"/>
+      <w:numFmt w:val="lowerLetter"/>
+      <w:lvlText w:val="%5."/>
+      <w:lvlJc w:val="left"/>
+      <w:pPr>
+        <w:ind w:left="3960" w:hanging="360"/>
+      </w:pPr>
+    </w:lvl>
+    <w:lvl w:ilvl="5" w:tplc="0409001B" w:tentative="1">
+      <w:start w:val="1"/>
+      <w:numFmt w:val="lowerRoman"/>
+      <w:lvlText w:val="%6."/>
+      <w:lvlJc w:val="right"/>
+      <w:pPr>
+        <w:ind w:left="4680" w:hanging="180"/>
+      </w:pPr>
+    </w:lvl>
+    <w:lvl w:ilvl="6" w:tplc="0409000F" w:tentative="1">
+      <w:start w:val="1"/>
+      <w:numFmt w:val="decimal"/>
+      <w:lvlText w:val="%7."/>
+      <w:lvlJc w:val="left"/>
+      <w:pPr>
+        <w:ind w:left="5400" w:hanging="360"/>
+      </w:pPr>
+    </w:lvl>
+    <w:lvl w:ilvl="7" w:tplc="04090019" w:tentative="1">
+      <w:start w:val="1"/>
+      <w:numFmt w:val="lowerLetter"/>
+      <w:lvlText w:val="%8."/>
+      <w:lvlJc w:val="left"/>
+      <w:pPr>
+        <w:ind w:left="6120" w:hanging="360"/>
+      </w:pPr>
+    </w:lvl>
+    <w:lvl w:ilvl="8" w:tplc="0409001B" w:tentative="1">
+      <w:start w:val="1"/>
+      <w:numFmt w:val="lowerRoman"/>
+      <w:lvlText w:val="%9."/>
+      <w:lvlJc w:val="right"/>
+      <w:pPr>
+        <w:ind w:left="6840" w:hanging="180"/>
+      </w:pPr>
+    </w:lvl>
+  </w:abstractNum>
+  <w:abstractNum w:abstractNumId="20" w15:restartNumberingAfterBreak="0">
+    <w:nsid w:val="7AC36111"/>
+    <w:multiLevelType w:val="hybridMultilevel"/>
+    <w:tmpl w:val="B3B80C10"/>
+    <w:lvl w:ilvl="0" w:tplc="0409000F">
+      <w:start w:val="1"/>
+      <w:numFmt w:val="decimal"/>
+      <w:lvlText w:val="%1."/>
+      <w:lvlJc w:val="left"/>
+      <w:pPr>
+        <w:ind w:left="720" w:hanging="360"/>
+      </w:pPr>
+      <w:rPr>
+        <w:rFonts w:hint="default"/>
+      </w:rPr>
+    </w:lvl>
+    <w:lvl w:ilvl="1" w:tplc="04090019" w:tentative="1">
+      <w:start w:val="1"/>
+      <w:numFmt w:val="lowerLetter"/>
+      <w:lvlText w:val="%2."/>
+      <w:lvlJc w:val="left"/>
+      <w:pPr>
+        <w:ind w:left="1440" w:hanging="360"/>
+      </w:pPr>
+    </w:lvl>
+    <w:lvl w:ilvl="2" w:tplc="0409001B" w:tentative="1">
+      <w:start w:val="1"/>
+      <w:numFmt w:val="lowerRoman"/>
+      <w:lvlText w:val="%3."/>
+      <w:lvlJc w:val="right"/>
+      <w:pPr>
+        <w:ind w:left="2160" w:hanging="180"/>
+      </w:pPr>
+    </w:lvl>
+    <w:lvl w:ilvl="3" w:tplc="0409000F" w:tentative="1">
+      <w:start w:val="1"/>
+      <w:numFmt w:val="decimal"/>
+      <w:lvlText w:val="%4."/>
+      <w:lvlJc w:val="left"/>
+      <w:pPr>
+        <w:ind w:left="2880" w:hanging="360"/>
+      </w:pPr>
+    </w:lvl>
+    <w:lvl w:ilvl="4" w:tplc="04090019" w:tentative="1">
+      <w:start w:val="1"/>
+      <w:numFmt w:val="lowerLetter"/>
+      <w:lvlText w:val="%5."/>
+      <w:lvlJc w:val="left"/>
+      <w:pPr>
+        <w:ind w:left="3600" w:hanging="360"/>
+      </w:pPr>
+    </w:lvl>
+    <w:lvl w:ilvl="5" w:tplc="0409001B" w:tentative="1">
+      <w:start w:val="1"/>
+      <w:numFmt w:val="lowerRoman"/>
+      <w:lvlText w:val="%6."/>
+      <w:lvlJc w:val="right"/>
+      <w:pPr>
+        <w:ind w:left="4320" w:hanging="180"/>
+      </w:pPr>
+    </w:lvl>
+    <w:lvl w:ilvl="6" w:tplc="0409000F" w:tentative="1">
+      <w:start w:val="1"/>
+      <w:numFmt w:val="decimal"/>
+      <w:lvlText w:val="%7."/>
+      <w:lvlJc w:val="left"/>
+      <w:pPr>
+        <w:ind w:left="5040" w:hanging="360"/>
+      </w:pPr>
+    </w:lvl>
+    <w:lvl w:ilvl="7" w:tplc="04090019" w:tentative="1">
+      <w:start w:val="1"/>
+      <w:numFmt w:val="lowerLetter"/>
+      <w:lvlText w:val="%8."/>
+      <w:lvlJc w:val="left"/>
+      <w:pPr>
+        <w:ind w:left="5760" w:hanging="360"/>
+      </w:pPr>
+    </w:lvl>
+    <w:lvl w:ilvl="8" w:tplc="0409001B" w:tentative="1">
+      <w:start w:val="1"/>
+      <w:numFmt w:val="lowerRoman"/>
+      <w:lvlText w:val="%9."/>
+      <w:lvlJc w:val="right"/>
+      <w:pPr>
+        <w:ind w:left="6480" w:hanging="180"/>
+      </w:pPr>
+    </w:lvl>
+  </w:abstractNum>
+  <w:abstractNum w:abstractNumId="21" w15:restartNumberingAfterBreak="0">
     <w:nsid w:val="7D334E33"/>
     <w:multiLevelType w:val="hybridMultilevel"/>
     <w:tmpl w:val="639A7376"/>
@@ -11483,50 +14668,160 @@
       </w:rPr>
     </w:lvl>
   </w:abstractNum>
+  <w:abstractNum w:abstractNumId="22" w15:restartNumberingAfterBreak="0">
+    <w:nsid w:val="7D626D4F"/>
+    <w:multiLevelType w:val="hybridMultilevel"/>
+    <w:tmpl w:val="17D0F2DA"/>
+    <w:lvl w:ilvl="0" w:tplc="04090017">
+      <w:start w:val="1"/>
+      <w:numFmt w:val="lowerLetter"/>
+      <w:lvlText w:val="%1)"/>
+      <w:lvlJc w:val="left"/>
+      <w:pPr>
+        <w:ind w:left="1080" w:hanging="360"/>
+      </w:pPr>
+    </w:lvl>
+    <w:lvl w:ilvl="1" w:tplc="04090019">
+      <w:start w:val="1"/>
+      <w:numFmt w:val="lowerLetter"/>
+      <w:lvlText w:val="%2."/>
+      <w:lvlJc w:val="left"/>
+      <w:pPr>
+        <w:ind w:left="1800" w:hanging="360"/>
+      </w:pPr>
+    </w:lvl>
+    <w:lvl w:ilvl="2" w:tplc="0409001B" w:tentative="1">
+      <w:start w:val="1"/>
+      <w:numFmt w:val="lowerRoman"/>
+      <w:lvlText w:val="%3."/>
+      <w:lvlJc w:val="right"/>
+      <w:pPr>
+        <w:ind w:left="2520" w:hanging="180"/>
+      </w:pPr>
+    </w:lvl>
+    <w:lvl w:ilvl="3" w:tplc="0409000F" w:tentative="1">
+      <w:start w:val="1"/>
+      <w:numFmt w:val="decimal"/>
+      <w:lvlText w:val="%4."/>
+      <w:lvlJc w:val="left"/>
+      <w:pPr>
+        <w:ind w:left="3240" w:hanging="360"/>
+      </w:pPr>
+    </w:lvl>
+    <w:lvl w:ilvl="4" w:tplc="04090019" w:tentative="1">
+      <w:start w:val="1"/>
+      <w:numFmt w:val="lowerLetter"/>
+      <w:lvlText w:val="%5."/>
+      <w:lvlJc w:val="left"/>
+      <w:pPr>
+        <w:ind w:left="3960" w:hanging="360"/>
+      </w:pPr>
+    </w:lvl>
+    <w:lvl w:ilvl="5" w:tplc="0409001B" w:tentative="1">
+      <w:start w:val="1"/>
+      <w:numFmt w:val="lowerRoman"/>
+      <w:lvlText w:val="%6."/>
+      <w:lvlJc w:val="right"/>
+      <w:pPr>
+        <w:ind w:left="4680" w:hanging="180"/>
+      </w:pPr>
+    </w:lvl>
+    <w:lvl w:ilvl="6" w:tplc="0409000F" w:tentative="1">
+      <w:start w:val="1"/>
+      <w:numFmt w:val="decimal"/>
+      <w:lvlText w:val="%7."/>
+      <w:lvlJc w:val="left"/>
+      <w:pPr>
+        <w:ind w:left="5400" w:hanging="360"/>
+      </w:pPr>
+    </w:lvl>
+    <w:lvl w:ilvl="7" w:tplc="04090019" w:tentative="1">
+      <w:start w:val="1"/>
+      <w:numFmt w:val="lowerLetter"/>
+      <w:lvlText w:val="%8."/>
+      <w:lvlJc w:val="left"/>
+      <w:pPr>
+        <w:ind w:left="6120" w:hanging="360"/>
+      </w:pPr>
+    </w:lvl>
+    <w:lvl w:ilvl="8" w:tplc="0409001B" w:tentative="1">
+      <w:start w:val="1"/>
+      <w:numFmt w:val="lowerRoman"/>
+      <w:lvlText w:val="%9."/>
+      <w:lvlJc w:val="right"/>
+      <w:pPr>
+        <w:ind w:left="6840" w:hanging="180"/>
+      </w:pPr>
+    </w:lvl>
+  </w:abstractNum>
   <w:num w:numId="1">
+    <w:abstractNumId w:val="13"/>
+  </w:num>
+  <w:num w:numId="2">
+    <w:abstractNumId w:val="6"/>
+  </w:num>
+  <w:num w:numId="3">
+    <w:abstractNumId w:val="3"/>
+  </w:num>
+  <w:num w:numId="4">
+    <w:abstractNumId w:val="14"/>
+  </w:num>
+  <w:num w:numId="5">
     <w:abstractNumId w:val="9"/>
   </w:num>
-  <w:num w:numId="2">
-    <w:abstractNumId w:val="3"/>
+  <w:num w:numId="6">
+    <w:abstractNumId w:val="11"/>
   </w:num>
-  <w:num w:numId="3">
+  <w:num w:numId="7">
+    <w:abstractNumId w:val="12"/>
+  </w:num>
+  <w:num w:numId="8">
+    <w:abstractNumId w:val="21"/>
+  </w:num>
+  <w:num w:numId="9">
+    <w:abstractNumId w:val="17"/>
+  </w:num>
+  <w:num w:numId="10">
+    <w:abstractNumId w:val="10"/>
+  </w:num>
+  <w:num w:numId="11">
+    <w:abstractNumId w:val="15"/>
+  </w:num>
+  <w:num w:numId="12">
+    <w:abstractNumId w:val="18"/>
+  </w:num>
+  <w:num w:numId="13">
+    <w:abstractNumId w:val="5"/>
+  </w:num>
+  <w:num w:numId="14">
     <w:abstractNumId w:val="1"/>
   </w:num>
-  <w:num w:numId="4">
-    <w:abstractNumId w:val="10"/>
-  </w:num>
-  <w:num w:numId="5">
-    <w:abstractNumId w:val="5"/>
-  </w:num>
-  <w:num w:numId="6">
+  <w:num w:numId="15">
     <w:abstractNumId w:val="7"/>
   </w:num>
-  <w:num w:numId="7">
+  <w:num w:numId="16">
+    <w:abstractNumId w:val="2"/>
+  </w:num>
+  <w:num w:numId="17">
+    <w:abstractNumId w:val="4"/>
+  </w:num>
+  <w:num w:numId="18">
+    <w:abstractNumId w:val="0"/>
+  </w:num>
+  <w:num w:numId="19">
+    <w:abstractNumId w:val="16"/>
+  </w:num>
+  <w:num w:numId="20">
+    <w:abstractNumId w:val="19"/>
+  </w:num>
+  <w:num w:numId="21">
+    <w:abstractNumId w:val="20"/>
+  </w:num>
+  <w:num w:numId="22">
     <w:abstractNumId w:val="8"/>
   </w:num>
-  <w:num w:numId="8">
-    <w:abstractNumId w:val="14"/>
-  </w:num>
-  <w:num w:numId="9">
-    <w:abstractNumId w:val="12"/>
-  </w:num>
-  <w:num w:numId="10">
-    <w:abstractNumId w:val="6"/>
-  </w:num>
-  <w:num w:numId="11">
-    <w:abstractNumId w:val="11"/>
-  </w:num>
-  <w:num w:numId="12">
-    <w:abstractNumId w:val="13"/>
-  </w:num>
-  <w:num w:numId="13">
-    <w:abstractNumId w:val="2"/>
-  </w:num>
-  <w:num w:numId="14">
-    <w:abstractNumId w:val="0"/>
-  </w:num>
-  <w:num w:numId="15">
-    <w:abstractNumId w:val="4"/>
+  <w:num w:numId="23">
+    <w:abstractNumId w:val="22"/>
   </w:num>
 </w:numbering>
 </file>
@@ -11934,7 +15229,6 @@
   <w:style w:type="character" w:default="1" w:styleId="DefaultParagraphFont">
     <w:name w:val="Default Paragraph Font"/>
     <w:uiPriority w:val="1"/>
-    <w:semiHidden/>
     <w:unhideWhenUsed/>
   </w:style>
   <w:style w:type="table" w:default="1" w:styleId="TableNormal">
@@ -12359,7 +15653,7 @@
 </file>
 
 <file path=customXml/itemProps1.xml><?xml version="1.0" encoding="utf-8"?>
-<ds:datastoreItem xmlns:ds="http://schemas.openxmlformats.org/officeDocument/2006/customXml" ds:itemID="{767C26FA-1441-4FC7-B9E3-1593C67EB97C}">
+<ds:datastoreItem xmlns:ds="http://schemas.openxmlformats.org/officeDocument/2006/customXml" ds:itemID="{90F33439-094A-47F0-AA93-EDB1449FC845}">
   <ds:schemaRefs>
     <ds:schemaRef ds:uri="http://schemas.openxmlformats.org/officeDocument/2006/bibliography"/>
   </ds:schemaRefs>

</xml_diff>

<commit_message>
Continued working on writing the project's report.
</commit_message>
<xml_diff>
--- a/Αναφορά Εργασίας - Στέφανος Καραμπέρας 2910.docx
+++ b/Αναφορά Εργασίας - Στέφανος Καραμπέρας 2910.docx
@@ -10088,6 +10088,7 @@
           <w:color w:val="A9B7C6"/>
           <w:sz w:val="20"/>
           <w:szCs w:val="20"/>
+          <w:lang w:val="el-GR"/>
         </w:rPr>
         <w:tab/>
       </w:r>
@@ -10443,6 +10444,7 @@
           <w:color w:val="A9B7C6"/>
           <w:sz w:val="20"/>
           <w:szCs w:val="20"/>
+          <w:lang w:val="el-GR"/>
         </w:rPr>
       </w:pPr>
       <w:r>
@@ -10451,6 +10453,7 @@
           <w:color w:val="A9B7C6"/>
           <w:sz w:val="20"/>
           <w:szCs w:val="20"/>
+          <w:lang w:val="el-GR"/>
         </w:rPr>
         <w:tab/>
       </w:r>
@@ -10471,6 +10474,7 @@
           <w:color w:val="A9B7C6"/>
           <w:sz w:val="20"/>
           <w:szCs w:val="20"/>
+          <w:lang w:val="el-GR"/>
         </w:rPr>
         <w:t xml:space="preserve"> &lt;- </w:t>
       </w:r>
@@ -10491,6 +10495,7 @@
           <w:color w:val="A9B7C6"/>
           <w:sz w:val="20"/>
           <w:szCs w:val="20"/>
+          <w:lang w:val="el-GR"/>
         </w:rPr>
         <w:t>(</w:t>
       </w:r>
@@ -10511,6 +10516,7 @@
           <w:color w:val="A9B7C6"/>
           <w:sz w:val="20"/>
           <w:szCs w:val="20"/>
+          <w:lang w:val="el-GR"/>
         </w:rPr>
         <w:t>)</w:t>
       </w:r>
@@ -10521,6 +10527,7 @@
         <w:rPr>
           <w:sz w:val="28"/>
           <w:szCs w:val="28"/>
+          <w:lang w:val="el-GR"/>
         </w:rPr>
       </w:pPr>
     </w:p>
@@ -12211,35 +12218,1822 @@
           <w:lang w:val="el-GR"/>
         </w:rPr>
       </w:pPr>
-    </w:p>
-    <w:p>
-      <w:pPr>
-        <w:rPr>
-          <w:sz w:val="28"/>
-          <w:szCs w:val="28"/>
-          <w:lang w:val="el-GR"/>
-        </w:rPr>
-      </w:pPr>
-    </w:p>
-    <w:p>
-      <w:pPr>
-        <w:rPr>
-          <w:sz w:val="28"/>
-          <w:szCs w:val="28"/>
-          <w:lang w:val="el-GR"/>
-        </w:rPr>
-      </w:pPr>
-    </w:p>
-    <w:p>
-      <w:pPr>
-        <w:rPr>
-          <w:sz w:val="28"/>
-          <w:szCs w:val="28"/>
-          <w:lang w:val="el-GR"/>
-        </w:rPr>
-      </w:pPr>
+      <w:r>
+        <w:rPr>
+          <w:sz w:val="28"/>
+          <w:szCs w:val="28"/>
+          <w:lang w:val="el-GR"/>
+        </w:rPr>
+        <w:t>Επιπρόσθετα, το μέγεθος κάθε ομάδας συναλλαγών επί του συνόλου των καταγεγραμμένων συναλλαγών αποτυπώνεται στο παρακάτω διάγραμμα</w:t>
+      </w:r>
+      <w:r>
+        <w:rPr>
+          <w:sz w:val="28"/>
+          <w:szCs w:val="28"/>
+          <w:lang w:val="el-GR"/>
+        </w:rPr>
+        <w:t>:</w:t>
+      </w:r>
+    </w:p>
+    <w:p>
+      <w:pPr>
+        <w:rPr>
+          <w:sz w:val="28"/>
+          <w:szCs w:val="28"/>
+          <w:lang w:val="el-GR"/>
+        </w:rPr>
+      </w:pPr>
+      <w:r>
+        <w:rPr>
+          <w:noProof/>
+          <w:sz w:val="28"/>
+          <w:szCs w:val="28"/>
+          <w:lang w:val="el-GR"/>
+        </w:rPr>
+        <w:drawing>
+          <wp:inline distT="0" distB="0" distL="0" distR="0" wp14:anchorId="183FEFD9" wp14:editId="6282C59B">
+            <wp:extent cx="6337190" cy="6026785"/>
+            <wp:effectExtent l="0" t="0" r="6985" b="0"/>
+            <wp:docPr id="14" name="Picture 14"/>
+            <wp:cNvGraphicFramePr>
+              <a:graphicFrameLocks xmlns:a="http://schemas.openxmlformats.org/drawingml/2006/main" noChangeAspect="1"/>
+            </wp:cNvGraphicFramePr>
+            <a:graphic xmlns:a="http://schemas.openxmlformats.org/drawingml/2006/main">
+              <a:graphicData uri="http://schemas.openxmlformats.org/drawingml/2006/picture">
+                <pic:pic xmlns:pic="http://schemas.openxmlformats.org/drawingml/2006/picture">
+                  <pic:nvPicPr>
+                    <pic:cNvPr id="0" name="Picture 1"/>
+                    <pic:cNvPicPr>
+                      <a:picLocks noChangeAspect="1" noChangeArrowheads="1"/>
+                    </pic:cNvPicPr>
+                  </pic:nvPicPr>
+                  <pic:blipFill>
+                    <a:blip r:embed="rId21">
+                      <a:extLst>
+                        <a:ext uri="{28A0092B-C50C-407E-A947-70E740481C1C}">
+                          <a14:useLocalDpi xmlns:a14="http://schemas.microsoft.com/office/drawing/2010/main" val="0"/>
+                        </a:ext>
+                      </a:extLst>
+                    </a:blip>
+                    <a:srcRect/>
+                    <a:stretch>
+                      <a:fillRect/>
+                    </a:stretch>
+                  </pic:blipFill>
+                  <pic:spPr bwMode="auto">
+                    <a:xfrm>
+                      <a:off x="0" y="0"/>
+                      <a:ext cx="6348389" cy="6037435"/>
+                    </a:xfrm>
+                    <a:prstGeom prst="rect">
+                      <a:avLst/>
+                    </a:prstGeom>
+                    <a:noFill/>
+                    <a:ln>
+                      <a:noFill/>
+                    </a:ln>
+                  </pic:spPr>
+                </pic:pic>
+              </a:graphicData>
+            </a:graphic>
+          </wp:inline>
+        </w:drawing>
+      </w:r>
+    </w:p>
+    <w:p>
+      <w:pPr>
+        <w:jc w:val="center"/>
+        <w:rPr>
+          <w:sz w:val="28"/>
+          <w:szCs w:val="28"/>
+          <w:lang w:val="el-GR"/>
+        </w:rPr>
+      </w:pPr>
+    </w:p>
+    <w:p>
+      <w:pPr>
+        <w:rPr>
+          <w:sz w:val="28"/>
+          <w:szCs w:val="28"/>
+          <w:lang w:val="el-GR"/>
+        </w:rPr>
+      </w:pPr>
+      <w:r>
+        <w:rPr>
+          <w:sz w:val="28"/>
+          <w:szCs w:val="28"/>
+          <w:lang w:val="el-GR"/>
+        </w:rPr>
+        <w:lastRenderedPageBreak/>
+        <w:t>Διευκρινίζεται ότι το υπόμνημα των διαγραμμάτων διασποράς (</w:t>
+      </w:r>
+      <w:r>
+        <w:rPr>
+          <w:sz w:val="28"/>
+          <w:szCs w:val="28"/>
+        </w:rPr>
+        <w:t>scatter</w:t>
+      </w:r>
+      <w:r>
+        <w:rPr>
+          <w:sz w:val="28"/>
+          <w:szCs w:val="28"/>
+          <w:lang w:val="el-GR"/>
+        </w:rPr>
+        <w:t xml:space="preserve"> </w:t>
+      </w:r>
+      <w:r>
+        <w:rPr>
+          <w:sz w:val="28"/>
+          <w:szCs w:val="28"/>
+        </w:rPr>
+        <w:t>plots</w:t>
+      </w:r>
+      <w:r>
+        <w:rPr>
+          <w:sz w:val="28"/>
+          <w:szCs w:val="28"/>
+          <w:lang w:val="el-GR"/>
+        </w:rPr>
+        <w:t xml:space="preserve">) </w:t>
+      </w:r>
+      <w:r>
+        <w:rPr>
+          <w:sz w:val="28"/>
+          <w:szCs w:val="28"/>
+          <w:lang w:val="el-GR"/>
+        </w:rPr>
+        <w:t xml:space="preserve">έχει ταξινομηθεί κατά </w:t>
+      </w:r>
+      <w:r>
+        <w:rPr>
+          <w:sz w:val="28"/>
+          <w:szCs w:val="28"/>
+          <w:u w:val="single"/>
+          <w:lang w:val="el-GR"/>
+        </w:rPr>
+        <w:t xml:space="preserve">φθίνουσα σειρά μεγέθους </w:t>
+      </w:r>
+      <w:r>
+        <w:rPr>
+          <w:sz w:val="28"/>
+          <w:szCs w:val="28"/>
+          <w:u w:val="single"/>
+          <w:lang w:val="el-GR"/>
+        </w:rPr>
+        <w:t>ομάδας</w:t>
+      </w:r>
+      <w:r>
+        <w:rPr>
+          <w:sz w:val="28"/>
+          <w:szCs w:val="28"/>
+          <w:lang w:val="el-GR"/>
+        </w:rPr>
+        <w:t xml:space="preserve"> (Δηλαδή, η ομάδα 1 είναι η μεγαλύτερη σε μέγεθος, ενώ η ομάδα 5 η μικρότερη σε μέγεθος).</w:t>
+      </w:r>
+    </w:p>
+    <w:p>
+      <w:pPr>
+        <w:rPr>
+          <w:sz w:val="28"/>
+          <w:szCs w:val="28"/>
+          <w:lang w:val="el-GR"/>
+        </w:rPr>
+      </w:pPr>
+      <w:r>
+        <w:rPr>
+          <w:sz w:val="28"/>
+          <w:szCs w:val="28"/>
+          <w:lang w:val="el-GR"/>
+        </w:rPr>
+        <w:t xml:space="preserve">Το ίδιο ισχύει και για το </w:t>
+      </w:r>
+      <w:r>
+        <w:rPr>
+          <w:sz w:val="28"/>
+          <w:szCs w:val="28"/>
+        </w:rPr>
+        <w:t>pie</w:t>
+      </w:r>
+      <w:r>
+        <w:rPr>
+          <w:sz w:val="28"/>
+          <w:szCs w:val="28"/>
+          <w:lang w:val="el-GR"/>
+        </w:rPr>
+        <w:t xml:space="preserve"> </w:t>
+      </w:r>
+      <w:r>
+        <w:rPr>
+          <w:sz w:val="28"/>
+          <w:szCs w:val="28"/>
+        </w:rPr>
+        <w:t>chart</w:t>
+      </w:r>
+      <w:r>
+        <w:rPr>
+          <w:sz w:val="28"/>
+          <w:szCs w:val="28"/>
+          <w:lang w:val="el-GR"/>
+        </w:rPr>
+        <w:t xml:space="preserve"> (</w:t>
+      </w:r>
+      <w:r>
+        <w:rPr>
+          <w:sz w:val="28"/>
+          <w:szCs w:val="28"/>
+          <w:lang w:val="el-GR"/>
+        </w:rPr>
+        <w:t>διάγραμμα πίτας), το οποίο παραθέτει τα μεγέθη των ομάδων σε φθίνουσα σειρά (ξεκινώντας από την ομάδα 1</w:t>
+      </w:r>
+      <w:r>
+        <w:rPr>
+          <w:sz w:val="28"/>
+          <w:szCs w:val="28"/>
+          <w:lang w:val="el-GR"/>
+        </w:rPr>
+        <w:t>: 30.52</w:t>
+      </w:r>
+      <w:r>
+        <w:rPr>
+          <w:sz w:val="28"/>
+          <w:szCs w:val="28"/>
+          <w:lang w:val="el-GR"/>
+        </w:rPr>
+        <w:t>%</w:t>
+      </w:r>
+      <w:r>
+        <w:rPr>
+          <w:sz w:val="28"/>
+          <w:szCs w:val="28"/>
+          <w:lang w:val="el-GR"/>
+        </w:rPr>
+        <w:t xml:space="preserve"> </w:t>
+      </w:r>
+      <w:r>
+        <w:rPr>
+          <w:sz w:val="28"/>
+          <w:szCs w:val="28"/>
+          <w:lang w:val="el-GR"/>
+        </w:rPr>
+        <w:t>και με φορά αντίθετη του ρολογιού).</w:t>
+      </w:r>
+    </w:p>
+    <w:p>
+      <w:pPr>
+        <w:rPr>
+          <w:sz w:val="28"/>
+          <w:szCs w:val="28"/>
+          <w:lang w:val="el-GR"/>
+        </w:rPr>
+      </w:pPr>
+    </w:p>
+    <w:p>
+      <w:pPr>
+        <w:rPr>
+          <w:sz w:val="28"/>
+          <w:szCs w:val="28"/>
+          <w:lang w:val="el-GR"/>
+        </w:rPr>
+      </w:pPr>
+      <w:r>
+        <w:rPr>
+          <w:sz w:val="28"/>
+          <w:szCs w:val="28"/>
+          <w:lang w:val="el-GR"/>
+        </w:rPr>
+        <w:t xml:space="preserve">Σε αυτό το σημείο προχωράμε στην ερμηνεία του </w:t>
+      </w:r>
+      <w:r>
+        <w:rPr>
+          <w:b/>
+          <w:bCs/>
+          <w:sz w:val="28"/>
+          <w:szCs w:val="28"/>
+          <w:lang w:val="el-GR"/>
+        </w:rPr>
+        <w:t>προφίλ</w:t>
+      </w:r>
+      <w:r>
+        <w:rPr>
+          <w:sz w:val="28"/>
+          <w:szCs w:val="28"/>
+          <w:lang w:val="el-GR"/>
+        </w:rPr>
+        <w:t xml:space="preserve"> της κάθε ομάδας, χρησιμοποιώντας τα παραπάνω διαγράμματα και λαμβάνοντας υπόψιν τη</w:t>
+      </w:r>
+      <w:r>
+        <w:rPr>
+          <w:sz w:val="28"/>
+          <w:szCs w:val="28"/>
+          <w:lang w:val="el-GR"/>
+        </w:rPr>
+        <w:t xml:space="preserve"> </w:t>
+      </w:r>
+      <w:r>
+        <w:rPr>
+          <w:b/>
+          <w:bCs/>
+          <w:sz w:val="28"/>
+          <w:szCs w:val="28"/>
+          <w:lang w:val="el-GR"/>
+        </w:rPr>
+        <w:t>μέση τιμή</w:t>
+      </w:r>
+      <w:r>
+        <w:rPr>
+          <w:sz w:val="28"/>
+          <w:szCs w:val="28"/>
+          <w:lang w:val="el-GR"/>
+        </w:rPr>
+        <w:t xml:space="preserve"> και την </w:t>
+      </w:r>
+      <w:r>
+        <w:rPr>
+          <w:b/>
+          <w:bCs/>
+          <w:sz w:val="28"/>
+          <w:szCs w:val="28"/>
+          <w:lang w:val="el-GR"/>
+        </w:rPr>
+        <w:t>τυπική απόκλιση</w:t>
+      </w:r>
+      <w:r>
+        <w:rPr>
+          <w:sz w:val="28"/>
+          <w:szCs w:val="28"/>
+          <w:lang w:val="el-GR"/>
+        </w:rPr>
+        <w:t xml:space="preserve"> των δεδομένων</w:t>
+      </w:r>
+      <w:r>
+        <w:rPr>
+          <w:sz w:val="28"/>
+          <w:szCs w:val="28"/>
+          <w:lang w:val="el-GR"/>
+        </w:rPr>
+        <w:t>:</w:t>
+      </w:r>
+    </w:p>
+    <w:p>
+      <w:pPr>
+        <w:pStyle w:val="ListParagraph"/>
+        <w:numPr>
+          <w:ilvl w:val="0"/>
+          <w:numId w:val="25"/>
+        </w:numPr>
+        <w:rPr>
+          <w:sz w:val="28"/>
+          <w:szCs w:val="28"/>
+          <w:lang w:val="el-GR"/>
+        </w:rPr>
+      </w:pPr>
+      <w:r>
+        <w:rPr>
+          <w:sz w:val="28"/>
+          <w:szCs w:val="28"/>
+          <w:lang w:val="el-GR"/>
+        </w:rPr>
+        <w:t>Ομάδα 1</w:t>
+      </w:r>
+      <w:r>
+        <w:rPr>
+          <w:sz w:val="28"/>
+          <w:szCs w:val="28"/>
+          <w:lang w:val="el-GR"/>
+        </w:rPr>
+        <w:t xml:space="preserve">: </w:t>
+      </w:r>
+      <w:r>
+        <w:rPr>
+          <w:sz w:val="28"/>
+          <w:szCs w:val="28"/>
+          <w:lang w:val="el-GR"/>
+        </w:rPr>
+        <w:t xml:space="preserve">Πρόκειται για ομάδα δεδομένων που αφορά </w:t>
+      </w:r>
+      <w:r>
+        <w:rPr>
+          <w:b/>
+          <w:bCs/>
+          <w:sz w:val="28"/>
+          <w:szCs w:val="28"/>
+          <w:lang w:val="el-GR"/>
+        </w:rPr>
+        <w:t>πρόσφατες συναλλαγές</w:t>
+      </w:r>
+      <w:r>
+        <w:rPr>
+          <w:b/>
+          <w:bCs/>
+          <w:sz w:val="28"/>
+          <w:szCs w:val="28"/>
+          <w:lang w:val="el-GR"/>
+        </w:rPr>
+        <w:t xml:space="preserve">, </w:t>
+      </w:r>
+      <w:r>
+        <w:rPr>
+          <w:sz w:val="28"/>
+          <w:szCs w:val="28"/>
+          <w:lang w:val="el-GR"/>
+        </w:rPr>
+        <w:t xml:space="preserve">με </w:t>
+      </w:r>
+      <w:r>
+        <w:rPr>
+          <w:b/>
+          <w:bCs/>
+          <w:sz w:val="28"/>
+          <w:szCs w:val="28"/>
+          <w:lang w:val="el-GR"/>
+        </w:rPr>
+        <w:t>αρκετά υψηλή αξία</w:t>
+      </w:r>
+      <w:r>
+        <w:rPr>
+          <w:sz w:val="28"/>
+          <w:szCs w:val="28"/>
+          <w:lang w:val="el-GR"/>
+        </w:rPr>
+        <w:t xml:space="preserve">, οι οποίες αποτελούν το </w:t>
+      </w:r>
+      <w:r>
+        <w:rPr>
+          <w:b/>
+          <w:bCs/>
+          <w:sz w:val="28"/>
+          <w:szCs w:val="28"/>
+          <w:lang w:val="el-GR"/>
+        </w:rPr>
+        <w:t>30.52%</w:t>
+      </w:r>
+      <w:r>
+        <w:rPr>
+          <w:sz w:val="28"/>
+          <w:szCs w:val="28"/>
+          <w:lang w:val="el-GR"/>
+        </w:rPr>
+        <w:t xml:space="preserve"> του συνόλου των συναλλαγών.</w:t>
+      </w:r>
+    </w:p>
+    <w:p>
+      <w:pPr>
+        <w:pStyle w:val="ListParagraph"/>
+        <w:rPr>
+          <w:sz w:val="28"/>
+          <w:szCs w:val="28"/>
+          <w:lang w:val="el-GR"/>
+        </w:rPr>
+      </w:pPr>
+    </w:p>
+    <w:p>
+      <w:pPr>
+        <w:pStyle w:val="ListParagraph"/>
+        <w:numPr>
+          <w:ilvl w:val="0"/>
+          <w:numId w:val="25"/>
+        </w:numPr>
+        <w:rPr>
+          <w:sz w:val="28"/>
+          <w:szCs w:val="28"/>
+          <w:lang w:val="el-GR"/>
+        </w:rPr>
+      </w:pPr>
+      <w:r>
+        <w:rPr>
+          <w:sz w:val="28"/>
+          <w:szCs w:val="28"/>
+          <w:lang w:val="el-GR"/>
+        </w:rPr>
+        <w:t>Ομάδα 2</w:t>
+      </w:r>
+      <w:r>
+        <w:rPr>
+          <w:sz w:val="28"/>
+          <w:szCs w:val="28"/>
+          <w:lang w:val="el-GR"/>
+        </w:rPr>
+        <w:t xml:space="preserve">: </w:t>
+      </w:r>
+      <w:r>
+        <w:rPr>
+          <w:sz w:val="28"/>
+          <w:szCs w:val="28"/>
+          <w:lang w:val="el-GR"/>
+        </w:rPr>
+        <w:t xml:space="preserve">Πρόκειται για ομάδα δεδομένων που αφορά </w:t>
+      </w:r>
+      <w:r>
+        <w:rPr>
+          <w:b/>
+          <w:bCs/>
+          <w:sz w:val="28"/>
+          <w:szCs w:val="28"/>
+          <w:lang w:val="el-GR"/>
+        </w:rPr>
+        <w:t>παλαιές,</w:t>
+      </w:r>
+      <w:r>
+        <w:rPr>
+          <w:sz w:val="28"/>
+          <w:szCs w:val="28"/>
+          <w:lang w:val="el-GR"/>
+        </w:rPr>
+        <w:t xml:space="preserve"> </w:t>
+      </w:r>
+      <w:r>
+        <w:rPr>
+          <w:b/>
+          <w:bCs/>
+          <w:sz w:val="28"/>
+          <w:szCs w:val="28"/>
+          <w:lang w:val="el-GR"/>
+        </w:rPr>
+        <w:t>μη πρόσφατες συναλλαγές</w:t>
+      </w:r>
+      <w:r>
+        <w:rPr>
+          <w:sz w:val="28"/>
+          <w:szCs w:val="28"/>
+          <w:lang w:val="el-GR"/>
+        </w:rPr>
+        <w:t xml:space="preserve">, με </w:t>
+      </w:r>
+      <w:r>
+        <w:rPr>
+          <w:b/>
+          <w:bCs/>
+          <w:sz w:val="28"/>
+          <w:szCs w:val="28"/>
+          <w:lang w:val="el-GR"/>
+        </w:rPr>
+        <w:t>υψηλή αξία</w:t>
+      </w:r>
+      <w:r>
+        <w:rPr>
+          <w:sz w:val="28"/>
+          <w:szCs w:val="28"/>
+          <w:lang w:val="el-GR"/>
+        </w:rPr>
+        <w:t xml:space="preserve">. Μάλιστα, σε αυτή την ομάδα ανήκουν οι συναλλαγές που έχουν τις υψηλότερες μέγιστες αξίες σε σχέση με τις μέγιστες αξίες των συναλλαγών των υπόλοιπων ομάδων. Οι συναλλαγές αυτής της ομάδας αποτελούν το </w:t>
+      </w:r>
+      <w:r>
+        <w:rPr>
+          <w:b/>
+          <w:bCs/>
+          <w:sz w:val="28"/>
+          <w:szCs w:val="28"/>
+          <w:lang w:val="el-GR"/>
+        </w:rPr>
+        <w:t>24.78%</w:t>
+      </w:r>
+      <w:r>
+        <w:rPr>
+          <w:sz w:val="28"/>
+          <w:szCs w:val="28"/>
+          <w:lang w:val="el-GR"/>
+        </w:rPr>
+        <w:t xml:space="preserve"> του συνόλου των συναλλαγών.</w:t>
+      </w:r>
+    </w:p>
+    <w:p>
+      <w:pPr>
+        <w:pStyle w:val="ListParagraph"/>
+        <w:rPr>
+          <w:sz w:val="28"/>
+          <w:szCs w:val="28"/>
+          <w:lang w:val="el-GR"/>
+        </w:rPr>
+      </w:pPr>
+    </w:p>
+    <w:p>
+      <w:pPr>
+        <w:pStyle w:val="ListParagraph"/>
+        <w:numPr>
+          <w:ilvl w:val="0"/>
+          <w:numId w:val="25"/>
+        </w:numPr>
+        <w:rPr>
+          <w:b/>
+          <w:bCs/>
+          <w:sz w:val="28"/>
+          <w:szCs w:val="28"/>
+          <w:lang w:val="el-GR"/>
+        </w:rPr>
+      </w:pPr>
+      <w:r>
+        <w:rPr>
+          <w:sz w:val="28"/>
+          <w:szCs w:val="28"/>
+          <w:lang w:val="el-GR"/>
+        </w:rPr>
+        <w:t>Ομάδα 3</w:t>
+      </w:r>
+      <w:r>
+        <w:rPr>
+          <w:sz w:val="28"/>
+          <w:szCs w:val="28"/>
+          <w:lang w:val="el-GR"/>
+        </w:rPr>
+        <w:t xml:space="preserve">: </w:t>
+      </w:r>
+      <w:r>
+        <w:rPr>
+          <w:sz w:val="28"/>
+          <w:szCs w:val="28"/>
+          <w:lang w:val="el-GR"/>
+        </w:rPr>
+        <w:t xml:space="preserve">Πρόκειται για ομάδα δεδομένων που αφορά </w:t>
+      </w:r>
+      <w:r>
+        <w:rPr>
+          <w:b/>
+          <w:bCs/>
+          <w:sz w:val="28"/>
+          <w:szCs w:val="28"/>
+          <w:lang w:val="el-GR"/>
+        </w:rPr>
+        <w:t>παλαιές, μη πρόσφατες συναλλαγές</w:t>
+      </w:r>
+      <w:r>
+        <w:rPr>
+          <w:sz w:val="28"/>
+          <w:szCs w:val="28"/>
+          <w:lang w:val="el-GR"/>
+        </w:rPr>
+        <w:t xml:space="preserve">, με </w:t>
+      </w:r>
+      <w:r>
+        <w:rPr>
+          <w:b/>
+          <w:bCs/>
+          <w:sz w:val="28"/>
+          <w:szCs w:val="28"/>
+          <w:lang w:val="el-GR"/>
+        </w:rPr>
+        <w:t>μικρή έως μεσαία αξία</w:t>
+      </w:r>
+      <w:r>
+        <w:rPr>
+          <w:sz w:val="28"/>
+          <w:szCs w:val="28"/>
+          <w:lang w:val="el-GR"/>
+        </w:rPr>
+        <w:t xml:space="preserve">. Οι συναλλαγές αυτής της ομάδας αποτελούν το </w:t>
+      </w:r>
+      <w:r>
+        <w:rPr>
+          <w:b/>
+          <w:bCs/>
+          <w:sz w:val="28"/>
+          <w:szCs w:val="28"/>
+          <w:lang w:val="el-GR"/>
+        </w:rPr>
+        <w:t>24.77%</w:t>
+      </w:r>
+      <w:r>
+        <w:rPr>
+          <w:sz w:val="28"/>
+          <w:szCs w:val="28"/>
+          <w:lang w:val="el-GR"/>
+        </w:rPr>
+        <w:t xml:space="preserve"> του συνόλου των συναλλαγών.</w:t>
+      </w:r>
+    </w:p>
+    <w:p>
+      <w:pPr>
+        <w:pStyle w:val="ListParagraph"/>
+        <w:rPr>
+          <w:b/>
+          <w:bCs/>
+          <w:sz w:val="28"/>
+          <w:szCs w:val="28"/>
+          <w:lang w:val="el-GR"/>
+        </w:rPr>
+      </w:pPr>
+    </w:p>
+    <w:p>
+      <w:pPr>
+        <w:pStyle w:val="ListParagraph"/>
+        <w:numPr>
+          <w:ilvl w:val="0"/>
+          <w:numId w:val="25"/>
+        </w:numPr>
+        <w:rPr>
+          <w:b/>
+          <w:bCs/>
+          <w:sz w:val="28"/>
+          <w:szCs w:val="28"/>
+          <w:lang w:val="el-GR"/>
+        </w:rPr>
+      </w:pPr>
+      <w:r>
+        <w:rPr>
+          <w:sz w:val="28"/>
+          <w:szCs w:val="28"/>
+          <w:lang w:val="el-GR"/>
+        </w:rPr>
+        <w:t>Ομάδα 4</w:t>
+      </w:r>
+      <w:r>
+        <w:rPr>
+          <w:sz w:val="28"/>
+          <w:szCs w:val="28"/>
+          <w:lang w:val="el-GR"/>
+        </w:rPr>
+        <w:t xml:space="preserve">: </w:t>
+      </w:r>
+      <w:r>
+        <w:rPr>
+          <w:sz w:val="28"/>
+          <w:szCs w:val="28"/>
+          <w:lang w:val="el-GR"/>
+        </w:rPr>
+        <w:t>Πρόκειται για ομάδα δεδομένων που αφορά συναλλαγές με χρονική εγγύτητα διεκπεραίωσης κοντά στον μέσο όρο του συνόλου συναλλαγών (</w:t>
+      </w:r>
+      <w:r>
+        <w:rPr>
+          <w:b/>
+          <w:bCs/>
+          <w:sz w:val="28"/>
+          <w:szCs w:val="28"/>
+          <w:lang w:val="el-GR"/>
+        </w:rPr>
+        <w:t>ούτε πολύ παλιές, ούτε πρόσφατες</w:t>
+      </w:r>
+      <w:r>
+        <w:rPr>
+          <w:sz w:val="28"/>
+          <w:szCs w:val="28"/>
+          <w:lang w:val="el-GR"/>
+        </w:rPr>
+        <w:t xml:space="preserve">). Παράλληλα, η αξία των συναλλαγών αυτής της ομάδας είναι </w:t>
+      </w:r>
+      <w:r>
+        <w:rPr>
+          <w:b/>
+          <w:bCs/>
+          <w:sz w:val="28"/>
+          <w:szCs w:val="28"/>
+          <w:lang w:val="el-GR"/>
+        </w:rPr>
+        <w:t>σχετικά χαμηλή</w:t>
+      </w:r>
+      <w:r>
+        <w:rPr>
+          <w:sz w:val="28"/>
+          <w:szCs w:val="28"/>
+          <w:lang w:val="el-GR"/>
+        </w:rPr>
+        <w:t xml:space="preserve">. Οι συναλλαγές αυτής της ομάδας αποτελούν το </w:t>
+      </w:r>
+      <w:r>
+        <w:rPr>
+          <w:b/>
+          <w:bCs/>
+          <w:sz w:val="28"/>
+          <w:szCs w:val="28"/>
+          <w:lang w:val="el-GR"/>
+        </w:rPr>
+        <w:t xml:space="preserve">13.77% </w:t>
+      </w:r>
+      <w:r>
+        <w:rPr>
+          <w:sz w:val="28"/>
+          <w:szCs w:val="28"/>
+          <w:lang w:val="el-GR"/>
+        </w:rPr>
+        <w:t>του συνόλου των συναλλαγών.</w:t>
+      </w:r>
+    </w:p>
+    <w:p>
+      <w:pPr>
+        <w:pStyle w:val="ListParagraph"/>
+        <w:rPr>
+          <w:b/>
+          <w:bCs/>
+          <w:sz w:val="28"/>
+          <w:szCs w:val="28"/>
+          <w:lang w:val="el-GR"/>
+        </w:rPr>
+      </w:pPr>
+    </w:p>
+    <w:p>
+      <w:pPr>
+        <w:pStyle w:val="ListParagraph"/>
+        <w:numPr>
+          <w:ilvl w:val="0"/>
+          <w:numId w:val="25"/>
+        </w:numPr>
+        <w:rPr>
+          <w:b/>
+          <w:bCs/>
+          <w:sz w:val="28"/>
+          <w:szCs w:val="28"/>
+          <w:lang w:val="el-GR"/>
+        </w:rPr>
+      </w:pPr>
+      <w:r>
+        <w:rPr>
+          <w:sz w:val="28"/>
+          <w:szCs w:val="28"/>
+          <w:lang w:val="el-GR"/>
+        </w:rPr>
+        <w:t>Ομάδα 5</w:t>
+      </w:r>
+      <w:r>
+        <w:rPr>
+          <w:sz w:val="28"/>
+          <w:szCs w:val="28"/>
+          <w:lang w:val="el-GR"/>
+        </w:rPr>
+        <w:t xml:space="preserve">: </w:t>
+      </w:r>
+      <w:r>
+        <w:rPr>
+          <w:sz w:val="28"/>
+          <w:szCs w:val="28"/>
+          <w:lang w:val="el-GR"/>
+        </w:rPr>
+        <w:t xml:space="preserve">Πρόκειται για ομάδα δεδομένων που αφορά </w:t>
+      </w:r>
+      <w:r>
+        <w:rPr>
+          <w:b/>
+          <w:bCs/>
+          <w:sz w:val="28"/>
+          <w:szCs w:val="28"/>
+          <w:lang w:val="el-GR"/>
+        </w:rPr>
+        <w:t>πολύ πρόσφατες</w:t>
+      </w:r>
+      <w:r>
+        <w:rPr>
+          <w:sz w:val="28"/>
+          <w:szCs w:val="28"/>
+          <w:lang w:val="el-GR"/>
+        </w:rPr>
+        <w:t xml:space="preserve"> συναλλαγές. Μάλιστα, σε αυτή την ομάδα ανήκουν οι συναλλαγές που </w:t>
+      </w:r>
+      <w:r>
+        <w:rPr>
+          <w:sz w:val="28"/>
+          <w:szCs w:val="28"/>
+          <w:lang w:val="el-GR"/>
+        </w:rPr>
+        <w:lastRenderedPageBreak/>
+        <w:t xml:space="preserve">έχουν τις πιο μικρότερες ελάχιστες τιμές </w:t>
+      </w:r>
+      <w:r>
+        <w:rPr>
+          <w:sz w:val="28"/>
+          <w:szCs w:val="28"/>
+        </w:rPr>
+        <w:t>recency</w:t>
+      </w:r>
+      <w:r>
+        <w:rPr>
+          <w:sz w:val="28"/>
+          <w:szCs w:val="28"/>
+          <w:lang w:val="el-GR"/>
+        </w:rPr>
+        <w:t>_</w:t>
+      </w:r>
+      <w:r>
+        <w:rPr>
+          <w:sz w:val="28"/>
+          <w:szCs w:val="28"/>
+        </w:rPr>
+        <w:t>days</w:t>
+      </w:r>
+      <w:r>
+        <w:rPr>
+          <w:sz w:val="28"/>
+          <w:szCs w:val="28"/>
+          <w:lang w:val="el-GR"/>
+        </w:rPr>
+        <w:t xml:space="preserve"> σε σχέση με τις ελάχιστες τιμές </w:t>
+      </w:r>
+      <w:r>
+        <w:rPr>
+          <w:sz w:val="28"/>
+          <w:szCs w:val="28"/>
+        </w:rPr>
+        <w:t>recency</w:t>
+      </w:r>
+      <w:r>
+        <w:rPr>
+          <w:sz w:val="28"/>
+          <w:szCs w:val="28"/>
+          <w:lang w:val="el-GR"/>
+        </w:rPr>
+        <w:t>_</w:t>
+      </w:r>
+      <w:r>
+        <w:rPr>
+          <w:sz w:val="28"/>
+          <w:szCs w:val="28"/>
+        </w:rPr>
+        <w:t>days</w:t>
+      </w:r>
+      <w:r>
+        <w:rPr>
+          <w:sz w:val="28"/>
+          <w:szCs w:val="28"/>
+          <w:lang w:val="el-GR"/>
+        </w:rPr>
+        <w:t xml:space="preserve"> </w:t>
+      </w:r>
+      <w:r>
+        <w:rPr>
+          <w:sz w:val="28"/>
+          <w:szCs w:val="28"/>
+          <w:lang w:val="el-GR"/>
+        </w:rPr>
+        <w:t xml:space="preserve">των </w:t>
+      </w:r>
+      <w:r>
+        <w:rPr>
+          <w:sz w:val="28"/>
+          <w:szCs w:val="28"/>
+          <w:lang w:val="el-GR"/>
+        </w:rPr>
+        <w:t xml:space="preserve">συναλλαγών των υπόλοιπων ομάδων. Παράλληλα, η αξία των συναλλαγών αυτής της ομάδας είναι </w:t>
+      </w:r>
+      <w:r>
+        <w:rPr>
+          <w:b/>
+          <w:bCs/>
+          <w:sz w:val="28"/>
+          <w:szCs w:val="28"/>
+          <w:lang w:val="el-GR"/>
+        </w:rPr>
+        <w:t>πολύ χαμηλή</w:t>
+      </w:r>
+      <w:r>
+        <w:rPr>
+          <w:sz w:val="28"/>
+          <w:szCs w:val="28"/>
+          <w:lang w:val="el-GR"/>
+        </w:rPr>
+        <w:t xml:space="preserve">. Μάλιστα, σε αυτή την ομάδα ανήκουν οι συναλλαγές που παρουσιάζουν την μικρότερη ελάχιστη αξία σε σχέση με την ελάχιστη αξία των συναλλαγών των υπόλοιπων ομάδων. Οι συναλλαγές αυτής της ομάδας αποτελούν το </w:t>
+      </w:r>
+      <w:r>
+        <w:rPr>
+          <w:b/>
+          <w:bCs/>
+          <w:sz w:val="28"/>
+          <w:szCs w:val="28"/>
+          <w:lang w:val="el-GR"/>
+        </w:rPr>
+        <w:t>6.14%</w:t>
+      </w:r>
+      <w:r>
+        <w:rPr>
+          <w:sz w:val="28"/>
+          <w:szCs w:val="28"/>
+          <w:lang w:val="el-GR"/>
+        </w:rPr>
+        <w:t xml:space="preserve"> του συνόλου των συναλλαγών.</w:t>
+      </w:r>
+    </w:p>
+    <w:p>
+      <w:pPr>
+        <w:rPr>
+          <w:sz w:val="28"/>
+          <w:szCs w:val="28"/>
+          <w:lang w:val="el-GR"/>
+        </w:rPr>
+      </w:pPr>
+      <w:r>
+        <w:rPr>
+          <w:sz w:val="28"/>
+          <w:szCs w:val="28"/>
+          <w:lang w:val="el-GR"/>
+        </w:rPr>
+        <w:t xml:space="preserve">Διερμηνεύοντας τα προφίλ των ομάδων στο πλαίσιο της αποτίμησης κινδύνου,  άξια προσοχής για την ομάδα </w:t>
+      </w:r>
+      <w:r>
+        <w:rPr>
+          <w:sz w:val="28"/>
+          <w:szCs w:val="28"/>
+        </w:rPr>
+        <w:t>Marketing</w:t>
+      </w:r>
+      <w:r>
+        <w:rPr>
+          <w:sz w:val="28"/>
+          <w:szCs w:val="28"/>
+          <w:lang w:val="el-GR"/>
+        </w:rPr>
+        <w:t xml:space="preserve"> </w:t>
+      </w:r>
+      <w:r>
+        <w:rPr>
+          <w:sz w:val="28"/>
+          <w:szCs w:val="28"/>
+          <w:lang w:val="el-GR"/>
+        </w:rPr>
+        <w:t xml:space="preserve">της εταιρίας εμφανίζεται η </w:t>
+      </w:r>
+      <w:r>
+        <w:rPr>
+          <w:b/>
+          <w:bCs/>
+          <w:sz w:val="28"/>
+          <w:szCs w:val="28"/>
+          <w:lang w:val="el-GR"/>
+        </w:rPr>
+        <w:t>ομάδα 2</w:t>
+      </w:r>
+      <w:r>
+        <w:rPr>
+          <w:sz w:val="28"/>
+          <w:szCs w:val="28"/>
+          <w:lang w:val="el-GR"/>
+        </w:rPr>
+        <w:t>.</w:t>
+      </w:r>
+    </w:p>
+    <w:p>
+      <w:pPr>
+        <w:rPr>
+          <w:sz w:val="28"/>
+          <w:szCs w:val="28"/>
+          <w:lang w:val="el-GR"/>
+        </w:rPr>
+      </w:pPr>
+      <w:r>
+        <w:rPr>
+          <w:sz w:val="28"/>
+          <w:szCs w:val="28"/>
+          <w:lang w:val="el-GR"/>
+        </w:rPr>
+        <w:t xml:space="preserve">Το σύνολο των συναλλαγών που την αποτελούν έχουν αξία εμφανώς υψηλότερη του μέσου όρου του συνόλου συναλλαγών των δεδομένων. Αυτό καθιστά τους καταναλωτές αυτής της ομάδας ιδιαίτερα επικερδείς για την εταιρία. </w:t>
+      </w:r>
+    </w:p>
+    <w:p>
+      <w:pPr>
+        <w:rPr>
+          <w:sz w:val="28"/>
+          <w:szCs w:val="28"/>
+          <w:lang w:val="el-GR"/>
+        </w:rPr>
+      </w:pPr>
+      <w:r>
+        <w:rPr>
+          <w:sz w:val="28"/>
+          <w:szCs w:val="28"/>
+          <w:lang w:val="el-GR"/>
+        </w:rPr>
+        <w:t>Ωστόσο, το μεγάλο χρονικό διάστημα που έχει μεσολαβήσει από τις συναλλαγές αυτής της ομάδας</w:t>
+      </w:r>
+      <w:r>
+        <w:rPr>
+          <w:sz w:val="28"/>
+          <w:szCs w:val="28"/>
+          <w:lang w:val="el-GR"/>
+        </w:rPr>
+        <w:t xml:space="preserve"> καταναλωτών,</w:t>
+      </w:r>
+      <w:r>
+        <w:rPr>
+          <w:sz w:val="28"/>
+          <w:szCs w:val="28"/>
+          <w:lang w:val="el-GR"/>
+        </w:rPr>
+        <w:t xml:space="preserve"> φανερώνει την ανάγκη για περαιτέρω διερεύνηση των συνθηκών κάτω από τις οποίες πραγματοποιήθηκαν (π.χ. περίοδος εορτών, τουριστική περίοδος κ.λπ.), προκειμένου να καθοριστεί με ασφάλεια από το τμήμα </w:t>
+      </w:r>
+      <w:r>
+        <w:rPr>
+          <w:sz w:val="28"/>
+          <w:szCs w:val="28"/>
+        </w:rPr>
+        <w:t>Marketing</w:t>
+      </w:r>
+      <w:r>
+        <w:rPr>
+          <w:sz w:val="28"/>
+          <w:szCs w:val="28"/>
+          <w:lang w:val="el-GR"/>
+        </w:rPr>
+        <w:t xml:space="preserve"> </w:t>
+      </w:r>
+      <w:r>
+        <w:rPr>
+          <w:sz w:val="28"/>
+          <w:szCs w:val="28"/>
+          <w:lang w:val="el-GR"/>
+        </w:rPr>
+        <w:t>αν οι ιδιαίτερες συνθήκες που προκάλεσαν την εκδήλωσή τους αποτελούν φυσικά αίτια ή συνέπεια ενός πετυχημένου επιχειρηματικού πλάνου που εφαρμόστηκε από την εταιρεία. Στην τελευταία περίπτωση, το συγκεκριμένο πλάνο πρέπει να εξεταστεί αναλυτικά, να αναπροσαρμοστεί στις τρέχουσες συνθήκες της αγοράς και να τεθεί το συντομότερο ξανά σε εφαρμογή.</w:t>
+      </w:r>
+    </w:p>
+    <w:p>
+      <w:pPr>
+        <w:rPr>
+          <w:sz w:val="28"/>
+          <w:szCs w:val="28"/>
+          <w:lang w:val="el-GR"/>
+        </w:rPr>
+      </w:pPr>
+    </w:p>
+    <w:p>
+      <w:pPr>
+        <w:rPr>
+          <w:sz w:val="28"/>
+          <w:szCs w:val="28"/>
+          <w:lang w:val="el-GR"/>
+        </w:rPr>
+      </w:pPr>
+    </w:p>
+    <w:p>
+      <w:pPr>
+        <w:pStyle w:val="ListParagraph"/>
+        <w:numPr>
+          <w:ilvl w:val="0"/>
+          <w:numId w:val="26"/>
+        </w:numPr>
+        <w:jc w:val="center"/>
+        <w:rPr>
+          <w:sz w:val="32"/>
+          <w:szCs w:val="32"/>
+          <w:lang w:val="el-GR"/>
+        </w:rPr>
+      </w:pPr>
+      <w:r>
+        <w:rPr>
+          <w:sz w:val="32"/>
+          <w:szCs w:val="32"/>
+          <w:lang w:val="el-GR"/>
+        </w:rPr>
+        <w:t>Εξαγωγή στοιχείων ανάθεσης συναλλαγών σε ομάδες και παραγωγή τελικής μορφής δεδομένων</w:t>
+      </w:r>
+    </w:p>
+    <w:p>
+      <w:pPr>
+        <w:pStyle w:val="ListParagraph"/>
+        <w:rPr>
+          <w:sz w:val="28"/>
+          <w:szCs w:val="28"/>
+          <w:lang w:val="el-GR"/>
+        </w:rPr>
+      </w:pPr>
+    </w:p>
+    <w:p>
+      <w:pPr>
+        <w:rPr>
+          <w:sz w:val="28"/>
+          <w:szCs w:val="28"/>
+          <w:lang w:val="el-GR"/>
+        </w:rPr>
+      </w:pPr>
+      <w:r>
+        <w:rPr>
+          <w:sz w:val="28"/>
+          <w:szCs w:val="28"/>
+          <w:lang w:val="el-GR"/>
+        </w:rPr>
+        <w:t>Η προσθήκη της πληροφορίας ανάθεσης σε ομάδα στα υπάρχοντα δεδομένα συναλλαγών γίνεται εντός της συνάρτησ</w:t>
+      </w:r>
+      <w:r>
+        <w:rPr>
+          <w:sz w:val="28"/>
+          <w:szCs w:val="28"/>
+          <w:lang w:val="el-GR"/>
+        </w:rPr>
+        <w:t xml:space="preserve">ης </w:t>
+      </w:r>
+      <w:proofErr w:type="spellStart"/>
+      <w:r>
+        <w:rPr>
+          <w:b/>
+          <w:bCs/>
+          <w:sz w:val="28"/>
+          <w:szCs w:val="28"/>
+        </w:rPr>
+        <w:t>generateGroceriesWith</w:t>
+      </w:r>
+      <w:r>
+        <w:rPr>
+          <w:b/>
+          <w:bCs/>
+          <w:sz w:val="28"/>
+          <w:szCs w:val="28"/>
+        </w:rPr>
+        <w:t>Binary</w:t>
+      </w:r>
+      <w:r>
+        <w:rPr>
+          <w:b/>
+          <w:bCs/>
+          <w:sz w:val="28"/>
+          <w:szCs w:val="28"/>
+        </w:rPr>
+        <w:t>ClusterData</w:t>
+      </w:r>
+      <w:proofErr w:type="spellEnd"/>
+      <w:r>
+        <w:rPr>
+          <w:b/>
+          <w:bCs/>
+          <w:sz w:val="28"/>
+          <w:szCs w:val="28"/>
+          <w:lang w:val="el-GR"/>
+        </w:rPr>
+        <w:t>(</w:t>
+      </w:r>
+      <w:proofErr w:type="spellStart"/>
+      <w:r>
+        <w:rPr>
+          <w:b/>
+          <w:bCs/>
+          <w:sz w:val="28"/>
+          <w:szCs w:val="28"/>
+        </w:rPr>
+        <w:t>groceriesDiscrete</w:t>
+      </w:r>
+      <w:proofErr w:type="spellEnd"/>
+      <w:r>
+        <w:rPr>
+          <w:b/>
+          <w:bCs/>
+          <w:sz w:val="28"/>
+          <w:szCs w:val="28"/>
+          <w:lang w:val="el-GR"/>
+        </w:rPr>
+        <w:t xml:space="preserve">, </w:t>
+      </w:r>
+      <w:proofErr w:type="spellStart"/>
+      <w:r>
+        <w:rPr>
+          <w:b/>
+          <w:bCs/>
+          <w:sz w:val="28"/>
+          <w:szCs w:val="28"/>
+        </w:rPr>
+        <w:t>kmeansFit</w:t>
+      </w:r>
+      <w:proofErr w:type="spellEnd"/>
+      <w:r>
+        <w:rPr>
+          <w:b/>
+          <w:bCs/>
+          <w:sz w:val="28"/>
+          <w:szCs w:val="28"/>
+          <w:lang w:val="el-GR"/>
+        </w:rPr>
+        <w:t>)</w:t>
+      </w:r>
+      <w:r>
+        <w:rPr>
+          <w:sz w:val="28"/>
+          <w:szCs w:val="28"/>
+          <w:lang w:val="el-GR"/>
+        </w:rPr>
+        <w:t>.</w:t>
+      </w:r>
+    </w:p>
+    <w:p>
+      <w:pPr>
+        <w:rPr>
+          <w:sz w:val="28"/>
+          <w:szCs w:val="28"/>
+          <w:lang w:val="el-GR"/>
+        </w:rPr>
+      </w:pPr>
+      <w:r>
+        <w:rPr>
+          <w:sz w:val="28"/>
+          <w:szCs w:val="28"/>
+          <w:lang w:val="el-GR"/>
+        </w:rPr>
+        <w:lastRenderedPageBreak/>
+        <w:t xml:space="preserve">Εντός της συνάρτησης, ακολουθείται διαδικασία παραγωγής δυαδικής αναπαράστασης της πληροφορίας που αφορά την ανάθεση της κάθε συναλλαγής σε ομάδα. Η διαδικασία είναι όμοια με αυτή που έχει ήδη </w:t>
+      </w:r>
+      <w:proofErr w:type="spellStart"/>
+      <w:r>
+        <w:rPr>
+          <w:sz w:val="28"/>
+          <w:szCs w:val="28"/>
+          <w:lang w:val="el-GR"/>
+        </w:rPr>
+        <w:t>περιγραφεί</w:t>
+      </w:r>
+      <w:proofErr w:type="spellEnd"/>
+      <w:r>
+        <w:rPr>
+          <w:sz w:val="28"/>
+          <w:szCs w:val="28"/>
+          <w:lang w:val="el-GR"/>
+        </w:rPr>
+        <w:t xml:space="preserve"> αναλυτικά κατά την αρχική επεξεργασία των δεδομένων συναλλαγών για την μετατροπή της απεικόνισής τους σε δυαδική μορφή, συνεπώς για λόγους συντομίας παραλείπεται η αναλυτική εξήγησή της.</w:t>
+      </w:r>
+    </w:p>
+    <w:p>
+      <w:pPr>
+        <w:rPr>
+          <w:sz w:val="28"/>
+          <w:szCs w:val="28"/>
+          <w:lang w:val="el-GR"/>
+        </w:rPr>
+      </w:pPr>
+      <w:r>
+        <w:rPr>
+          <w:sz w:val="28"/>
+          <w:szCs w:val="28"/>
+          <w:lang w:val="el-GR"/>
+        </w:rPr>
+        <w:t>Τελικά</w:t>
+      </w:r>
+      <w:r>
+        <w:rPr>
+          <w:sz w:val="28"/>
+          <w:szCs w:val="28"/>
+          <w:lang w:val="el-GR"/>
+        </w:rPr>
+        <w:t xml:space="preserve">, </w:t>
+      </w:r>
+      <w:r>
+        <w:rPr>
+          <w:sz w:val="28"/>
+          <w:szCs w:val="28"/>
+          <w:lang w:val="el-GR"/>
+        </w:rPr>
+        <w:t>η</w:t>
+      </w:r>
+      <w:r>
+        <w:rPr>
+          <w:sz w:val="28"/>
+          <w:szCs w:val="28"/>
+          <w:lang w:val="el-GR"/>
+        </w:rPr>
+        <w:t xml:space="preserve"> </w:t>
+      </w:r>
+      <w:r>
+        <w:rPr>
+          <w:sz w:val="28"/>
+          <w:szCs w:val="28"/>
+          <w:lang w:val="el-GR"/>
+        </w:rPr>
+        <w:t>συνάρτηση</w:t>
+      </w:r>
+      <w:r>
+        <w:rPr>
+          <w:sz w:val="28"/>
+          <w:szCs w:val="28"/>
+          <w:lang w:val="el-GR"/>
+        </w:rPr>
+        <w:t xml:space="preserve"> </w:t>
+      </w:r>
+      <w:proofErr w:type="spellStart"/>
+      <w:r>
+        <w:rPr>
+          <w:b/>
+          <w:bCs/>
+          <w:sz w:val="28"/>
+          <w:szCs w:val="28"/>
+        </w:rPr>
+        <w:t>generateGroceriesWith</w:t>
+      </w:r>
+      <w:r>
+        <w:rPr>
+          <w:b/>
+          <w:bCs/>
+          <w:sz w:val="28"/>
+          <w:szCs w:val="28"/>
+        </w:rPr>
+        <w:t>Binary</w:t>
+      </w:r>
+      <w:r>
+        <w:rPr>
+          <w:b/>
+          <w:bCs/>
+          <w:sz w:val="28"/>
+          <w:szCs w:val="28"/>
+        </w:rPr>
+        <w:t>ClusterData</w:t>
+      </w:r>
+      <w:proofErr w:type="spellEnd"/>
+      <w:r>
+        <w:rPr>
+          <w:b/>
+          <w:bCs/>
+          <w:sz w:val="28"/>
+          <w:szCs w:val="28"/>
+          <w:lang w:val="el-GR"/>
+        </w:rPr>
+        <w:t>()</w:t>
+      </w:r>
+      <w:r>
+        <w:rPr>
+          <w:b/>
+          <w:bCs/>
+          <w:sz w:val="28"/>
+          <w:szCs w:val="28"/>
+          <w:lang w:val="el-GR"/>
+        </w:rPr>
+        <w:t xml:space="preserve"> </w:t>
+      </w:r>
+      <w:r>
+        <w:rPr>
+          <w:sz w:val="28"/>
+          <w:szCs w:val="28"/>
+          <w:lang w:val="el-GR"/>
+        </w:rPr>
+        <w:t xml:space="preserve">επιστρέφει τη μεταβλητή </w:t>
+      </w:r>
+      <w:proofErr w:type="spellStart"/>
+      <w:r>
+        <w:rPr>
+          <w:b/>
+          <w:bCs/>
+          <w:sz w:val="28"/>
+          <w:szCs w:val="28"/>
+        </w:rPr>
+        <w:t>groceriesWithClusters</w:t>
+      </w:r>
+      <w:proofErr w:type="spellEnd"/>
+      <w:r>
+        <w:rPr>
+          <w:sz w:val="28"/>
+          <w:szCs w:val="28"/>
+          <w:lang w:val="el-GR"/>
+        </w:rPr>
+        <w:t>,</w:t>
+      </w:r>
+      <w:r>
+        <w:rPr>
+          <w:sz w:val="28"/>
+          <w:szCs w:val="28"/>
+          <w:lang w:val="el-GR"/>
+        </w:rPr>
+        <w:t xml:space="preserve"> η οποία περιέχει τα δεδομένα συναλλαγών στη μορφή που βρίσκονταν εντός της </w:t>
+      </w:r>
+      <w:proofErr w:type="spellStart"/>
+      <w:r>
+        <w:rPr>
+          <w:b/>
+          <w:bCs/>
+          <w:sz w:val="28"/>
+          <w:szCs w:val="28"/>
+        </w:rPr>
+        <w:t>groceriesDiscrete</w:t>
+      </w:r>
+      <w:proofErr w:type="spellEnd"/>
+      <w:r>
+        <w:rPr>
+          <w:sz w:val="28"/>
+          <w:szCs w:val="28"/>
+          <w:lang w:val="el-GR"/>
+        </w:rPr>
+        <w:t xml:space="preserve">, </w:t>
+      </w:r>
+      <w:r>
+        <w:rPr>
+          <w:sz w:val="28"/>
+          <w:szCs w:val="28"/>
+          <w:lang w:val="el-GR"/>
+        </w:rPr>
+        <w:t>με την προσθήκη 5 ιδιοτήτων (στηλών)</w:t>
+      </w:r>
+      <w:r>
+        <w:rPr>
+          <w:sz w:val="28"/>
+          <w:szCs w:val="28"/>
+          <w:lang w:val="el-GR"/>
+        </w:rPr>
+        <w:t xml:space="preserve">: </w:t>
+      </w:r>
+      <w:r>
+        <w:rPr>
+          <w:b/>
+          <w:bCs/>
+          <w:sz w:val="28"/>
+          <w:szCs w:val="28"/>
+          <w:lang w:val="el-GR"/>
+        </w:rPr>
+        <w:t>«</w:t>
+      </w:r>
+      <w:r>
+        <w:rPr>
+          <w:b/>
+          <w:bCs/>
+          <w:sz w:val="28"/>
+          <w:szCs w:val="28"/>
+        </w:rPr>
+        <w:t>cluster</w:t>
+      </w:r>
+      <w:r>
+        <w:rPr>
+          <w:b/>
+          <w:bCs/>
+          <w:sz w:val="28"/>
+          <w:szCs w:val="28"/>
+          <w:lang w:val="el-GR"/>
+        </w:rPr>
+        <w:t>1»</w:t>
+      </w:r>
+      <w:r>
+        <w:rPr>
+          <w:sz w:val="28"/>
+          <w:szCs w:val="28"/>
+          <w:lang w:val="el-GR"/>
+        </w:rPr>
+        <w:t xml:space="preserve">, </w:t>
+      </w:r>
+      <w:r>
+        <w:rPr>
+          <w:b/>
+          <w:bCs/>
+          <w:sz w:val="28"/>
+          <w:szCs w:val="28"/>
+          <w:lang w:val="el-GR"/>
+        </w:rPr>
+        <w:t>«</w:t>
+      </w:r>
+      <w:r>
+        <w:rPr>
+          <w:b/>
+          <w:bCs/>
+          <w:sz w:val="28"/>
+          <w:szCs w:val="28"/>
+        </w:rPr>
+        <w:t>cluster</w:t>
+      </w:r>
+      <w:r>
+        <w:rPr>
+          <w:b/>
+          <w:bCs/>
+          <w:sz w:val="28"/>
+          <w:szCs w:val="28"/>
+          <w:lang w:val="el-GR"/>
+        </w:rPr>
+        <w:t>2»</w:t>
+      </w:r>
       <w:bookmarkStart w:id="1" w:name="_GoBack"/>
+      <w:r>
+        <w:rPr>
+          <w:sz w:val="28"/>
+          <w:szCs w:val="28"/>
+          <w:lang w:val="el-GR"/>
+        </w:rPr>
+        <w:t>,</w:t>
+      </w:r>
       <w:bookmarkEnd w:id="1"/>
+      <w:r>
+        <w:rPr>
+          <w:b/>
+          <w:bCs/>
+          <w:sz w:val="28"/>
+          <w:szCs w:val="28"/>
+          <w:lang w:val="el-GR"/>
+        </w:rPr>
+        <w:t xml:space="preserve"> «</w:t>
+      </w:r>
+      <w:r>
+        <w:rPr>
+          <w:b/>
+          <w:bCs/>
+          <w:sz w:val="28"/>
+          <w:szCs w:val="28"/>
+        </w:rPr>
+        <w:t>cluster</w:t>
+      </w:r>
+      <w:r>
+        <w:rPr>
+          <w:b/>
+          <w:bCs/>
+          <w:sz w:val="28"/>
+          <w:szCs w:val="28"/>
+          <w:lang w:val="el-GR"/>
+        </w:rPr>
+        <w:t>3»</w:t>
+      </w:r>
+      <w:r>
+        <w:rPr>
+          <w:sz w:val="28"/>
+          <w:szCs w:val="28"/>
+          <w:lang w:val="el-GR"/>
+        </w:rPr>
+        <w:t>,</w:t>
+      </w:r>
+      <w:r>
+        <w:rPr>
+          <w:b/>
+          <w:bCs/>
+          <w:sz w:val="28"/>
+          <w:szCs w:val="28"/>
+          <w:lang w:val="el-GR"/>
+        </w:rPr>
+        <w:t xml:space="preserve"> «</w:t>
+      </w:r>
+      <w:r>
+        <w:rPr>
+          <w:b/>
+          <w:bCs/>
+          <w:sz w:val="28"/>
+          <w:szCs w:val="28"/>
+        </w:rPr>
+        <w:t>cluster</w:t>
+      </w:r>
+      <w:r>
+        <w:rPr>
+          <w:b/>
+          <w:bCs/>
+          <w:sz w:val="28"/>
+          <w:szCs w:val="28"/>
+          <w:lang w:val="el-GR"/>
+        </w:rPr>
+        <w:t>4»</w:t>
+      </w:r>
+      <w:r>
+        <w:rPr>
+          <w:sz w:val="28"/>
+          <w:szCs w:val="28"/>
+          <w:lang w:val="el-GR"/>
+        </w:rPr>
+        <w:t>,</w:t>
+      </w:r>
+      <w:r>
+        <w:rPr>
+          <w:b/>
+          <w:bCs/>
+          <w:sz w:val="28"/>
+          <w:szCs w:val="28"/>
+          <w:lang w:val="el-GR"/>
+        </w:rPr>
+        <w:t xml:space="preserve"> «</w:t>
+      </w:r>
+      <w:r>
+        <w:rPr>
+          <w:b/>
+          <w:bCs/>
+          <w:sz w:val="28"/>
+          <w:szCs w:val="28"/>
+        </w:rPr>
+        <w:t>cluster</w:t>
+      </w:r>
+      <w:r>
+        <w:rPr>
+          <w:b/>
+          <w:bCs/>
+          <w:sz w:val="28"/>
+          <w:szCs w:val="28"/>
+          <w:lang w:val="el-GR"/>
+        </w:rPr>
+        <w:t>5»</w:t>
+      </w:r>
+      <w:r>
+        <w:rPr>
+          <w:sz w:val="28"/>
+          <w:szCs w:val="28"/>
+          <w:lang w:val="el-GR"/>
+        </w:rPr>
+        <w:t>.</w:t>
+      </w:r>
+    </w:p>
+    <w:p>
+      <w:pPr>
+        <w:rPr>
+          <w:lang w:val="el-GR"/>
+        </w:rPr>
+      </w:pPr>
+      <w:r>
+        <w:rPr>
+          <w:sz w:val="28"/>
+          <w:szCs w:val="28"/>
+          <w:lang w:val="el-GR"/>
+        </w:rPr>
+        <w:t xml:space="preserve">Ανάλογα με την ομάδα στην οποία ανήκει κάθε συναλλαγή,  η λογική τιμή </w:t>
+      </w:r>
+      <w:r>
+        <w:rPr>
+          <w:b/>
+          <w:bCs/>
+          <w:sz w:val="28"/>
+          <w:szCs w:val="28"/>
+          <w:lang w:val="el-GR"/>
+        </w:rPr>
+        <w:t>«Τ</w:t>
+      </w:r>
+      <w:r>
+        <w:rPr>
+          <w:b/>
+          <w:bCs/>
+          <w:sz w:val="28"/>
+          <w:szCs w:val="28"/>
+        </w:rPr>
+        <w:t>RUE</w:t>
+      </w:r>
+      <w:r>
+        <w:rPr>
+          <w:b/>
+          <w:bCs/>
+          <w:sz w:val="28"/>
+          <w:szCs w:val="28"/>
+          <w:lang w:val="el-GR"/>
+        </w:rPr>
+        <w:t>»</w:t>
+      </w:r>
+      <w:r>
+        <w:rPr>
+          <w:sz w:val="28"/>
+          <w:szCs w:val="28"/>
+          <w:lang w:val="el-GR"/>
+        </w:rPr>
+        <w:t xml:space="preserve"> καταγράφεται σε 1 από τις 5 στήλες, με την τιμή </w:t>
+      </w:r>
+      <w:r>
+        <w:rPr>
+          <w:b/>
+          <w:bCs/>
+          <w:sz w:val="28"/>
+          <w:szCs w:val="28"/>
+          <w:lang w:val="el-GR"/>
+        </w:rPr>
+        <w:t>«</w:t>
+      </w:r>
+      <w:r>
+        <w:rPr>
+          <w:b/>
+          <w:bCs/>
+          <w:sz w:val="28"/>
+          <w:szCs w:val="28"/>
+        </w:rPr>
+        <w:t>FALSE</w:t>
+      </w:r>
+      <w:r>
+        <w:rPr>
+          <w:b/>
+          <w:bCs/>
+          <w:sz w:val="28"/>
+          <w:szCs w:val="28"/>
+          <w:lang w:val="el-GR"/>
+        </w:rPr>
+        <w:t>»</w:t>
+      </w:r>
+      <w:r>
+        <w:rPr>
+          <w:sz w:val="28"/>
+          <w:szCs w:val="28"/>
+          <w:lang w:val="el-GR"/>
+        </w:rPr>
+        <w:t xml:space="preserve"> να καταγράφεται στις υπόλοιπες.</w:t>
+      </w:r>
+    </w:p>
+    <w:p>
+      <w:pPr>
+        <w:rPr>
+          <w:lang w:val="el-GR"/>
+        </w:rPr>
+      </w:pPr>
+    </w:p>
+    <w:p>
+      <w:pPr>
+        <w:jc w:val="center"/>
+        <w:rPr>
+          <w:sz w:val="28"/>
+          <w:szCs w:val="28"/>
+          <w:lang w:val="el-GR"/>
+        </w:rPr>
+      </w:pPr>
+    </w:p>
+    <w:p>
+      <w:pPr>
+        <w:rPr>
+          <w:sz w:val="28"/>
+          <w:szCs w:val="28"/>
+          <w:lang w:val="el-GR"/>
+        </w:rPr>
+      </w:pPr>
+    </w:p>
+    <w:p>
+      <w:pPr>
+        <w:rPr>
+          <w:sz w:val="28"/>
+          <w:szCs w:val="28"/>
+          <w:lang w:val="el-GR"/>
+        </w:rPr>
+      </w:pPr>
+    </w:p>
+    <w:p>
+      <w:pPr>
+        <w:rPr>
+          <w:sz w:val="28"/>
+          <w:szCs w:val="28"/>
+          <w:lang w:val="el-GR"/>
+        </w:rPr>
+      </w:pPr>
+    </w:p>
+    <w:p>
+      <w:pPr>
+        <w:rPr>
+          <w:sz w:val="28"/>
+          <w:szCs w:val="28"/>
+          <w:lang w:val="el-GR"/>
+        </w:rPr>
+      </w:pPr>
     </w:p>
     <w:p>
       <w:pPr>
@@ -13066,6 +14860,119 @@
     </w:lvl>
   </w:abstractNum>
   <w:abstractNum w:abstractNumId="6" w15:restartNumberingAfterBreak="0">
+    <w:nsid w:val="169F7472"/>
+    <w:multiLevelType w:val="hybridMultilevel"/>
+    <w:tmpl w:val="18865014"/>
+    <w:lvl w:ilvl="0" w:tplc="04090001">
+      <w:start w:val="1"/>
+      <w:numFmt w:val="bullet"/>
+      <w:lvlText w:val=""/>
+      <w:lvlJc w:val="left"/>
+      <w:pPr>
+        <w:ind w:left="720" w:hanging="360"/>
+      </w:pPr>
+      <w:rPr>
+        <w:rFonts w:ascii="Symbol" w:hAnsi="Symbol" w:hint="default"/>
+      </w:rPr>
+    </w:lvl>
+    <w:lvl w:ilvl="1" w:tplc="04090003" w:tentative="1">
+      <w:start w:val="1"/>
+      <w:numFmt w:val="bullet"/>
+      <w:lvlText w:val="o"/>
+      <w:lvlJc w:val="left"/>
+      <w:pPr>
+        <w:ind w:left="1440" w:hanging="360"/>
+      </w:pPr>
+      <w:rPr>
+        <w:rFonts w:ascii="Courier New" w:hAnsi="Courier New" w:cs="Courier New" w:hint="default"/>
+      </w:rPr>
+    </w:lvl>
+    <w:lvl w:ilvl="2" w:tplc="04090005" w:tentative="1">
+      <w:start w:val="1"/>
+      <w:numFmt w:val="bullet"/>
+      <w:lvlText w:val=""/>
+      <w:lvlJc w:val="left"/>
+      <w:pPr>
+        <w:ind w:left="2160" w:hanging="360"/>
+      </w:pPr>
+      <w:rPr>
+        <w:rFonts w:ascii="Wingdings" w:hAnsi="Wingdings" w:hint="default"/>
+      </w:rPr>
+    </w:lvl>
+    <w:lvl w:ilvl="3" w:tplc="04090001" w:tentative="1">
+      <w:start w:val="1"/>
+      <w:numFmt w:val="bullet"/>
+      <w:lvlText w:val=""/>
+      <w:lvlJc w:val="left"/>
+      <w:pPr>
+        <w:ind w:left="2880" w:hanging="360"/>
+      </w:pPr>
+      <w:rPr>
+        <w:rFonts w:ascii="Symbol" w:hAnsi="Symbol" w:hint="default"/>
+      </w:rPr>
+    </w:lvl>
+    <w:lvl w:ilvl="4" w:tplc="04090003" w:tentative="1">
+      <w:start w:val="1"/>
+      <w:numFmt w:val="bullet"/>
+      <w:lvlText w:val="o"/>
+      <w:lvlJc w:val="left"/>
+      <w:pPr>
+        <w:ind w:left="3600" w:hanging="360"/>
+      </w:pPr>
+      <w:rPr>
+        <w:rFonts w:ascii="Courier New" w:hAnsi="Courier New" w:cs="Courier New" w:hint="default"/>
+      </w:rPr>
+    </w:lvl>
+    <w:lvl w:ilvl="5" w:tplc="04090005" w:tentative="1">
+      <w:start w:val="1"/>
+      <w:numFmt w:val="bullet"/>
+      <w:lvlText w:val=""/>
+      <w:lvlJc w:val="left"/>
+      <w:pPr>
+        <w:ind w:left="4320" w:hanging="360"/>
+      </w:pPr>
+      <w:rPr>
+        <w:rFonts w:ascii="Wingdings" w:hAnsi="Wingdings" w:hint="default"/>
+      </w:rPr>
+    </w:lvl>
+    <w:lvl w:ilvl="6" w:tplc="04090001" w:tentative="1">
+      <w:start w:val="1"/>
+      <w:numFmt w:val="bullet"/>
+      <w:lvlText w:val=""/>
+      <w:lvlJc w:val="left"/>
+      <w:pPr>
+        <w:ind w:left="5040" w:hanging="360"/>
+      </w:pPr>
+      <w:rPr>
+        <w:rFonts w:ascii="Symbol" w:hAnsi="Symbol" w:hint="default"/>
+      </w:rPr>
+    </w:lvl>
+    <w:lvl w:ilvl="7" w:tplc="04090003" w:tentative="1">
+      <w:start w:val="1"/>
+      <w:numFmt w:val="bullet"/>
+      <w:lvlText w:val="o"/>
+      <w:lvlJc w:val="left"/>
+      <w:pPr>
+        <w:ind w:left="5760" w:hanging="360"/>
+      </w:pPr>
+      <w:rPr>
+        <w:rFonts w:ascii="Courier New" w:hAnsi="Courier New" w:cs="Courier New" w:hint="default"/>
+      </w:rPr>
+    </w:lvl>
+    <w:lvl w:ilvl="8" w:tplc="04090005" w:tentative="1">
+      <w:start w:val="1"/>
+      <w:numFmt w:val="bullet"/>
+      <w:lvlText w:val=""/>
+      <w:lvlJc w:val="left"/>
+      <w:pPr>
+        <w:ind w:left="6480" w:hanging="360"/>
+      </w:pPr>
+      <w:rPr>
+        <w:rFonts w:ascii="Wingdings" w:hAnsi="Wingdings" w:hint="default"/>
+      </w:rPr>
+    </w:lvl>
+  </w:abstractNum>
+  <w:abstractNum w:abstractNumId="7" w15:restartNumberingAfterBreak="0">
     <w:nsid w:val="1C163D4A"/>
     <w:multiLevelType w:val="hybridMultilevel"/>
     <w:tmpl w:val="271CD0B8"/>
@@ -13178,7 +15085,7 @@
       </w:rPr>
     </w:lvl>
   </w:abstractNum>
-  <w:abstractNum w:abstractNumId="7" w15:restartNumberingAfterBreak="0">
+  <w:abstractNum w:abstractNumId="8" w15:restartNumberingAfterBreak="0">
     <w:nsid w:val="1CB21DD1"/>
     <w:multiLevelType w:val="multilevel"/>
     <w:tmpl w:val="B470D70C"/>
@@ -13267,7 +15174,7 @@
       </w:pPr>
     </w:lvl>
   </w:abstractNum>
-  <w:abstractNum w:abstractNumId="8" w15:restartNumberingAfterBreak="0">
+  <w:abstractNum w:abstractNumId="9" w15:restartNumberingAfterBreak="0">
     <w:nsid w:val="20423205"/>
     <w:multiLevelType w:val="hybridMultilevel"/>
     <w:tmpl w:val="17D0F2DA"/>
@@ -13353,7 +15260,96 @@
       </w:pPr>
     </w:lvl>
   </w:abstractNum>
-  <w:abstractNum w:abstractNumId="9" w15:restartNumberingAfterBreak="0">
+  <w:abstractNum w:abstractNumId="10" w15:restartNumberingAfterBreak="0">
+    <w:nsid w:val="23E67634"/>
+    <w:multiLevelType w:val="hybridMultilevel"/>
+    <w:tmpl w:val="F5F8BD16"/>
+    <w:lvl w:ilvl="0" w:tplc="C3321030">
+      <w:start w:val="2"/>
+      <w:numFmt w:val="decimal"/>
+      <w:lvlText w:val="%1."/>
+      <w:lvlJc w:val="left"/>
+      <w:pPr>
+        <w:ind w:left="720" w:hanging="360"/>
+      </w:pPr>
+      <w:rPr>
+        <w:rFonts w:hint="default"/>
+      </w:rPr>
+    </w:lvl>
+    <w:lvl w:ilvl="1" w:tplc="04090019" w:tentative="1">
+      <w:start w:val="1"/>
+      <w:numFmt w:val="lowerLetter"/>
+      <w:lvlText w:val="%2."/>
+      <w:lvlJc w:val="left"/>
+      <w:pPr>
+        <w:ind w:left="1440" w:hanging="360"/>
+      </w:pPr>
+    </w:lvl>
+    <w:lvl w:ilvl="2" w:tplc="0409001B" w:tentative="1">
+      <w:start w:val="1"/>
+      <w:numFmt w:val="lowerRoman"/>
+      <w:lvlText w:val="%3."/>
+      <w:lvlJc w:val="right"/>
+      <w:pPr>
+        <w:ind w:left="2160" w:hanging="180"/>
+      </w:pPr>
+    </w:lvl>
+    <w:lvl w:ilvl="3" w:tplc="0409000F" w:tentative="1">
+      <w:start w:val="1"/>
+      <w:numFmt w:val="decimal"/>
+      <w:lvlText w:val="%4."/>
+      <w:lvlJc w:val="left"/>
+      <w:pPr>
+        <w:ind w:left="2880" w:hanging="360"/>
+      </w:pPr>
+    </w:lvl>
+    <w:lvl w:ilvl="4" w:tplc="04090019" w:tentative="1">
+      <w:start w:val="1"/>
+      <w:numFmt w:val="lowerLetter"/>
+      <w:lvlText w:val="%5."/>
+      <w:lvlJc w:val="left"/>
+      <w:pPr>
+        <w:ind w:left="3600" w:hanging="360"/>
+      </w:pPr>
+    </w:lvl>
+    <w:lvl w:ilvl="5" w:tplc="0409001B" w:tentative="1">
+      <w:start w:val="1"/>
+      <w:numFmt w:val="lowerRoman"/>
+      <w:lvlText w:val="%6."/>
+      <w:lvlJc w:val="right"/>
+      <w:pPr>
+        <w:ind w:left="4320" w:hanging="180"/>
+      </w:pPr>
+    </w:lvl>
+    <w:lvl w:ilvl="6" w:tplc="0409000F" w:tentative="1">
+      <w:start w:val="1"/>
+      <w:numFmt w:val="decimal"/>
+      <w:lvlText w:val="%7."/>
+      <w:lvlJc w:val="left"/>
+      <w:pPr>
+        <w:ind w:left="5040" w:hanging="360"/>
+      </w:pPr>
+    </w:lvl>
+    <w:lvl w:ilvl="7" w:tplc="04090019" w:tentative="1">
+      <w:start w:val="1"/>
+      <w:numFmt w:val="lowerLetter"/>
+      <w:lvlText w:val="%8."/>
+      <w:lvlJc w:val="left"/>
+      <w:pPr>
+        <w:ind w:left="5760" w:hanging="360"/>
+      </w:pPr>
+    </w:lvl>
+    <w:lvl w:ilvl="8" w:tplc="0409001B" w:tentative="1">
+      <w:start w:val="1"/>
+      <w:numFmt w:val="lowerRoman"/>
+      <w:lvlText w:val="%9."/>
+      <w:lvlJc w:val="right"/>
+      <w:pPr>
+        <w:ind w:left="6480" w:hanging="180"/>
+      </w:pPr>
+    </w:lvl>
+  </w:abstractNum>
+  <w:abstractNum w:abstractNumId="11" w15:restartNumberingAfterBreak="0">
     <w:nsid w:val="27CE4277"/>
     <w:multiLevelType w:val="hybridMultilevel"/>
     <w:tmpl w:val="2086312A"/>
@@ -13439,7 +15435,7 @@
       </w:pPr>
     </w:lvl>
   </w:abstractNum>
-  <w:abstractNum w:abstractNumId="10" w15:restartNumberingAfterBreak="0">
+  <w:abstractNum w:abstractNumId="12" w15:restartNumberingAfterBreak="0">
     <w:nsid w:val="359E1DA1"/>
     <w:multiLevelType w:val="hybridMultilevel"/>
     <w:tmpl w:val="B6F44B76"/>
@@ -13528,7 +15524,7 @@
       </w:pPr>
     </w:lvl>
   </w:abstractNum>
-  <w:abstractNum w:abstractNumId="11" w15:restartNumberingAfterBreak="0">
+  <w:abstractNum w:abstractNumId="13" w15:restartNumberingAfterBreak="0">
     <w:nsid w:val="38857370"/>
     <w:multiLevelType w:val="hybridMultilevel"/>
     <w:tmpl w:val="BEE4C014"/>
@@ -13641,7 +15637,7 @@
       </w:rPr>
     </w:lvl>
   </w:abstractNum>
-  <w:abstractNum w:abstractNumId="12" w15:restartNumberingAfterBreak="0">
+  <w:abstractNum w:abstractNumId="14" w15:restartNumberingAfterBreak="0">
     <w:nsid w:val="49394385"/>
     <w:multiLevelType w:val="hybridMultilevel"/>
     <w:tmpl w:val="1F6E39FA"/>
@@ -13754,7 +15750,7 @@
       </w:rPr>
     </w:lvl>
   </w:abstractNum>
-  <w:abstractNum w:abstractNumId="13" w15:restartNumberingAfterBreak="0">
+  <w:abstractNum w:abstractNumId="15" w15:restartNumberingAfterBreak="0">
     <w:nsid w:val="54F44E3C"/>
     <w:multiLevelType w:val="hybridMultilevel"/>
     <w:tmpl w:val="9E62A09E"/>
@@ -13867,7 +15863,7 @@
       </w:rPr>
     </w:lvl>
   </w:abstractNum>
-  <w:abstractNum w:abstractNumId="14" w15:restartNumberingAfterBreak="0">
+  <w:abstractNum w:abstractNumId="16" w15:restartNumberingAfterBreak="0">
     <w:nsid w:val="5AD27946"/>
     <w:multiLevelType w:val="hybridMultilevel"/>
     <w:tmpl w:val="4356D0E8"/>
@@ -13979,7 +15975,7 @@
       </w:rPr>
     </w:lvl>
   </w:abstractNum>
-  <w:abstractNum w:abstractNumId="15" w15:restartNumberingAfterBreak="0">
+  <w:abstractNum w:abstractNumId="17" w15:restartNumberingAfterBreak="0">
     <w:nsid w:val="5C796865"/>
     <w:multiLevelType w:val="hybridMultilevel"/>
     <w:tmpl w:val="E35E2FF8"/>
@@ -14065,7 +16061,7 @@
       </w:pPr>
     </w:lvl>
   </w:abstractNum>
-  <w:abstractNum w:abstractNumId="16" w15:restartNumberingAfterBreak="0">
+  <w:abstractNum w:abstractNumId="18" w15:restartNumberingAfterBreak="0">
     <w:nsid w:val="5F0D48E1"/>
     <w:multiLevelType w:val="hybridMultilevel"/>
     <w:tmpl w:val="2A70505C"/>
@@ -14178,7 +16174,7 @@
       </w:rPr>
     </w:lvl>
   </w:abstractNum>
-  <w:abstractNum w:abstractNumId="17" w15:restartNumberingAfterBreak="0">
+  <w:abstractNum w:abstractNumId="19" w15:restartNumberingAfterBreak="0">
     <w:nsid w:val="5F114B75"/>
     <w:multiLevelType w:val="hybridMultilevel"/>
     <w:tmpl w:val="FC2023F0"/>
@@ -14291,7 +16287,7 @@
       </w:rPr>
     </w:lvl>
   </w:abstractNum>
-  <w:abstractNum w:abstractNumId="18" w15:restartNumberingAfterBreak="0">
+  <w:abstractNum w:abstractNumId="20" w15:restartNumberingAfterBreak="0">
     <w:nsid w:val="624833A6"/>
     <w:multiLevelType w:val="hybridMultilevel"/>
     <w:tmpl w:val="50F8B354"/>
@@ -14380,7 +16376,120 @@
       </w:pPr>
     </w:lvl>
   </w:abstractNum>
-  <w:abstractNum w:abstractNumId="19" w15:restartNumberingAfterBreak="0">
+  <w:abstractNum w:abstractNumId="21" w15:restartNumberingAfterBreak="0">
+    <w:nsid w:val="682C1BCD"/>
+    <w:multiLevelType w:val="hybridMultilevel"/>
+    <w:tmpl w:val="888CC4BC"/>
+    <w:lvl w:ilvl="0" w:tplc="04090009">
+      <w:start w:val="1"/>
+      <w:numFmt w:val="bullet"/>
+      <w:lvlText w:val=""/>
+      <w:lvlJc w:val="left"/>
+      <w:pPr>
+        <w:ind w:left="720" w:hanging="360"/>
+      </w:pPr>
+      <w:rPr>
+        <w:rFonts w:ascii="Wingdings" w:hAnsi="Wingdings" w:hint="default"/>
+      </w:rPr>
+    </w:lvl>
+    <w:lvl w:ilvl="1" w:tplc="04090003" w:tentative="1">
+      <w:start w:val="1"/>
+      <w:numFmt w:val="bullet"/>
+      <w:lvlText w:val="o"/>
+      <w:lvlJc w:val="left"/>
+      <w:pPr>
+        <w:ind w:left="1440" w:hanging="360"/>
+      </w:pPr>
+      <w:rPr>
+        <w:rFonts w:ascii="Courier New" w:hAnsi="Courier New" w:cs="Courier New" w:hint="default"/>
+      </w:rPr>
+    </w:lvl>
+    <w:lvl w:ilvl="2" w:tplc="04090005" w:tentative="1">
+      <w:start w:val="1"/>
+      <w:numFmt w:val="bullet"/>
+      <w:lvlText w:val=""/>
+      <w:lvlJc w:val="left"/>
+      <w:pPr>
+        <w:ind w:left="2160" w:hanging="360"/>
+      </w:pPr>
+      <w:rPr>
+        <w:rFonts w:ascii="Wingdings" w:hAnsi="Wingdings" w:hint="default"/>
+      </w:rPr>
+    </w:lvl>
+    <w:lvl w:ilvl="3" w:tplc="04090001" w:tentative="1">
+      <w:start w:val="1"/>
+      <w:numFmt w:val="bullet"/>
+      <w:lvlText w:val=""/>
+      <w:lvlJc w:val="left"/>
+      <w:pPr>
+        <w:ind w:left="2880" w:hanging="360"/>
+      </w:pPr>
+      <w:rPr>
+        <w:rFonts w:ascii="Symbol" w:hAnsi="Symbol" w:hint="default"/>
+      </w:rPr>
+    </w:lvl>
+    <w:lvl w:ilvl="4" w:tplc="04090003" w:tentative="1">
+      <w:start w:val="1"/>
+      <w:numFmt w:val="bullet"/>
+      <w:lvlText w:val="o"/>
+      <w:lvlJc w:val="left"/>
+      <w:pPr>
+        <w:ind w:left="3600" w:hanging="360"/>
+      </w:pPr>
+      <w:rPr>
+        <w:rFonts w:ascii="Courier New" w:hAnsi="Courier New" w:cs="Courier New" w:hint="default"/>
+      </w:rPr>
+    </w:lvl>
+    <w:lvl w:ilvl="5" w:tplc="04090005" w:tentative="1">
+      <w:start w:val="1"/>
+      <w:numFmt w:val="bullet"/>
+      <w:lvlText w:val=""/>
+      <w:lvlJc w:val="left"/>
+      <w:pPr>
+        <w:ind w:left="4320" w:hanging="360"/>
+      </w:pPr>
+      <w:rPr>
+        <w:rFonts w:ascii="Wingdings" w:hAnsi="Wingdings" w:hint="default"/>
+      </w:rPr>
+    </w:lvl>
+    <w:lvl w:ilvl="6" w:tplc="04090001" w:tentative="1">
+      <w:start w:val="1"/>
+      <w:numFmt w:val="bullet"/>
+      <w:lvlText w:val=""/>
+      <w:lvlJc w:val="left"/>
+      <w:pPr>
+        <w:ind w:left="5040" w:hanging="360"/>
+      </w:pPr>
+      <w:rPr>
+        <w:rFonts w:ascii="Symbol" w:hAnsi="Symbol" w:hint="default"/>
+      </w:rPr>
+    </w:lvl>
+    <w:lvl w:ilvl="7" w:tplc="04090003" w:tentative="1">
+      <w:start w:val="1"/>
+      <w:numFmt w:val="bullet"/>
+      <w:lvlText w:val="o"/>
+      <w:lvlJc w:val="left"/>
+      <w:pPr>
+        <w:ind w:left="5760" w:hanging="360"/>
+      </w:pPr>
+      <w:rPr>
+        <w:rFonts w:ascii="Courier New" w:hAnsi="Courier New" w:cs="Courier New" w:hint="default"/>
+      </w:rPr>
+    </w:lvl>
+    <w:lvl w:ilvl="8" w:tplc="04090005" w:tentative="1">
+      <w:start w:val="1"/>
+      <w:numFmt w:val="bullet"/>
+      <w:lvlText w:val=""/>
+      <w:lvlJc w:val="left"/>
+      <w:pPr>
+        <w:ind w:left="6480" w:hanging="360"/>
+      </w:pPr>
+      <w:rPr>
+        <w:rFonts w:ascii="Wingdings" w:hAnsi="Wingdings" w:hint="default"/>
+      </w:rPr>
+    </w:lvl>
+  </w:abstractNum>
+  <w:abstractNum w:abstractNumId="22" w15:restartNumberingAfterBreak="0">
     <w:nsid w:val="76352C11"/>
     <w:multiLevelType w:val="hybridMultilevel"/>
     <w:tmpl w:val="17D0F2DA"/>
@@ -14466,7 +16575,7 @@
       </w:pPr>
     </w:lvl>
   </w:abstractNum>
-  <w:abstractNum w:abstractNumId="20" w15:restartNumberingAfterBreak="0">
+  <w:abstractNum w:abstractNumId="23" w15:restartNumberingAfterBreak="0">
     <w:nsid w:val="7AC36111"/>
     <w:multiLevelType w:val="hybridMultilevel"/>
     <w:tmpl w:val="B3B80C10"/>
@@ -14555,7 +16664,7 @@
       </w:pPr>
     </w:lvl>
   </w:abstractNum>
-  <w:abstractNum w:abstractNumId="21" w15:restartNumberingAfterBreak="0">
+  <w:abstractNum w:abstractNumId="24" w15:restartNumberingAfterBreak="0">
     <w:nsid w:val="7D334E33"/>
     <w:multiLevelType w:val="hybridMultilevel"/>
     <w:tmpl w:val="639A7376"/>
@@ -14668,7 +16777,7 @@
       </w:rPr>
     </w:lvl>
   </w:abstractNum>
-  <w:abstractNum w:abstractNumId="22" w15:restartNumberingAfterBreak="0">
+  <w:abstractNum w:abstractNumId="25" w15:restartNumberingAfterBreak="0">
     <w:nsid w:val="7D626D4F"/>
     <w:multiLevelType w:val="hybridMultilevel"/>
     <w:tmpl w:val="17D0F2DA"/>
@@ -14755,40 +16864,40 @@
     </w:lvl>
   </w:abstractNum>
   <w:num w:numId="1">
-    <w:abstractNumId w:val="13"/>
+    <w:abstractNumId w:val="15"/>
   </w:num>
   <w:num w:numId="2">
-    <w:abstractNumId w:val="6"/>
+    <w:abstractNumId w:val="7"/>
   </w:num>
   <w:num w:numId="3">
     <w:abstractNumId w:val="3"/>
   </w:num>
   <w:num w:numId="4">
+    <w:abstractNumId w:val="16"/>
+  </w:num>
+  <w:num w:numId="5">
+    <w:abstractNumId w:val="11"/>
+  </w:num>
+  <w:num w:numId="6">
+    <w:abstractNumId w:val="13"/>
+  </w:num>
+  <w:num w:numId="7">
     <w:abstractNumId w:val="14"/>
   </w:num>
-  <w:num w:numId="5">
-    <w:abstractNumId w:val="9"/>
+  <w:num w:numId="8">
+    <w:abstractNumId w:val="24"/>
   </w:num>
-  <w:num w:numId="6">
-    <w:abstractNumId w:val="11"/>
+  <w:num w:numId="9">
+    <w:abstractNumId w:val="19"/>
   </w:num>
-  <w:num w:numId="7">
+  <w:num w:numId="10">
     <w:abstractNumId w:val="12"/>
   </w:num>
-  <w:num w:numId="8">
-    <w:abstractNumId w:val="21"/>
-  </w:num>
-  <w:num w:numId="9">
+  <w:num w:numId="11">
     <w:abstractNumId w:val="17"/>
   </w:num>
-  <w:num w:numId="10">
-    <w:abstractNumId w:val="10"/>
-  </w:num>
-  <w:num w:numId="11">
-    <w:abstractNumId w:val="15"/>
-  </w:num>
   <w:num w:numId="12">
-    <w:abstractNumId w:val="18"/>
+    <w:abstractNumId w:val="20"/>
   </w:num>
   <w:num w:numId="13">
     <w:abstractNumId w:val="5"/>
@@ -14797,7 +16906,7 @@
     <w:abstractNumId w:val="1"/>
   </w:num>
   <w:num w:numId="15">
-    <w:abstractNumId w:val="7"/>
+    <w:abstractNumId w:val="8"/>
   </w:num>
   <w:num w:numId="16">
     <w:abstractNumId w:val="2"/>
@@ -14809,19 +16918,28 @@
     <w:abstractNumId w:val="0"/>
   </w:num>
   <w:num w:numId="19">
-    <w:abstractNumId w:val="16"/>
+    <w:abstractNumId w:val="18"/>
   </w:num>
   <w:num w:numId="20">
-    <w:abstractNumId w:val="19"/>
+    <w:abstractNumId w:val="22"/>
   </w:num>
   <w:num w:numId="21">
-    <w:abstractNumId w:val="20"/>
+    <w:abstractNumId w:val="23"/>
   </w:num>
   <w:num w:numId="22">
-    <w:abstractNumId w:val="8"/>
+    <w:abstractNumId w:val="9"/>
   </w:num>
   <w:num w:numId="23">
-    <w:abstractNumId w:val="22"/>
+    <w:abstractNumId w:val="25"/>
+  </w:num>
+  <w:num w:numId="24">
+    <w:abstractNumId w:val="6"/>
+  </w:num>
+  <w:num w:numId="25">
+    <w:abstractNumId w:val="21"/>
+  </w:num>
+  <w:num w:numId="26">
+    <w:abstractNumId w:val="10"/>
   </w:num>
 </w:numbering>
 </file>
@@ -15653,7 +17771,7 @@
 </file>
 
 <file path=customXml/itemProps1.xml><?xml version="1.0" encoding="utf-8"?>
-<ds:datastoreItem xmlns:ds="http://schemas.openxmlformats.org/officeDocument/2006/customXml" ds:itemID="{90F33439-094A-47F0-AA93-EDB1449FC845}">
+<ds:datastoreItem xmlns:ds="http://schemas.openxmlformats.org/officeDocument/2006/customXml" ds:itemID="{7228F50F-308E-4764-BD6B-1ECC4B032926}">
   <ds:schemaRefs>
     <ds:schemaRef ds:uri="http://schemas.openxmlformats.org/officeDocument/2006/bibliography"/>
   </ds:schemaRefs>

</xml_diff>

<commit_message>
Re-added functions filterNormalizeCostRecency(groceriesDiscrete) and performClustering(normalizedCostAndRecency).
</commit_message>
<xml_diff>
--- a/Αναφορά Εργασίας - Στέφανος Καραμπέρας 2910.docx
+++ b/Αναφορά Εργασίας - Στέφανος Καραμπέρας 2910.docx
@@ -679,7 +679,7 @@
           <w:sz w:val="28"/>
           <w:szCs w:val="28"/>
         </w:rPr>
-        <w:t>printClusteringCharts</w:t>
+        <w:t>filterNormalizeCostRecency</w:t>
       </w:r>
       <w:proofErr w:type="spellEnd"/>
       <w:r>
@@ -720,6 +720,98 @@
         </w:rPr>
       </w:pPr>
       <w:proofErr w:type="spellStart"/>
+      <w:r>
+        <w:rPr>
+          <w:sz w:val="28"/>
+          <w:szCs w:val="28"/>
+        </w:rPr>
+        <w:t>performClustering</w:t>
+      </w:r>
+      <w:proofErr w:type="spellEnd"/>
+      <w:r>
+        <w:rPr>
+          <w:sz w:val="28"/>
+          <w:szCs w:val="28"/>
+        </w:rPr>
+        <w:t>(</w:t>
+      </w:r>
+      <w:proofErr w:type="spellStart"/>
+      <w:r>
+        <w:rPr>
+          <w:sz w:val="28"/>
+          <w:szCs w:val="28"/>
+        </w:rPr>
+        <w:t>normalizedCostAndRecency</w:t>
+      </w:r>
+      <w:proofErr w:type="spellEnd"/>
+      <w:r>
+        <w:rPr>
+          <w:sz w:val="28"/>
+          <w:szCs w:val="28"/>
+        </w:rPr>
+        <w:t>)</w:t>
+      </w:r>
+    </w:p>
+    <w:p>
+      <w:pPr>
+        <w:pStyle w:val="ListParagraph"/>
+        <w:numPr>
+          <w:ilvl w:val="1"/>
+          <w:numId w:val="1"/>
+        </w:numPr>
+        <w:rPr>
+          <w:sz w:val="28"/>
+          <w:szCs w:val="28"/>
+          <w:lang w:val="el-GR"/>
+        </w:rPr>
+      </w:pPr>
+      <w:proofErr w:type="spellStart"/>
+      <w:r>
+        <w:rPr>
+          <w:sz w:val="28"/>
+          <w:szCs w:val="28"/>
+        </w:rPr>
+        <w:t>printClusteringCharts</w:t>
+      </w:r>
+      <w:proofErr w:type="spellEnd"/>
+      <w:r>
+        <w:rPr>
+          <w:sz w:val="28"/>
+          <w:szCs w:val="28"/>
+        </w:rPr>
+        <w:t>(</w:t>
+      </w:r>
+      <w:proofErr w:type="spellStart"/>
+      <w:r>
+        <w:rPr>
+          <w:sz w:val="28"/>
+          <w:szCs w:val="28"/>
+        </w:rPr>
+        <w:t>groceriesDiscrete</w:t>
+      </w:r>
+      <w:proofErr w:type="spellEnd"/>
+      <w:r>
+        <w:rPr>
+          <w:sz w:val="28"/>
+          <w:szCs w:val="28"/>
+        </w:rPr>
+        <w:t>)</w:t>
+      </w:r>
+    </w:p>
+    <w:p>
+      <w:pPr>
+        <w:pStyle w:val="ListParagraph"/>
+        <w:numPr>
+          <w:ilvl w:val="1"/>
+          <w:numId w:val="1"/>
+        </w:numPr>
+        <w:rPr>
+          <w:sz w:val="28"/>
+          <w:szCs w:val="28"/>
+          <w:lang w:val="el-GR"/>
+        </w:rPr>
+      </w:pPr>
+      <w:proofErr w:type="spellStart"/>
       <w:proofErr w:type="gramStart"/>
       <w:r>
         <w:rPr>
@@ -967,6 +1059,7 @@
           <w:szCs w:val="32"/>
           <w:lang w:val="el-GR"/>
         </w:rPr>
+        <w:lastRenderedPageBreak/>
         <w:t>Μετασχηματισμός των πρωτογενών δεδομένων σε δυαδική μορφή συναλλαγών</w:t>
       </w:r>
     </w:p>
@@ -9948,6 +10041,178 @@
           <w:szCs w:val="28"/>
           <w:lang w:val="el-GR"/>
         </w:rPr>
+        <w:t xml:space="preserve">Λόγω της εξάρτησης βημάτων ανάλυσης δεδομένων που θα εκτελεστούν αργότερα στην παρούσα εργασία από το φιλτράρισμα, την </w:t>
+      </w:r>
+      <w:proofErr w:type="spellStart"/>
+      <w:r>
+        <w:rPr>
+          <w:sz w:val="28"/>
+          <w:szCs w:val="28"/>
+          <w:lang w:val="el-GR"/>
+        </w:rPr>
+        <w:t>κανονικοποίηση</w:t>
+      </w:r>
+      <w:proofErr w:type="spellEnd"/>
+      <w:r>
+        <w:rPr>
+          <w:sz w:val="28"/>
+          <w:szCs w:val="28"/>
+          <w:lang w:val="el-GR"/>
+        </w:rPr>
+        <w:t xml:space="preserve"> και την ομαδοποίηση δεδομένων του τρέχοντος σταδίου, δημιουργήθηκαν 2 βοηθητικές συναρτήσεις </w:t>
+      </w:r>
+      <w:proofErr w:type="spellStart"/>
+      <w:r>
+        <w:rPr>
+          <w:b/>
+          <w:bCs/>
+          <w:sz w:val="28"/>
+          <w:szCs w:val="28"/>
+        </w:rPr>
+        <w:t>filterNormalizeCostRecency</w:t>
+      </w:r>
+      <w:proofErr w:type="spellEnd"/>
+      <w:r>
+        <w:rPr>
+          <w:b/>
+          <w:bCs/>
+          <w:sz w:val="28"/>
+          <w:szCs w:val="28"/>
+          <w:lang w:val="el-GR"/>
+        </w:rPr>
+        <w:t>(</w:t>
+      </w:r>
+      <w:proofErr w:type="spellStart"/>
+      <w:r>
+        <w:rPr>
+          <w:b/>
+          <w:bCs/>
+          <w:sz w:val="28"/>
+          <w:szCs w:val="28"/>
+        </w:rPr>
+        <w:t>groceriesDiscrete</w:t>
+      </w:r>
+      <w:proofErr w:type="spellEnd"/>
+      <w:r>
+        <w:rPr>
+          <w:b/>
+          <w:bCs/>
+          <w:sz w:val="28"/>
+          <w:szCs w:val="28"/>
+          <w:lang w:val="el-GR"/>
+        </w:rPr>
+        <w:t>)</w:t>
+      </w:r>
+      <w:r>
+        <w:rPr>
+          <w:b/>
+          <w:bCs/>
+          <w:sz w:val="28"/>
+          <w:szCs w:val="28"/>
+          <w:lang w:val="el-GR"/>
+        </w:rPr>
+        <w:t xml:space="preserve"> </w:t>
+      </w:r>
+      <w:r>
+        <w:rPr>
+          <w:sz w:val="28"/>
+          <w:szCs w:val="28"/>
+          <w:lang w:val="el-GR"/>
+        </w:rPr>
+        <w:t xml:space="preserve">και </w:t>
+      </w:r>
+      <w:proofErr w:type="spellStart"/>
+      <w:r>
+        <w:rPr>
+          <w:b/>
+          <w:bCs/>
+          <w:sz w:val="28"/>
+          <w:szCs w:val="28"/>
+        </w:rPr>
+        <w:t>performClustering</w:t>
+      </w:r>
+      <w:proofErr w:type="spellEnd"/>
+      <w:r>
+        <w:rPr>
+          <w:b/>
+          <w:bCs/>
+          <w:sz w:val="28"/>
+          <w:szCs w:val="28"/>
+          <w:lang w:val="el-GR"/>
+        </w:rPr>
+        <w:t>(</w:t>
+      </w:r>
+      <w:proofErr w:type="spellStart"/>
+      <w:r>
+        <w:rPr>
+          <w:b/>
+          <w:bCs/>
+          <w:sz w:val="28"/>
+          <w:szCs w:val="28"/>
+        </w:rPr>
+        <w:t>normalizedCostAndRecency</w:t>
+      </w:r>
+      <w:proofErr w:type="spellEnd"/>
+      <w:r>
+        <w:rPr>
+          <w:b/>
+          <w:bCs/>
+          <w:sz w:val="28"/>
+          <w:szCs w:val="28"/>
+          <w:lang w:val="el-GR"/>
+        </w:rPr>
+        <w:t xml:space="preserve">) </w:t>
+      </w:r>
+      <w:r>
+        <w:rPr>
+          <w:sz w:val="28"/>
+          <w:szCs w:val="28"/>
+          <w:lang w:val="el-GR"/>
+        </w:rPr>
+        <w:t>για την πραγματοποίηση του φιλτραρίσματος/</w:t>
+      </w:r>
+      <w:proofErr w:type="spellStart"/>
+      <w:r>
+        <w:rPr>
+          <w:sz w:val="28"/>
+          <w:szCs w:val="28"/>
+          <w:lang w:val="el-GR"/>
+        </w:rPr>
+        <w:t>κανονικοποίησης</w:t>
+      </w:r>
+      <w:proofErr w:type="spellEnd"/>
+      <w:r>
+        <w:rPr>
+          <w:sz w:val="28"/>
+          <w:szCs w:val="28"/>
+          <w:lang w:val="el-GR"/>
+        </w:rPr>
+        <w:t xml:space="preserve"> και της ομαδοποίησης αντίστοιχα. Με την χρήση αυτών των συναρτήσεων καθίσταται δυνατή η επαναχρησιμοποίηση του κώδικα σε μεταγενέστερα σημεία της εργασίας, γλιτώνοντας έτσι περιττές επαναλήψεις ενεργειών.</w:t>
+      </w:r>
+    </w:p>
+    <w:p>
+      <w:pPr>
+        <w:rPr>
+          <w:sz w:val="28"/>
+          <w:szCs w:val="28"/>
+          <w:lang w:val="el-GR"/>
+        </w:rPr>
+      </w:pPr>
+    </w:p>
+    <w:p>
+      <w:pPr>
+        <w:rPr>
+          <w:sz w:val="28"/>
+          <w:szCs w:val="28"/>
+          <w:lang w:val="el-GR"/>
+        </w:rPr>
+      </w:pPr>
+      <w:r>
+        <w:rPr>
+          <w:sz w:val="28"/>
+          <w:szCs w:val="28"/>
+          <w:lang w:val="el-GR"/>
+        </w:rPr>
         <w:t xml:space="preserve">Ακολουθεί συνοπτική περιγραφή της διαδικασίας που ακολουθήθηκε στην </w:t>
       </w:r>
       <w:r>
@@ -10262,6 +10527,7 @@
           <w:szCs w:val="28"/>
           <w:lang w:val="el-GR"/>
         </w:rPr>
+        <w:lastRenderedPageBreak/>
         <w:t xml:space="preserve">Πριν την εκτέλεση της μεθόδου </w:t>
       </w:r>
       <w:r>
@@ -10398,7 +10664,99 @@
           <w:szCs w:val="28"/>
           <w:lang w:val="el-GR"/>
         </w:rPr>
-        <w:t xml:space="preserve"> Συνεπώς, προχωράμε στην εκτέλεση της εντολής</w:t>
+        <w:t xml:space="preserve"> Συνεπώς, προχωράμε σ</w:t>
+      </w:r>
+      <w:r>
+        <w:rPr>
+          <w:sz w:val="28"/>
+          <w:szCs w:val="28"/>
+          <w:lang w:val="el-GR"/>
+        </w:rPr>
+        <w:t xml:space="preserve">ε κλήση της συνάρτησης </w:t>
+      </w:r>
+      <w:proofErr w:type="spellStart"/>
+      <w:r>
+        <w:rPr>
+          <w:b/>
+          <w:bCs/>
+          <w:sz w:val="28"/>
+          <w:szCs w:val="28"/>
+        </w:rPr>
+        <w:t>filterNormalizeCostRecency</w:t>
+      </w:r>
+      <w:proofErr w:type="spellEnd"/>
+      <w:r>
+        <w:rPr>
+          <w:b/>
+          <w:bCs/>
+          <w:sz w:val="28"/>
+          <w:szCs w:val="28"/>
+          <w:lang w:val="el-GR"/>
+        </w:rPr>
+        <w:t>(</w:t>
+      </w:r>
+      <w:proofErr w:type="spellStart"/>
+      <w:r>
+        <w:rPr>
+          <w:b/>
+          <w:bCs/>
+          <w:sz w:val="28"/>
+          <w:szCs w:val="28"/>
+        </w:rPr>
+        <w:t>groceriesDiscrete</w:t>
+      </w:r>
+      <w:proofErr w:type="spellEnd"/>
+      <w:r>
+        <w:rPr>
+          <w:b/>
+          <w:bCs/>
+          <w:sz w:val="28"/>
+          <w:szCs w:val="28"/>
+          <w:lang w:val="el-GR"/>
+        </w:rPr>
+        <w:t>)</w:t>
+      </w:r>
+      <w:r>
+        <w:rPr>
+          <w:sz w:val="28"/>
+          <w:szCs w:val="28"/>
+          <w:lang w:val="el-GR"/>
+        </w:rPr>
+        <w:t xml:space="preserve"> </w:t>
+      </w:r>
+      <w:r>
+        <w:rPr>
+          <w:sz w:val="28"/>
+          <w:szCs w:val="28"/>
+          <w:lang w:val="el-GR"/>
+        </w:rPr>
+        <w:t xml:space="preserve">η οποία πραγματοποιεί την </w:t>
+      </w:r>
+      <w:proofErr w:type="spellStart"/>
+      <w:r>
+        <w:rPr>
+          <w:sz w:val="28"/>
+          <w:szCs w:val="28"/>
+          <w:lang w:val="el-GR"/>
+        </w:rPr>
+        <w:t>κανονικοποίηση</w:t>
+      </w:r>
+      <w:proofErr w:type="spellEnd"/>
+      <w:r>
+        <w:rPr>
+          <w:sz w:val="28"/>
+          <w:szCs w:val="28"/>
+          <w:lang w:val="el-GR"/>
+        </w:rPr>
+        <w:t xml:space="preserve"> με την </w:t>
+      </w:r>
+      <w:r>
+        <w:rPr>
+          <w:sz w:val="28"/>
+          <w:szCs w:val="28"/>
+          <w:lang w:val="el-GR"/>
+        </w:rPr>
+        <w:t>εκτέλεση της εντολής</w:t>
       </w:r>
       <w:r>
         <w:rPr>
@@ -10523,13 +10881,78 @@
     </w:p>
     <w:p>
       <w:pPr>
-        <w:ind w:left="720"/>
-        <w:rPr>
-          <w:sz w:val="28"/>
-          <w:szCs w:val="28"/>
-          <w:lang w:val="el-GR"/>
-        </w:rPr>
-      </w:pPr>
+        <w:rPr>
+          <w:sz w:val="28"/>
+          <w:szCs w:val="28"/>
+          <w:lang w:val="el-GR"/>
+        </w:rPr>
+      </w:pPr>
+      <w:r>
+        <w:rPr>
+          <w:sz w:val="28"/>
+          <w:szCs w:val="28"/>
+          <w:lang w:val="el-GR"/>
+        </w:rPr>
+        <w:t xml:space="preserve">Τελικά, η συνάρτηση </w:t>
+      </w:r>
+      <w:proofErr w:type="spellStart"/>
+      <w:r>
+        <w:rPr>
+          <w:b/>
+          <w:bCs/>
+          <w:sz w:val="28"/>
+          <w:szCs w:val="28"/>
+        </w:rPr>
+        <w:t>filterNormalizeCostRecency</w:t>
+      </w:r>
+      <w:proofErr w:type="spellEnd"/>
+      <w:r>
+        <w:rPr>
+          <w:b/>
+          <w:bCs/>
+          <w:sz w:val="28"/>
+          <w:szCs w:val="28"/>
+          <w:lang w:val="el-GR"/>
+        </w:rPr>
+        <w:t>(</w:t>
+      </w:r>
+      <w:proofErr w:type="spellStart"/>
+      <w:r>
+        <w:rPr>
+          <w:b/>
+          <w:bCs/>
+          <w:sz w:val="28"/>
+          <w:szCs w:val="28"/>
+        </w:rPr>
+        <w:t>groceriesDiscrete</w:t>
+      </w:r>
+      <w:proofErr w:type="spellEnd"/>
+      <w:r>
+        <w:rPr>
+          <w:b/>
+          <w:bCs/>
+          <w:sz w:val="28"/>
+          <w:szCs w:val="28"/>
+          <w:lang w:val="el-GR"/>
+        </w:rPr>
+        <w:t>)</w:t>
+      </w:r>
+      <w:r>
+        <w:rPr>
+          <w:sz w:val="28"/>
+          <w:szCs w:val="28"/>
+          <w:lang w:val="el-GR"/>
+        </w:rPr>
+        <w:t xml:space="preserve"> </w:t>
+      </w:r>
+      <w:r>
+        <w:rPr>
+          <w:sz w:val="28"/>
+          <w:szCs w:val="28"/>
+          <w:lang w:val="el-GR"/>
+        </w:rPr>
+        <w:t>επιστρέφει το αποτέλεσμα στο σημείο κλήσης της.</w:t>
+      </w:r>
     </w:p>
     <w:p>
       <w:pPr>
@@ -10555,7 +10978,130 @@
           <w:szCs w:val="28"/>
           <w:lang w:val="el-GR"/>
         </w:rPr>
-        <w:t xml:space="preserve">, θέτουμε το </w:t>
+        <w:t>,</w:t>
+      </w:r>
+      <w:r>
+        <w:rPr>
+          <w:sz w:val="28"/>
+          <w:szCs w:val="28"/>
+          <w:lang w:val="el-GR"/>
+        </w:rPr>
+        <w:t xml:space="preserve"> καλούμε τη συνάρτηση </w:t>
+      </w:r>
+      <w:proofErr w:type="spellStart"/>
+      <w:r>
+        <w:rPr>
+          <w:b/>
+          <w:bCs/>
+          <w:sz w:val="28"/>
+          <w:szCs w:val="28"/>
+        </w:rPr>
+        <w:t>performClustering</w:t>
+      </w:r>
+      <w:proofErr w:type="spellEnd"/>
+      <w:r>
+        <w:rPr>
+          <w:b/>
+          <w:bCs/>
+          <w:sz w:val="28"/>
+          <w:szCs w:val="28"/>
+          <w:lang w:val="el-GR"/>
+        </w:rPr>
+        <w:t>(</w:t>
+      </w:r>
+      <w:proofErr w:type="spellStart"/>
+      <w:r>
+        <w:rPr>
+          <w:b/>
+          <w:bCs/>
+          <w:sz w:val="28"/>
+          <w:szCs w:val="28"/>
+        </w:rPr>
+        <w:t>normalizedCostAndRecency</w:t>
+      </w:r>
+      <w:proofErr w:type="spellEnd"/>
+      <w:r>
+        <w:rPr>
+          <w:b/>
+          <w:bCs/>
+          <w:sz w:val="28"/>
+          <w:szCs w:val="28"/>
+          <w:lang w:val="el-GR"/>
+        </w:rPr>
+        <w:t>)</w:t>
+      </w:r>
+      <w:r>
+        <w:rPr>
+          <w:sz w:val="28"/>
+          <w:szCs w:val="28"/>
+          <w:lang w:val="el-GR"/>
+        </w:rPr>
+        <w:t xml:space="preserve"> </w:t>
+      </w:r>
+      <w:r>
+        <w:rPr>
+          <w:sz w:val="28"/>
+          <w:szCs w:val="28"/>
+          <w:lang w:val="el-GR"/>
+        </w:rPr>
+        <w:t xml:space="preserve">ώστε να πραγματοποιήσουμε ομαδοποίηση των δεδομένων με χρήστη του αλγορίθμου </w:t>
+      </w:r>
+      <w:r>
+        <w:rPr>
+          <w:sz w:val="28"/>
+          <w:szCs w:val="28"/>
+        </w:rPr>
+        <w:t>k</w:t>
+      </w:r>
+      <w:r>
+        <w:rPr>
+          <w:sz w:val="28"/>
+          <w:szCs w:val="28"/>
+          <w:lang w:val="el-GR"/>
+        </w:rPr>
+        <w:t>-</w:t>
+      </w:r>
+      <w:r>
+        <w:rPr>
+          <w:sz w:val="28"/>
+          <w:szCs w:val="28"/>
+        </w:rPr>
+        <w:t>means</w:t>
+      </w:r>
+      <w:r>
+        <w:rPr>
+          <w:sz w:val="28"/>
+          <w:szCs w:val="28"/>
+          <w:lang w:val="el-GR"/>
+        </w:rPr>
+        <w:t>.</w:t>
+      </w:r>
+    </w:p>
+    <w:p>
+      <w:pPr>
+        <w:pStyle w:val="ListParagraph"/>
+        <w:ind w:left="0"/>
+        <w:rPr>
+          <w:sz w:val="28"/>
+          <w:szCs w:val="28"/>
+          <w:lang w:val="el-GR"/>
+        </w:rPr>
+      </w:pPr>
+      <w:r>
+        <w:rPr>
+          <w:sz w:val="28"/>
+          <w:szCs w:val="28"/>
+          <w:lang w:val="el-GR"/>
+        </w:rPr>
+        <w:t>Αρχικά,</w:t>
+      </w:r>
+      <w:r>
+        <w:rPr>
+          <w:sz w:val="28"/>
+          <w:szCs w:val="28"/>
+          <w:lang w:val="el-GR"/>
+        </w:rPr>
+        <w:t xml:space="preserve"> θέτουμε το </w:t>
       </w:r>
       <w:r>
         <w:rPr>
@@ -10635,6 +11181,8 @@
         </w:rPr>
         <w:t xml:space="preserve">: </w:t>
       </w:r>
+      <w:bookmarkStart w:id="1" w:name="_GoBack"/>
+      <w:bookmarkEnd w:id="1"/>
     </w:p>
     <w:p>
       <w:pPr>
@@ -10769,7 +11317,6 @@
           <w:szCs w:val="28"/>
           <w:lang w:val="el-GR"/>
         </w:rPr>
-        <w:lastRenderedPageBreak/>
         <w:t>Έπειτα</w:t>
       </w:r>
       <w:r>
@@ -11208,6 +11755,7 @@
           <w:szCs w:val="28"/>
           <w:lang w:val="el-GR"/>
         </w:rPr>
+        <w:lastRenderedPageBreak/>
         <w:t xml:space="preserve">Τελικά, το αποτέλεσμα </w:t>
       </w:r>
       <w:r>
@@ -11216,7 +11764,89 @@
           <w:szCs w:val="28"/>
           <w:lang w:val="el-GR"/>
         </w:rPr>
-        <w:t xml:space="preserve">της ομαδοποίησης αποθηκεύεται στην </w:t>
+        <w:t xml:space="preserve">της ομαδοποίησης </w:t>
+      </w:r>
+      <w:r>
+        <w:rPr>
+          <w:sz w:val="28"/>
+          <w:szCs w:val="28"/>
+          <w:lang w:val="el-GR"/>
+        </w:rPr>
+        <w:t xml:space="preserve">επιστρέφεται από τη συνάρτηση </w:t>
+      </w:r>
+      <w:proofErr w:type="spellStart"/>
+      <w:r>
+        <w:rPr>
+          <w:b/>
+          <w:bCs/>
+          <w:sz w:val="28"/>
+          <w:szCs w:val="28"/>
+        </w:rPr>
+        <w:t>performClustering</w:t>
+      </w:r>
+      <w:proofErr w:type="spellEnd"/>
+      <w:r>
+        <w:rPr>
+          <w:b/>
+          <w:bCs/>
+          <w:sz w:val="28"/>
+          <w:szCs w:val="28"/>
+          <w:lang w:val="el-GR"/>
+        </w:rPr>
+        <w:t>(</w:t>
+      </w:r>
+      <w:proofErr w:type="spellStart"/>
+      <w:r>
+        <w:rPr>
+          <w:b/>
+          <w:bCs/>
+          <w:sz w:val="28"/>
+          <w:szCs w:val="28"/>
+        </w:rPr>
+        <w:t>normalizedCostAndRecency</w:t>
+      </w:r>
+      <w:proofErr w:type="spellEnd"/>
+      <w:r>
+        <w:rPr>
+          <w:b/>
+          <w:bCs/>
+          <w:sz w:val="28"/>
+          <w:szCs w:val="28"/>
+          <w:lang w:val="el-GR"/>
+        </w:rPr>
+        <w:t>)</w:t>
+      </w:r>
+      <w:r>
+        <w:rPr>
+          <w:sz w:val="28"/>
+          <w:szCs w:val="28"/>
+          <w:lang w:val="el-GR"/>
+        </w:rPr>
+        <w:t xml:space="preserve"> </w:t>
+      </w:r>
+      <w:r>
+        <w:rPr>
+          <w:sz w:val="28"/>
+          <w:szCs w:val="28"/>
+          <w:lang w:val="el-GR"/>
+        </w:rPr>
+        <w:t xml:space="preserve">και </w:t>
+      </w:r>
+      <w:r>
+        <w:rPr>
+          <w:sz w:val="28"/>
+          <w:szCs w:val="28"/>
+          <w:lang w:val="el-GR"/>
+        </w:rPr>
+        <w:t xml:space="preserve">αποθηκεύεται στην </w:t>
+      </w:r>
+      <w:r>
+        <w:rPr>
+          <w:sz w:val="28"/>
+          <w:szCs w:val="28"/>
+          <w:lang w:val="el-GR"/>
+        </w:rPr>
+        <w:t xml:space="preserve">μεταβλητή </w:t>
       </w:r>
       <w:r>
         <w:rPr>
@@ -11341,7 +11971,6 @@
           <w:szCs w:val="28"/>
           <w:lang w:val="el-GR"/>
         </w:rPr>
-        <w:lastRenderedPageBreak/>
         <w:t>Για την καλύτερη συνολική απεικόνιση του αποτελέσματος και την εξαγωγή συμπερασμάτων, είναι αναγκαίο σε αυτή τη φάση να προχωρήσουμε στη δημιουργία διαγραμμάτων. Για αυτό τον σκοπό αξιοποιήθηκαν οι δυνατότητες της έτοιμης βιβλιοθήκης «</w:t>
       </w:r>
       <w:proofErr w:type="spellStart"/>
@@ -11510,6 +12139,7 @@
         <w:rPr>
           <w:noProof/>
         </w:rPr>
+        <w:lastRenderedPageBreak/>
         <w:drawing>
           <wp:inline distT="0" distB="0" distL="0" distR="0" wp14:anchorId="6EB25267" wp14:editId="481D2C1A">
             <wp:extent cx="6400800" cy="4436033"/>
@@ -11567,7 +12197,6 @@
           <w:szCs w:val="28"/>
           <w:lang w:val="el-GR"/>
         </w:rPr>
-        <w:lastRenderedPageBreak/>
         <w:t>Διάγραμμα απεικόνισης συστάδων με τις αρχικές τιμές</w:t>
       </w:r>
     </w:p>
@@ -11586,6 +12215,7 @@
         <w:rPr>
           <w:noProof/>
         </w:rPr>
+        <w:lastRenderedPageBreak/>
         <w:drawing>
           <wp:inline distT="0" distB="0" distL="0" distR="0" wp14:anchorId="229E84FA" wp14:editId="1BB663E9">
             <wp:extent cx="6432605" cy="5401310"/>
@@ -13623,17 +14253,7 @@
           <w:szCs w:val="28"/>
           <w:lang w:val="el-GR"/>
         </w:rPr>
-        <w:t>()</w:t>
-      </w:r>
-      <w:r>
-        <w:rPr>
-          <w:b/>
-          <w:bCs/>
-          <w:sz w:val="28"/>
-          <w:szCs w:val="28"/>
-          <w:lang w:val="el-GR"/>
-        </w:rPr>
-        <w:t xml:space="preserve"> </w:t>
+        <w:t xml:space="preserve">() </w:t>
       </w:r>
       <w:r>
         <w:rPr>
@@ -13771,7 +14391,6 @@
         </w:rPr>
         <w:t>2»</w:t>
       </w:r>
-      <w:bookmarkStart w:id="1" w:name="_GoBack"/>
       <w:r>
         <w:rPr>
           <w:sz w:val="28"/>
@@ -13780,7 +14399,6 @@
         </w:rPr>
         <w:t>,</w:t>
       </w:r>
-      <w:bookmarkEnd w:id="1"/>
       <w:r>
         <w:rPr>
           <w:b/>
@@ -17347,6 +17965,7 @@
   <w:style w:type="character" w:default="1" w:styleId="DefaultParagraphFont">
     <w:name w:val="Default Paragraph Font"/>
     <w:uiPriority w:val="1"/>
+    <w:semiHidden/>
     <w:unhideWhenUsed/>
   </w:style>
   <w:style w:type="table" w:default="1" w:styleId="TableNormal">
@@ -17771,7 +18390,7 @@
 </file>
 
 <file path=customXml/itemProps1.xml><?xml version="1.0" encoding="utf-8"?>
-<ds:datastoreItem xmlns:ds="http://schemas.openxmlformats.org/officeDocument/2006/customXml" ds:itemID="{7228F50F-308E-4764-BD6B-1ECC4B032926}">
+<ds:datastoreItem xmlns:ds="http://schemas.openxmlformats.org/officeDocument/2006/customXml" ds:itemID="{3FD9E5A7-25DC-4753-B8CD-F76A79C627CE}">
   <ds:schemaRefs>
     <ds:schemaRef ds:uri="http://schemas.openxmlformats.org/officeDocument/2006/bibliography"/>
   </ds:schemaRefs>

</xml_diff>

<commit_message>
Fixed error in data preparation.
</commit_message>
<xml_diff>
--- a/Αναφορά Εργασίας - Στέφανος Καραμπέρας 2910.docx
+++ b/Αναφορά Εργασίας - Στέφανος Καραμπέρας 2910.docx
@@ -401,14 +401,97 @@
           <w:szCs w:val="28"/>
           <w:lang w:val="el-GR"/>
         </w:rPr>
-        <w:t>Συνάρτηση εκτέλεσης</w:t>
-      </w:r>
-      <w:r>
-        <w:rPr>
-          <w:sz w:val="28"/>
-          <w:szCs w:val="28"/>
-        </w:rPr>
-        <w:t>: execute()</w:t>
+        <w:t>Γενικού σκοπού</w:t>
+      </w:r>
+      <w:r>
+        <w:rPr>
+          <w:sz w:val="28"/>
+          <w:szCs w:val="28"/>
+        </w:rPr>
+        <w:t>:</w:t>
+      </w:r>
+    </w:p>
+    <w:p>
+      <w:pPr>
+        <w:pStyle w:val="ListParagraph"/>
+        <w:numPr>
+          <w:ilvl w:val="1"/>
+          <w:numId w:val="1"/>
+        </w:numPr>
+        <w:rPr>
+          <w:sz w:val="28"/>
+          <w:szCs w:val="28"/>
+        </w:rPr>
+      </w:pPr>
+      <w:proofErr w:type="gramStart"/>
+      <w:r>
+        <w:rPr>
+          <w:sz w:val="28"/>
+          <w:szCs w:val="28"/>
+        </w:rPr>
+        <w:t>execute(</w:t>
+      </w:r>
+      <w:proofErr w:type="gramEnd"/>
+      <w:r>
+        <w:rPr>
+          <w:sz w:val="28"/>
+          <w:szCs w:val="28"/>
+        </w:rPr>
+        <w:t>)</w:t>
+      </w:r>
+    </w:p>
+    <w:p>
+      <w:pPr>
+        <w:pStyle w:val="ListParagraph"/>
+        <w:numPr>
+          <w:ilvl w:val="1"/>
+          <w:numId w:val="1"/>
+        </w:numPr>
+        <w:rPr>
+          <w:sz w:val="28"/>
+          <w:szCs w:val="28"/>
+        </w:rPr>
+      </w:pPr>
+      <w:proofErr w:type="gramStart"/>
+      <w:r>
+        <w:rPr>
+          <w:sz w:val="28"/>
+          <w:szCs w:val="28"/>
+        </w:rPr>
+        <w:t>binarize(</w:t>
+      </w:r>
+      <w:proofErr w:type="spellStart"/>
+      <w:proofErr w:type="gramEnd"/>
+      <w:r>
+        <w:rPr>
+          <w:sz w:val="28"/>
+          <w:szCs w:val="28"/>
+        </w:rPr>
+        <w:t>dataColumns</w:t>
+      </w:r>
+      <w:proofErr w:type="spellEnd"/>
+      <w:r>
+        <w:rPr>
+          <w:sz w:val="28"/>
+          <w:szCs w:val="28"/>
+        </w:rPr>
+        <w:t xml:space="preserve">, </w:t>
+      </w:r>
+      <w:proofErr w:type="spellStart"/>
+      <w:r>
+        <w:rPr>
+          <w:sz w:val="28"/>
+          <w:szCs w:val="28"/>
+        </w:rPr>
+        <w:t>extraColumns</w:t>
+      </w:r>
+      <w:proofErr w:type="spellEnd"/>
+      <w:r>
+        <w:rPr>
+          <w:sz w:val="28"/>
+          <w:szCs w:val="28"/>
+        </w:rPr>
+        <w:t>=NULL)</w:t>
       </w:r>
     </w:p>
     <w:p>
@@ -1037,6 +1120,7 @@
           <w:szCs w:val="36"/>
           <w:lang w:val="el-GR"/>
         </w:rPr>
+        <w:lastRenderedPageBreak/>
         <w:t>Άσκηση 1</w:t>
       </w:r>
     </w:p>
@@ -1059,7 +1143,6 @@
           <w:szCs w:val="32"/>
           <w:lang w:val="el-GR"/>
         </w:rPr>
-        <w:lastRenderedPageBreak/>
         <w:t>Μετασχηματισμός των πρωτογενών δεδομένων σε δυαδική μορφή συναλλαγών</w:t>
       </w:r>
     </w:p>
@@ -1976,73 +2059,451 @@
     </w:p>
     <w:p>
       <w:pPr>
+        <w:pStyle w:val="ListParagraph"/>
+        <w:rPr>
+          <w:sz w:val="28"/>
+          <w:szCs w:val="28"/>
+          <w:lang w:val="el-GR"/>
+        </w:rPr>
+      </w:pPr>
+      <w:r>
+        <w:rPr>
+          <w:sz w:val="28"/>
+          <w:szCs w:val="28"/>
+          <w:lang w:val="el-GR"/>
+        </w:rPr>
+        <w:t xml:space="preserve">Για τον σκοπό αυτό, </w:t>
+      </w:r>
+      <w:r>
+        <w:rPr>
+          <w:sz w:val="28"/>
+          <w:szCs w:val="28"/>
+          <w:lang w:val="el-GR"/>
+        </w:rPr>
+        <w:t xml:space="preserve">αξιοποιούμε τη συνάρτηση γενικού σκοπού </w:t>
+      </w:r>
+      <w:r>
+        <w:rPr>
+          <w:b/>
+          <w:bCs/>
+          <w:sz w:val="28"/>
+          <w:szCs w:val="28"/>
+        </w:rPr>
+        <w:t>binarize</w:t>
+      </w:r>
+      <w:r>
+        <w:rPr>
+          <w:b/>
+          <w:bCs/>
+          <w:sz w:val="28"/>
+          <w:szCs w:val="28"/>
+          <w:lang w:val="el-GR"/>
+        </w:rPr>
+        <w:t>(</w:t>
+      </w:r>
+      <w:proofErr w:type="spellStart"/>
+      <w:r>
+        <w:rPr>
+          <w:b/>
+          <w:bCs/>
+          <w:sz w:val="28"/>
+          <w:szCs w:val="28"/>
+        </w:rPr>
+        <w:t>dataColumns</w:t>
+      </w:r>
+      <w:proofErr w:type="spellEnd"/>
+      <w:r>
+        <w:rPr>
+          <w:b/>
+          <w:bCs/>
+          <w:sz w:val="28"/>
+          <w:szCs w:val="28"/>
+          <w:lang w:val="el-GR"/>
+        </w:rPr>
+        <w:t xml:space="preserve">, </w:t>
+      </w:r>
+      <w:proofErr w:type="spellStart"/>
+      <w:r>
+        <w:rPr>
+          <w:b/>
+          <w:bCs/>
+          <w:sz w:val="28"/>
+          <w:szCs w:val="28"/>
+        </w:rPr>
+        <w:t>extraColumns</w:t>
+      </w:r>
+      <w:proofErr w:type="spellEnd"/>
+      <w:r>
+        <w:rPr>
+          <w:b/>
+          <w:bCs/>
+          <w:sz w:val="28"/>
+          <w:szCs w:val="28"/>
+          <w:lang w:val="el-GR"/>
+        </w:rPr>
+        <w:t>=</w:t>
+      </w:r>
+      <w:r>
+        <w:rPr>
+          <w:b/>
+          <w:bCs/>
+          <w:sz w:val="28"/>
+          <w:szCs w:val="28"/>
+        </w:rPr>
+        <w:t>NULL</w:t>
+      </w:r>
+      <w:r>
+        <w:rPr>
+          <w:b/>
+          <w:bCs/>
+          <w:sz w:val="28"/>
+          <w:szCs w:val="28"/>
+          <w:lang w:val="el-GR"/>
+        </w:rPr>
+        <w:t>)</w:t>
+      </w:r>
+      <w:r>
+        <w:rPr>
+          <w:b/>
+          <w:bCs/>
+          <w:sz w:val="28"/>
+          <w:szCs w:val="28"/>
+          <w:lang w:val="el-GR"/>
+        </w:rPr>
+        <w:t xml:space="preserve"> </w:t>
+      </w:r>
+      <w:r>
+        <w:rPr>
+          <w:sz w:val="28"/>
+          <w:szCs w:val="28"/>
+          <w:lang w:val="el-GR"/>
+        </w:rPr>
+        <w:t>που έχουμε δημιουργήσει,</w:t>
+      </w:r>
+      <w:r>
+        <w:rPr>
+          <w:sz w:val="28"/>
+          <w:szCs w:val="28"/>
+          <w:lang w:val="el-GR"/>
+        </w:rPr>
+        <w:t xml:space="preserve"> </w:t>
+      </w:r>
+      <w:r>
+        <w:rPr>
+          <w:sz w:val="28"/>
+          <w:szCs w:val="28"/>
+          <w:lang w:val="el-GR"/>
+        </w:rPr>
+        <w:t xml:space="preserve">με ορίσματα </w:t>
+      </w:r>
+      <w:proofErr w:type="spellStart"/>
+      <w:r>
+        <w:rPr>
+          <w:b/>
+          <w:bCs/>
+          <w:sz w:val="28"/>
+          <w:szCs w:val="28"/>
+          <w:lang w:val="el-GR"/>
+        </w:rPr>
+        <w:t>as.data.frame</w:t>
+      </w:r>
+      <w:proofErr w:type="spellEnd"/>
+      <w:r>
+        <w:rPr>
+          <w:b/>
+          <w:bCs/>
+          <w:sz w:val="28"/>
+          <w:szCs w:val="28"/>
+          <w:lang w:val="el-GR"/>
+        </w:rPr>
+        <w:t>(</w:t>
+      </w:r>
+      <w:proofErr w:type="spellStart"/>
+      <w:r>
+        <w:rPr>
+          <w:b/>
+          <w:bCs/>
+          <w:sz w:val="28"/>
+          <w:szCs w:val="28"/>
+          <w:lang w:val="el-GR"/>
+        </w:rPr>
+        <w:t>groceriesDiscrete$basket_value_dis</w:t>
+      </w:r>
+      <w:proofErr w:type="spellEnd"/>
+      <w:r>
+        <w:rPr>
+          <w:b/>
+          <w:bCs/>
+          <w:sz w:val="28"/>
+          <w:szCs w:val="28"/>
+          <w:lang w:val="el-GR"/>
+        </w:rPr>
+        <w:t>)</w:t>
+      </w:r>
+      <w:r>
+        <w:rPr>
+          <w:b/>
+          <w:bCs/>
+          <w:sz w:val="28"/>
+          <w:szCs w:val="28"/>
+          <w:lang w:val="el-GR"/>
+        </w:rPr>
+        <w:t xml:space="preserve"> </w:t>
+      </w:r>
+      <w:r>
+        <w:rPr>
+          <w:sz w:val="28"/>
+          <w:szCs w:val="28"/>
+          <w:lang w:val="el-GR"/>
+        </w:rPr>
+        <w:t xml:space="preserve">(η στήλη </w:t>
+      </w:r>
+      <w:r>
+        <w:rPr>
+          <w:b/>
+          <w:bCs/>
+          <w:sz w:val="28"/>
+          <w:szCs w:val="28"/>
+        </w:rPr>
+        <w:lastRenderedPageBreak/>
+        <w:t>basket</w:t>
+      </w:r>
+      <w:r>
+        <w:rPr>
+          <w:b/>
+          <w:bCs/>
+          <w:sz w:val="28"/>
+          <w:szCs w:val="28"/>
+          <w:lang w:val="el-GR"/>
+        </w:rPr>
+        <w:t>_</w:t>
+      </w:r>
+      <w:r>
+        <w:rPr>
+          <w:b/>
+          <w:bCs/>
+          <w:sz w:val="28"/>
+          <w:szCs w:val="28"/>
+        </w:rPr>
+        <w:t>value</w:t>
+      </w:r>
+      <w:r>
+        <w:rPr>
+          <w:b/>
+          <w:bCs/>
+          <w:sz w:val="28"/>
+          <w:szCs w:val="28"/>
+          <w:lang w:val="el-GR"/>
+        </w:rPr>
+        <w:t>_</w:t>
+      </w:r>
+      <w:r>
+        <w:rPr>
+          <w:b/>
+          <w:bCs/>
+          <w:sz w:val="28"/>
+          <w:szCs w:val="28"/>
+        </w:rPr>
+        <w:t>dis</w:t>
+      </w:r>
+      <w:r>
+        <w:rPr>
+          <w:b/>
+          <w:bCs/>
+          <w:sz w:val="28"/>
+          <w:szCs w:val="28"/>
+          <w:lang w:val="el-GR"/>
+        </w:rPr>
+        <w:t xml:space="preserve"> </w:t>
+      </w:r>
+      <w:r>
+        <w:rPr>
+          <w:sz w:val="28"/>
+          <w:szCs w:val="28"/>
+          <w:lang w:val="el-GR"/>
+        </w:rPr>
+        <w:t>της</w:t>
+      </w:r>
+      <w:r>
+        <w:rPr>
+          <w:sz w:val="28"/>
+          <w:szCs w:val="28"/>
+          <w:lang w:val="el-GR"/>
+        </w:rPr>
+        <w:t xml:space="preserve"> </w:t>
+      </w:r>
+      <w:proofErr w:type="spellStart"/>
+      <w:r>
+        <w:rPr>
+          <w:b/>
+          <w:bCs/>
+          <w:sz w:val="28"/>
+          <w:szCs w:val="28"/>
+        </w:rPr>
+        <w:t>groceriesDiscrete</w:t>
+      </w:r>
+      <w:proofErr w:type="spellEnd"/>
+      <w:r>
+        <w:rPr>
+          <w:sz w:val="28"/>
+          <w:szCs w:val="28"/>
+          <w:lang w:val="el-GR"/>
+        </w:rPr>
+        <w:t xml:space="preserve"> </w:t>
+      </w:r>
+      <w:r>
+        <w:rPr>
+          <w:sz w:val="28"/>
+          <w:szCs w:val="28"/>
+          <w:lang w:val="el-GR"/>
+        </w:rPr>
+        <w:t xml:space="preserve">μετετρεμμένη σε </w:t>
+      </w:r>
+      <w:r>
+        <w:rPr>
+          <w:sz w:val="28"/>
+          <w:szCs w:val="28"/>
+        </w:rPr>
+        <w:t>data</w:t>
+      </w:r>
+      <w:r>
+        <w:rPr>
+          <w:sz w:val="28"/>
+          <w:szCs w:val="28"/>
+          <w:lang w:val="el-GR"/>
+        </w:rPr>
+        <w:t xml:space="preserve"> </w:t>
+      </w:r>
+      <w:r>
+        <w:rPr>
+          <w:sz w:val="28"/>
+          <w:szCs w:val="28"/>
+        </w:rPr>
+        <w:t>frame</w:t>
+      </w:r>
+      <w:r>
+        <w:rPr>
+          <w:sz w:val="28"/>
+          <w:szCs w:val="28"/>
+          <w:lang w:val="el-GR"/>
+        </w:rPr>
+        <w:t>)</w:t>
+      </w:r>
+      <w:r>
+        <w:rPr>
+          <w:sz w:val="28"/>
+          <w:szCs w:val="28"/>
+          <w:lang w:val="el-GR"/>
+        </w:rPr>
+        <w:t xml:space="preserve"> και </w:t>
+      </w:r>
+      <w:proofErr w:type="spellStart"/>
+      <w:r>
+        <w:rPr>
+          <w:b/>
+          <w:bCs/>
+          <w:sz w:val="28"/>
+          <w:szCs w:val="28"/>
+        </w:rPr>
+        <w:t>groceriesDiscrete</w:t>
+      </w:r>
+      <w:proofErr w:type="spellEnd"/>
+      <w:r>
+        <w:rPr>
+          <w:sz w:val="28"/>
+          <w:szCs w:val="28"/>
+          <w:lang w:val="el-GR"/>
+        </w:rPr>
+        <w:t xml:space="preserve"> </w:t>
+      </w:r>
+      <w:r>
+        <w:rPr>
+          <w:sz w:val="28"/>
+          <w:szCs w:val="28"/>
+          <w:lang w:val="el-GR"/>
+        </w:rPr>
+        <w:t>αντίστοιχα. Η συνάρτηση εκπληρώνει την προαναφερθείσα διαδικασία μετατροπής δεδομένων σε δυαδική μορφή στις παρακάτω γραμμές κώδικα</w:t>
+      </w:r>
+      <w:r>
+        <w:rPr>
+          <w:sz w:val="28"/>
+          <w:szCs w:val="28"/>
+          <w:lang w:val="el-GR"/>
+        </w:rPr>
+        <w:t>:</w:t>
+      </w:r>
+    </w:p>
+    <w:p>
+      <w:pPr>
+        <w:shd w:val="clear" w:color="auto" w:fill="2B2B2B"/>
+        <w:tabs>
+          <w:tab w:val="left" w:pos="916"/>
+          <w:tab w:val="left" w:pos="1832"/>
+          <w:tab w:val="left" w:pos="2748"/>
+          <w:tab w:val="left" w:pos="3664"/>
+          <w:tab w:val="left" w:pos="4580"/>
+          <w:tab w:val="left" w:pos="5496"/>
+          <w:tab w:val="left" w:pos="6412"/>
+          <w:tab w:val="left" w:pos="7328"/>
+          <w:tab w:val="left" w:pos="8244"/>
+          <w:tab w:val="left" w:pos="9160"/>
+          <w:tab w:val="left" w:pos="10076"/>
+          <w:tab w:val="left" w:pos="10992"/>
+          <w:tab w:val="left" w:pos="11908"/>
+          <w:tab w:val="left" w:pos="12824"/>
+          <w:tab w:val="left" w:pos="13740"/>
+          <w:tab w:val="left" w:pos="14656"/>
+        </w:tabs>
+        <w:spacing w:after="0" w:line="240" w:lineRule="auto"/>
         <w:ind w:left="720"/>
         <w:rPr>
-          <w:sz w:val="28"/>
-          <w:szCs w:val="28"/>
-          <w:lang w:val="el-GR"/>
-        </w:rPr>
-      </w:pPr>
-      <w:r>
-        <w:rPr>
-          <w:sz w:val="28"/>
-          <w:szCs w:val="28"/>
-          <w:lang w:val="el-GR"/>
-        </w:rPr>
-        <w:t>Για τον σκοπό αυτό, χρησιμοποιείται η εντολή</w:t>
-      </w:r>
-      <w:r>
-        <w:rPr>
-          <w:sz w:val="28"/>
-          <w:szCs w:val="28"/>
-          <w:lang w:val="el-GR"/>
-        </w:rPr>
-        <w:t>:</w:t>
-      </w:r>
-    </w:p>
-    <w:p>
-      <w:pPr>
-        <w:pStyle w:val="HTMLPreformatted"/>
-        <w:shd w:val="clear" w:color="auto" w:fill="2B2B2B"/>
-        <w:ind w:left="720"/>
-        <w:rPr>
-          <w:rFonts w:ascii="JetBrains Mono" w:hAnsi="JetBrains Mono"/>
+          <w:rFonts w:ascii="JetBrains Mono" w:eastAsia="Times New Roman" w:hAnsi="JetBrains Mono" w:cs="Courier New"/>
           <w:color w:val="A9B7C6"/>
+          <w:sz w:val="23"/>
+          <w:szCs w:val="23"/>
         </w:rPr>
       </w:pPr>
       <w:proofErr w:type="spellStart"/>
       <w:r>
         <w:rPr>
-          <w:rFonts w:ascii="JetBrains Mono" w:hAnsi="JetBrains Mono"/>
+          <w:rFonts w:ascii="JetBrains Mono" w:eastAsia="Times New Roman" w:hAnsi="JetBrains Mono" w:cs="Courier New"/>
           <w:color w:val="A9B7C6"/>
-        </w:rPr>
-        <w:t>productsBinary</w:t>
+          <w:sz w:val="23"/>
+          <w:szCs w:val="23"/>
+        </w:rPr>
+        <w:t>binaryResult</w:t>
       </w:r>
       <w:proofErr w:type="spellEnd"/>
       <w:r>
         <w:rPr>
-          <w:rFonts w:ascii="JetBrains Mono" w:hAnsi="JetBrains Mono"/>
+          <w:rFonts w:ascii="JetBrains Mono" w:eastAsia="Times New Roman" w:hAnsi="JetBrains Mono" w:cs="Courier New"/>
           <w:color w:val="A9B7C6"/>
+          <w:sz w:val="23"/>
+          <w:szCs w:val="23"/>
         </w:rPr>
         <w:t xml:space="preserve"> &lt;- </w:t>
       </w:r>
       <w:proofErr w:type="spellStart"/>
       <w:r>
         <w:rPr>
-          <w:rFonts w:ascii="JetBrains Mono" w:hAnsi="JetBrains Mono"/>
+          <w:rFonts w:ascii="JetBrains Mono" w:eastAsia="Times New Roman" w:hAnsi="JetBrains Mono" w:cs="Courier New"/>
           <w:i/>
           <w:iCs/>
           <w:color w:val="FFC66D"/>
+          <w:sz w:val="23"/>
+          <w:szCs w:val="23"/>
         </w:rPr>
         <w:t>as.</w:t>
       </w:r>
       <w:proofErr w:type="gramStart"/>
       <w:r>
         <w:rPr>
-          <w:rFonts w:ascii="JetBrains Mono" w:hAnsi="JetBrains Mono"/>
+          <w:rFonts w:ascii="JetBrains Mono" w:eastAsia="Times New Roman" w:hAnsi="JetBrains Mono" w:cs="Courier New"/>
           <w:i/>
           <w:iCs/>
           <w:color w:val="FFC66D"/>
+          <w:sz w:val="23"/>
+          <w:szCs w:val="23"/>
         </w:rPr>
         <w:t>data.frame</w:t>
       </w:r>
@@ -2050,166 +2511,183 @@
       <w:proofErr w:type="gramEnd"/>
       <w:r>
         <w:rPr>
-          <w:rFonts w:ascii="JetBrains Mono" w:hAnsi="JetBrains Mono"/>
+          <w:rFonts w:ascii="JetBrains Mono" w:eastAsia="Times New Roman" w:hAnsi="JetBrains Mono" w:cs="Courier New"/>
           <w:color w:val="A9B7C6"/>
+          <w:sz w:val="23"/>
+          <w:szCs w:val="23"/>
         </w:rPr>
         <w:t>(</w:t>
       </w:r>
       <w:r>
         <w:rPr>
-          <w:rFonts w:ascii="JetBrains Mono" w:hAnsi="JetBrains Mono"/>
+          <w:rFonts w:ascii="JetBrains Mono" w:eastAsia="Times New Roman" w:hAnsi="JetBrains Mono" w:cs="Courier New"/>
           <w:i/>
           <w:iCs/>
           <w:color w:val="FFC66D"/>
+          <w:sz w:val="23"/>
+          <w:szCs w:val="23"/>
         </w:rPr>
         <w:t>t</w:t>
       </w:r>
       <w:r>
         <w:rPr>
-          <w:rFonts w:ascii="JetBrains Mono" w:hAnsi="JetBrains Mono"/>
+          <w:rFonts w:ascii="JetBrains Mono" w:eastAsia="Times New Roman" w:hAnsi="JetBrains Mono" w:cs="Courier New"/>
           <w:color w:val="A9B7C6"/>
+          <w:sz w:val="23"/>
+          <w:szCs w:val="23"/>
         </w:rPr>
         <w:t>(</w:t>
       </w:r>
       <w:r>
         <w:rPr>
-          <w:rFonts w:ascii="JetBrains Mono" w:hAnsi="JetBrains Mono"/>
+          <w:rFonts w:ascii="JetBrains Mono" w:eastAsia="Times New Roman" w:hAnsi="JetBrains Mono" w:cs="Courier New"/>
           <w:i/>
           <w:iCs/>
           <w:color w:val="FFC66D"/>
+          <w:sz w:val="23"/>
+          <w:szCs w:val="23"/>
         </w:rPr>
         <w:t>apply</w:t>
       </w:r>
       <w:r>
         <w:rPr>
-          <w:rFonts w:ascii="JetBrains Mono" w:hAnsi="JetBrains Mono"/>
+          <w:rFonts w:ascii="JetBrains Mono" w:eastAsia="Times New Roman" w:hAnsi="JetBrains Mono" w:cs="Courier New"/>
           <w:color w:val="A9B7C6"/>
-        </w:rPr>
-        <w:t>(groceries[</w:t>
-      </w:r>
-      <w:r>
-        <w:rPr>
-          <w:rFonts w:ascii="JetBrains Mono" w:hAnsi="JetBrains Mono"/>
+          <w:sz w:val="23"/>
+          <w:szCs w:val="23"/>
+        </w:rPr>
+        <w:t>(</w:t>
+      </w:r>
+      <w:proofErr w:type="spellStart"/>
+      <w:r>
+        <w:rPr>
+          <w:rFonts w:ascii="JetBrains Mono" w:eastAsia="Times New Roman" w:hAnsi="JetBrains Mono" w:cs="Courier New"/>
+          <w:color w:val="A9B7C6"/>
+          <w:sz w:val="23"/>
+          <w:szCs w:val="23"/>
+        </w:rPr>
+        <w:t>dataColumns</w:t>
+      </w:r>
+      <w:proofErr w:type="spellEnd"/>
+      <w:r>
+        <w:rPr>
+          <w:rFonts w:ascii="JetBrains Mono" w:eastAsia="Times New Roman" w:hAnsi="JetBrains Mono" w:cs="Courier New"/>
           <w:color w:val="CC7832"/>
-        </w:rPr>
-        <w:t>,</w:t>
-      </w:r>
-      <w:r>
-        <w:rPr>
-          <w:rFonts w:ascii="JetBrains Mono" w:hAnsi="JetBrains Mono"/>
+          <w:sz w:val="23"/>
+          <w:szCs w:val="23"/>
+        </w:rPr>
+        <w:t xml:space="preserve">, </w:t>
+      </w:r>
+      <w:r>
+        <w:rPr>
+          <w:rFonts w:ascii="JetBrains Mono" w:eastAsia="Times New Roman" w:hAnsi="JetBrains Mono" w:cs="Courier New"/>
           <w:color w:val="6897BB"/>
-        </w:rPr>
-        <w:t>4</w:t>
-      </w:r>
-      <w:r>
-        <w:rPr>
-          <w:rFonts w:ascii="JetBrains Mono" w:hAnsi="JetBrains Mono"/>
+          <w:sz w:val="23"/>
+          <w:szCs w:val="23"/>
+        </w:rPr>
+        <w:t>1</w:t>
+      </w:r>
+      <w:r>
+        <w:rPr>
+          <w:rFonts w:ascii="JetBrains Mono" w:eastAsia="Times New Roman" w:hAnsi="JetBrains Mono" w:cs="Courier New"/>
+          <w:color w:val="6897BB"/>
+          <w:sz w:val="23"/>
+          <w:szCs w:val="23"/>
+        </w:rPr>
+        <w:br/>
+        <w:t xml:space="preserve">  </w:t>
+      </w:r>
+      <w:r>
+        <w:rPr>
+          <w:rFonts w:ascii="JetBrains Mono" w:eastAsia="Times New Roman" w:hAnsi="JetBrains Mono" w:cs="Courier New"/>
+          <w:color w:val="CC7832"/>
+          <w:sz w:val="23"/>
+          <w:szCs w:val="23"/>
+        </w:rPr>
+        <w:t>, function</w:t>
+      </w:r>
+      <w:r>
+        <w:rPr>
+          <w:rFonts w:ascii="JetBrains Mono" w:eastAsia="Times New Roman" w:hAnsi="JetBrains Mono" w:cs="Courier New"/>
           <w:color w:val="A9B7C6"/>
-        </w:rPr>
-        <w:t>:</w:t>
-      </w:r>
-      <w:r>
-        <w:rPr>
-          <w:rFonts w:ascii="JetBrains Mono" w:hAnsi="JetBrains Mono"/>
-          <w:color w:val="6897BB"/>
-        </w:rPr>
-        <w:t>35</w:t>
-      </w:r>
-      <w:r>
-        <w:rPr>
-          <w:rFonts w:ascii="JetBrains Mono" w:hAnsi="JetBrains Mono"/>
+          <w:sz w:val="23"/>
+          <w:szCs w:val="23"/>
+        </w:rPr>
+        <w:t xml:space="preserve">(x) </w:t>
+      </w:r>
+      <w:proofErr w:type="spellStart"/>
+      <w:r>
+        <w:rPr>
+          <w:rFonts w:ascii="JetBrains Mono" w:eastAsia="Times New Roman" w:hAnsi="JetBrains Mono" w:cs="Courier New"/>
           <w:color w:val="A9B7C6"/>
-        </w:rPr>
-        <w:t>]</w:t>
-      </w:r>
-      <w:r>
-        <w:rPr>
-          <w:rFonts w:ascii="JetBrains Mono" w:hAnsi="JetBrains Mono"/>
-          <w:color w:val="CC7832"/>
-        </w:rPr>
-        <w:t>,</w:t>
-      </w:r>
-      <w:r>
-        <w:rPr>
-          <w:rFonts w:ascii="JetBrains Mono" w:hAnsi="JetBrains Mono"/>
-          <w:color w:val="6897BB"/>
-        </w:rPr>
-        <w:t>1</w:t>
-      </w:r>
-      <w:r>
-        <w:rPr>
-          <w:rFonts w:ascii="JetBrains Mono" w:hAnsi="JetBrains Mono"/>
-          <w:color w:val="CC7832"/>
-        </w:rPr>
-        <w:t>, function</w:t>
-      </w:r>
-      <w:r>
-        <w:rPr>
-          <w:rFonts w:ascii="JetBrains Mono" w:hAnsi="JetBrains Mono"/>
+          <w:sz w:val="23"/>
+          <w:szCs w:val="23"/>
+        </w:rPr>
+        <w:t>columnNames</w:t>
+      </w:r>
+      <w:proofErr w:type="spellEnd"/>
+      <w:r>
+        <w:rPr>
+          <w:rFonts w:ascii="JetBrains Mono" w:eastAsia="Times New Roman" w:hAnsi="JetBrains Mono" w:cs="Courier New"/>
           <w:color w:val="A9B7C6"/>
-        </w:rPr>
-        <w:t>(x)</w:t>
-      </w:r>
-      <w:r>
-        <w:rPr>
-          <w:rFonts w:ascii="JetBrains Mono" w:hAnsi="JetBrains Mono"/>
-          <w:color w:val="A9B7C6"/>
-        </w:rPr>
-        <w:br/>
-        <w:t>(</w:t>
+          <w:sz w:val="23"/>
+          <w:szCs w:val="23"/>
+        </w:rPr>
+        <w:t xml:space="preserve"> %in% </w:t>
       </w:r>
       <w:proofErr w:type="spellStart"/>
       <w:r>
         <w:rPr>
-          <w:rFonts w:ascii="JetBrains Mono" w:hAnsi="JetBrains Mono"/>
-          <w:color w:val="A9B7C6"/>
-        </w:rPr>
-        <w:t>productNames</w:t>
-      </w:r>
-      <w:proofErr w:type="spellEnd"/>
-      <w:r>
-        <w:rPr>
-          <w:rFonts w:ascii="JetBrains Mono" w:hAnsi="JetBrains Mono"/>
-          <w:color w:val="A9B7C6"/>
-        </w:rPr>
-        <w:t xml:space="preserve">) %in% </w:t>
-      </w:r>
-      <w:proofErr w:type="spellStart"/>
-      <w:r>
-        <w:rPr>
-          <w:rFonts w:ascii="JetBrains Mono" w:hAnsi="JetBrains Mono"/>
+          <w:rFonts w:ascii="JetBrains Mono" w:eastAsia="Times New Roman" w:hAnsi="JetBrains Mono" w:cs="Courier New"/>
           <w:i/>
           <w:iCs/>
           <w:color w:val="FFC66D"/>
+          <w:sz w:val="23"/>
+          <w:szCs w:val="23"/>
         </w:rPr>
         <w:t>as.character</w:t>
       </w:r>
       <w:proofErr w:type="spellEnd"/>
       <w:r>
         <w:rPr>
-          <w:rFonts w:ascii="JetBrains Mono" w:hAnsi="JetBrains Mono"/>
+          <w:rFonts w:ascii="JetBrains Mono" w:eastAsia="Times New Roman" w:hAnsi="JetBrains Mono" w:cs="Courier New"/>
           <w:color w:val="A9B7C6"/>
+          <w:sz w:val="23"/>
+          <w:szCs w:val="23"/>
         </w:rPr>
         <w:t>(</w:t>
       </w:r>
       <w:proofErr w:type="spellStart"/>
       <w:r>
         <w:rPr>
-          <w:rFonts w:ascii="JetBrains Mono" w:hAnsi="JetBrains Mono"/>
+          <w:rFonts w:ascii="JetBrains Mono" w:eastAsia="Times New Roman" w:hAnsi="JetBrains Mono" w:cs="Courier New"/>
           <w:i/>
           <w:iCs/>
           <w:color w:val="FFC66D"/>
+          <w:sz w:val="23"/>
+          <w:szCs w:val="23"/>
         </w:rPr>
         <w:t>unlist</w:t>
       </w:r>
       <w:proofErr w:type="spellEnd"/>
       <w:r>
         <w:rPr>
-          <w:rFonts w:ascii="JetBrains Mono" w:hAnsi="JetBrains Mono"/>
+          <w:rFonts w:ascii="JetBrains Mono" w:eastAsia="Times New Roman" w:hAnsi="JetBrains Mono" w:cs="Courier New"/>
           <w:color w:val="A9B7C6"/>
+          <w:sz w:val="23"/>
+          <w:szCs w:val="23"/>
         </w:rPr>
         <w:t>(x)))))</w:t>
       </w:r>
+    </w:p>
+    <w:p>
+      <w:pPr>
+        <w:ind w:left="720"/>
+        <w:rPr>
+          <w:sz w:val="28"/>
+          <w:szCs w:val="28"/>
+        </w:rPr>
+      </w:pPr>
     </w:p>
     <w:p>
       <w:pPr>
@@ -2255,7 +2733,6 @@
           <w:szCs w:val="28"/>
           <w:lang w:val="el-GR"/>
         </w:rPr>
-        <w:lastRenderedPageBreak/>
         <w:t xml:space="preserve">Εφαρμόζεται </w:t>
       </w:r>
       <w:r>
@@ -2328,23 +2805,42 @@
           <w:szCs w:val="28"/>
           <w:lang w:val="el-GR"/>
         </w:rPr>
-        <w:t>για τις ιδιότητες των προϊόντων (στήλες 4</w:t>
-      </w:r>
-      <w:r>
-        <w:rPr>
-          <w:sz w:val="28"/>
-          <w:szCs w:val="28"/>
-          <w:lang w:val="el-GR"/>
-        </w:rPr>
-        <w:t>:35</w:t>
-      </w:r>
-      <w:r>
-        <w:rPr>
-          <w:sz w:val="28"/>
-          <w:szCs w:val="28"/>
-          <w:lang w:val="el-GR"/>
-        </w:rPr>
-        <w:t>) κάθε καταχώρησης</w:t>
+        <w:t xml:space="preserve">για τις ιδιότητες των προϊόντων </w:t>
+      </w:r>
+      <w:r>
+        <w:rPr>
+          <w:sz w:val="28"/>
+          <w:szCs w:val="28"/>
+          <w:lang w:val="el-GR"/>
+        </w:rPr>
+        <w:t>(</w:t>
+      </w:r>
+      <w:proofErr w:type="spellStart"/>
+      <w:r>
+        <w:rPr>
+          <w:b/>
+          <w:bCs/>
+          <w:sz w:val="28"/>
+          <w:szCs w:val="28"/>
+        </w:rPr>
+        <w:t>dataColumns</w:t>
+      </w:r>
+      <w:proofErr w:type="spellEnd"/>
+      <w:r>
+        <w:rPr>
+          <w:sz w:val="28"/>
+          <w:szCs w:val="28"/>
+          <w:lang w:val="el-GR"/>
+        </w:rPr>
+        <w:t xml:space="preserve">) </w:t>
+      </w:r>
+      <w:r>
+        <w:rPr>
+          <w:sz w:val="28"/>
+          <w:szCs w:val="28"/>
+          <w:lang w:val="el-GR"/>
+        </w:rPr>
+        <w:t>κάθε καταχώρησης</w:t>
       </w:r>
       <w:r>
         <w:rPr>
@@ -2501,69 +2997,47 @@
           <w:szCs w:val="28"/>
           <w:lang w:val="el-GR"/>
         </w:rPr>
-        <w:t xml:space="preserve">κάθε καταχώρηση συνδυάζονται τα δεδομένα όλων των ιδιοτήτων </w:t>
-      </w:r>
-      <w:r>
-        <w:rPr>
-          <w:sz w:val="28"/>
-          <w:szCs w:val="28"/>
-          <w:lang w:val="el-GR"/>
-        </w:rPr>
-        <w:t>προϊόντων</w:t>
-      </w:r>
-      <w:r>
-        <w:rPr>
-          <w:sz w:val="28"/>
-          <w:szCs w:val="28"/>
-          <w:lang w:val="el-GR"/>
-        </w:rPr>
-        <w:t xml:space="preserve"> (</w:t>
-      </w:r>
-      <w:r>
-        <w:rPr>
-          <w:sz w:val="28"/>
-          <w:szCs w:val="28"/>
-          <w:lang w:val="el-GR"/>
-        </w:rPr>
-        <w:t>“</w:t>
-      </w:r>
-      <w:r>
-        <w:rPr>
-          <w:sz w:val="28"/>
-          <w:szCs w:val="28"/>
-        </w:rPr>
-        <w:t>Item</w:t>
-      </w:r>
-      <w:r>
-        <w:rPr>
-          <w:sz w:val="28"/>
-          <w:szCs w:val="28"/>
-          <w:lang w:val="el-GR"/>
-        </w:rPr>
-        <w:t>_</w:t>
-      </w:r>
-      <w:r>
-        <w:rPr>
-          <w:sz w:val="28"/>
-          <w:szCs w:val="28"/>
-        </w:rPr>
-        <w:t>X</w:t>
-      </w:r>
-      <w:r>
-        <w:rPr>
-          <w:sz w:val="28"/>
-          <w:szCs w:val="28"/>
-          <w:lang w:val="el-GR"/>
-        </w:rPr>
-        <w:t xml:space="preserve">”) </w:t>
-      </w:r>
-      <w:r>
-        <w:rPr>
-          <w:sz w:val="28"/>
-          <w:szCs w:val="28"/>
-          <w:lang w:val="el-GR"/>
-        </w:rPr>
-        <w:t xml:space="preserve">σε μία ενιαία λίστα με χρήση της εντολής </w:t>
+        <w:t xml:space="preserve">κάθε καταχώρηση </w:t>
+      </w:r>
+      <w:r>
+        <w:rPr>
+          <w:sz w:val="28"/>
+          <w:szCs w:val="28"/>
+          <w:lang w:val="el-GR"/>
+        </w:rPr>
+        <w:t>(</w:t>
+      </w:r>
+      <w:r>
+        <w:rPr>
+          <w:sz w:val="28"/>
+          <w:szCs w:val="28"/>
+          <w:lang w:val="el-GR"/>
+        </w:rPr>
+        <w:t xml:space="preserve">σειρά) </w:t>
+      </w:r>
+      <w:r>
+        <w:rPr>
+          <w:sz w:val="28"/>
+          <w:szCs w:val="28"/>
+          <w:lang w:val="el-GR"/>
+        </w:rPr>
+        <w:t>συνδυάζονται τα δεδομένα όλων των ιδιοτήτων</w:t>
+      </w:r>
+      <w:r>
+        <w:rPr>
+          <w:sz w:val="28"/>
+          <w:szCs w:val="28"/>
+          <w:lang w:val="el-GR"/>
+        </w:rPr>
+        <w:t xml:space="preserve"> (στηλών)</w:t>
+      </w:r>
+      <w:r>
+        <w:rPr>
+          <w:sz w:val="28"/>
+          <w:szCs w:val="28"/>
+          <w:lang w:val="el-GR"/>
+        </w:rPr>
+        <w:t xml:space="preserve"> σε μία ενιαία λίστα με χρήση της εντολής </w:t>
       </w:r>
       <w:proofErr w:type="spellStart"/>
       <w:r>
@@ -2611,7 +3085,7 @@
           <w:szCs w:val="28"/>
           <w:lang w:val="el-GR"/>
         </w:rPr>
-        <w:t xml:space="preserve">Στη συνέχεια, για κάθε όνομα προϊόντος της </w:t>
+        <w:t xml:space="preserve">Στη συνέχεια, για κάθε όνομα της </w:t>
       </w:r>
       <w:proofErr w:type="spellStart"/>
       <w:r>
@@ -2621,7 +3095,7 @@
           <w:sz w:val="28"/>
           <w:szCs w:val="28"/>
         </w:rPr>
-        <w:t>productNames</w:t>
+        <w:t>columnNames</w:t>
       </w:r>
       <w:proofErr w:type="spellEnd"/>
       <w:r>
@@ -2630,7 +3104,7 @@
           <w:szCs w:val="28"/>
           <w:lang w:val="el-GR"/>
         </w:rPr>
-        <w:t>, ελέγχεται αν το όνομα του προϊόντος εμφανίζεται μέσα στην προαναφερθείσα ενιαία λίστα, με αποτέλεσμα την επιστροφή της</w:t>
+        <w:t>, ελέγχεται αν το όνομα εμφανίζεται μέσα στην προαναφερθείσα ενιαία λίστα, με αποτέλεσμα την επιστροφή της</w:t>
       </w:r>
       <w:r>
         <w:rPr>
@@ -2828,7 +3302,7 @@
           <w:szCs w:val="28"/>
           <w:lang w:val="el-GR"/>
         </w:rPr>
-        <w:t xml:space="preserve"> με σειρά ανάλογη της σειράς των ονομάτων προϊόντων της </w:t>
+        <w:t xml:space="preserve"> με σειρά ανάλογη της σειράς των ονομάτων της </w:t>
       </w:r>
       <w:proofErr w:type="spellStart"/>
       <w:r>
@@ -2838,7 +3312,7 @@
           <w:sz w:val="28"/>
           <w:szCs w:val="28"/>
         </w:rPr>
-        <w:t>productNames</w:t>
+        <w:t>columnNames</w:t>
       </w:r>
       <w:proofErr w:type="spellEnd"/>
       <w:r>
@@ -2863,7 +3337,16 @@
           <w:szCs w:val="28"/>
           <w:lang w:val="el-GR"/>
         </w:rPr>
-        <w:t xml:space="preserve">Το αποτέλεσμα αποθηκεύεται στη μεταβλητή </w:t>
+        <w:t>Το αποτέλεσμα αποθηκεύεται στη μεταβλητή</w:t>
+      </w:r>
+      <w:r>
+        <w:rPr>
+          <w:b/>
+          <w:bCs/>
+          <w:sz w:val="28"/>
+          <w:szCs w:val="28"/>
+        </w:rPr>
+        <w:t xml:space="preserve"> </w:t>
       </w:r>
       <w:proofErr w:type="spellStart"/>
       <w:r>
@@ -2873,13 +3356,14 @@
           <w:sz w:val="28"/>
           <w:szCs w:val="28"/>
         </w:rPr>
-        <w:t>productsBinary</w:t>
+        <w:t>binaryResult</w:t>
       </w:r>
       <w:proofErr w:type="spellEnd"/>
       <w:r>
         <w:rPr>
           <w:sz w:val="28"/>
           <w:szCs w:val="28"/>
+          <w:lang w:val="el-GR"/>
         </w:rPr>
         <w:t>.</w:t>
       </w:r>
@@ -4491,6 +4975,7 @@
           <w:szCs w:val="28"/>
           <w:lang w:val="el-GR"/>
         </w:rPr>
+        <w:lastRenderedPageBreak/>
         <w:t xml:space="preserve">ώστε σύμφωνα με τις τιμές της ιδιότητας </w:t>
       </w:r>
       <w:r>
@@ -4831,7 +5316,6 @@
           <w:szCs w:val="28"/>
           <w:lang w:val="el-GR"/>
         </w:rPr>
-        <w:lastRenderedPageBreak/>
         <w:t>υπό τη μορφή του ορίσματος σημείων διαχωρισμού (</w:t>
       </w:r>
       <w:r>
@@ -5052,6 +5536,370 @@
     </w:p>
     <w:p>
       <w:pPr>
+        <w:ind w:left="720"/>
+        <w:rPr>
+          <w:b/>
+          <w:bCs/>
+          <w:sz w:val="28"/>
+          <w:szCs w:val="28"/>
+          <w:lang w:val="el-GR"/>
+        </w:rPr>
+      </w:pPr>
+    </w:p>
+    <w:p>
+      <w:pPr>
+        <w:ind w:left="720"/>
+        <w:rPr>
+          <w:sz w:val="28"/>
+          <w:szCs w:val="28"/>
+          <w:lang w:val="el-GR"/>
+        </w:rPr>
+      </w:pPr>
+      <w:r>
+        <w:rPr>
+          <w:sz w:val="28"/>
+          <w:szCs w:val="28"/>
+          <w:lang w:val="el-GR"/>
+        </w:rPr>
+        <w:t>Η μετατροπή των τιμών της «</w:t>
+      </w:r>
+      <w:r>
+        <w:rPr>
+          <w:b/>
+          <w:bCs/>
+          <w:sz w:val="28"/>
+          <w:szCs w:val="28"/>
+        </w:rPr>
+        <w:t>basket</w:t>
+      </w:r>
+      <w:r>
+        <w:rPr>
+          <w:b/>
+          <w:bCs/>
+          <w:sz w:val="28"/>
+          <w:szCs w:val="28"/>
+          <w:lang w:val="el-GR"/>
+        </w:rPr>
+        <w:t>_</w:t>
+      </w:r>
+      <w:r>
+        <w:rPr>
+          <w:b/>
+          <w:bCs/>
+          <w:sz w:val="28"/>
+          <w:szCs w:val="28"/>
+        </w:rPr>
+        <w:t>value</w:t>
+      </w:r>
+      <w:r>
+        <w:rPr>
+          <w:b/>
+          <w:bCs/>
+          <w:sz w:val="28"/>
+          <w:szCs w:val="28"/>
+          <w:lang w:val="el-GR"/>
+        </w:rPr>
+        <w:t>_</w:t>
+      </w:r>
+      <w:r>
+        <w:rPr>
+          <w:b/>
+          <w:bCs/>
+          <w:sz w:val="28"/>
+          <w:szCs w:val="28"/>
+        </w:rPr>
+        <w:t>dis</w:t>
+      </w:r>
+      <w:r>
+        <w:rPr>
+          <w:sz w:val="28"/>
+          <w:szCs w:val="28"/>
+          <w:lang w:val="el-GR"/>
+        </w:rPr>
+        <w:t>»</w:t>
+      </w:r>
+      <w:r>
+        <w:rPr>
+          <w:sz w:val="28"/>
+          <w:szCs w:val="28"/>
+          <w:lang w:val="el-GR"/>
+        </w:rPr>
+        <w:t xml:space="preserve"> </w:t>
+      </w:r>
+      <w:r>
+        <w:rPr>
+          <w:sz w:val="28"/>
+          <w:szCs w:val="28"/>
+          <w:lang w:val="el-GR"/>
+        </w:rPr>
+        <w:t xml:space="preserve">σε δυαδική μορφή γίνεται με κλήση τη συνάρτησης </w:t>
+      </w:r>
+      <w:r>
+        <w:rPr>
+          <w:b/>
+          <w:bCs/>
+          <w:sz w:val="28"/>
+          <w:szCs w:val="28"/>
+        </w:rPr>
+        <w:t>binarize</w:t>
+      </w:r>
+      <w:r>
+        <w:rPr>
+          <w:b/>
+          <w:bCs/>
+          <w:sz w:val="28"/>
+          <w:szCs w:val="28"/>
+          <w:lang w:val="el-GR"/>
+        </w:rPr>
+        <w:t>(</w:t>
+      </w:r>
+      <w:proofErr w:type="spellStart"/>
+      <w:r>
+        <w:rPr>
+          <w:b/>
+          <w:bCs/>
+          <w:sz w:val="28"/>
+          <w:szCs w:val="28"/>
+        </w:rPr>
+        <w:t>dataColumns</w:t>
+      </w:r>
+      <w:proofErr w:type="spellEnd"/>
+      <w:r>
+        <w:rPr>
+          <w:b/>
+          <w:bCs/>
+          <w:sz w:val="28"/>
+          <w:szCs w:val="28"/>
+          <w:lang w:val="el-GR"/>
+        </w:rPr>
+        <w:t xml:space="preserve">, </w:t>
+      </w:r>
+      <w:proofErr w:type="spellStart"/>
+      <w:r>
+        <w:rPr>
+          <w:b/>
+          <w:bCs/>
+          <w:sz w:val="28"/>
+          <w:szCs w:val="28"/>
+        </w:rPr>
+        <w:t>extraColumns</w:t>
+      </w:r>
+      <w:proofErr w:type="spellEnd"/>
+      <w:r>
+        <w:rPr>
+          <w:b/>
+          <w:bCs/>
+          <w:sz w:val="28"/>
+          <w:szCs w:val="28"/>
+          <w:lang w:val="el-GR"/>
+        </w:rPr>
+        <w:t>=</w:t>
+      </w:r>
+      <w:r>
+        <w:rPr>
+          <w:b/>
+          <w:bCs/>
+          <w:sz w:val="28"/>
+          <w:szCs w:val="28"/>
+        </w:rPr>
+        <w:t>NULL</w:t>
+      </w:r>
+      <w:r>
+        <w:rPr>
+          <w:b/>
+          <w:bCs/>
+          <w:sz w:val="28"/>
+          <w:szCs w:val="28"/>
+          <w:lang w:val="el-GR"/>
+        </w:rPr>
+        <w:t>)</w:t>
+      </w:r>
+      <w:r>
+        <w:rPr>
+          <w:b/>
+          <w:bCs/>
+          <w:sz w:val="28"/>
+          <w:szCs w:val="28"/>
+          <w:lang w:val="el-GR"/>
+        </w:rPr>
+        <w:t xml:space="preserve"> </w:t>
+      </w:r>
+      <w:r>
+        <w:rPr>
+          <w:sz w:val="28"/>
+          <w:szCs w:val="28"/>
+          <w:lang w:val="el-GR"/>
+        </w:rPr>
+        <w:t xml:space="preserve">που έχει δημιουργηθεί και ορίσματα </w:t>
+      </w:r>
+      <w:proofErr w:type="spellStart"/>
+      <w:r>
+        <w:rPr>
+          <w:b/>
+          <w:bCs/>
+          <w:sz w:val="28"/>
+          <w:szCs w:val="28"/>
+          <w:lang w:val="el-GR"/>
+        </w:rPr>
+        <w:t>as.data.frame</w:t>
+      </w:r>
+      <w:proofErr w:type="spellEnd"/>
+      <w:r>
+        <w:rPr>
+          <w:b/>
+          <w:bCs/>
+          <w:sz w:val="28"/>
+          <w:szCs w:val="28"/>
+          <w:lang w:val="el-GR"/>
+        </w:rPr>
+        <w:t>(</w:t>
+      </w:r>
+      <w:proofErr w:type="spellStart"/>
+      <w:r>
+        <w:rPr>
+          <w:b/>
+          <w:bCs/>
+          <w:sz w:val="28"/>
+          <w:szCs w:val="28"/>
+          <w:lang w:val="el-GR"/>
+        </w:rPr>
+        <w:t>groceriesDiscrete$basket_value_dis</w:t>
+      </w:r>
+      <w:proofErr w:type="spellEnd"/>
+      <w:r>
+        <w:rPr>
+          <w:b/>
+          <w:bCs/>
+          <w:sz w:val="28"/>
+          <w:szCs w:val="28"/>
+          <w:lang w:val="el-GR"/>
+        </w:rPr>
+        <w:t>)</w:t>
+      </w:r>
+      <w:r>
+        <w:rPr>
+          <w:b/>
+          <w:bCs/>
+          <w:sz w:val="28"/>
+          <w:szCs w:val="28"/>
+          <w:lang w:val="el-GR"/>
+        </w:rPr>
+        <w:t xml:space="preserve"> </w:t>
+      </w:r>
+      <w:r>
+        <w:rPr>
+          <w:sz w:val="28"/>
+          <w:szCs w:val="28"/>
+          <w:lang w:val="el-GR"/>
+        </w:rPr>
+        <w:t xml:space="preserve">και </w:t>
+      </w:r>
+      <w:proofErr w:type="spellStart"/>
+      <w:r>
+        <w:rPr>
+          <w:b/>
+          <w:bCs/>
+          <w:sz w:val="28"/>
+          <w:szCs w:val="28"/>
+          <w:lang w:val="el-GR"/>
+        </w:rPr>
+        <w:t>groceriesDiscrete</w:t>
+      </w:r>
+      <w:proofErr w:type="spellEnd"/>
+      <w:r>
+        <w:rPr>
+          <w:b/>
+          <w:bCs/>
+          <w:sz w:val="28"/>
+          <w:szCs w:val="28"/>
+          <w:lang w:val="el-GR"/>
+        </w:rPr>
+        <w:t xml:space="preserve"> </w:t>
+      </w:r>
+      <w:r>
+        <w:rPr>
+          <w:sz w:val="28"/>
+          <w:szCs w:val="28"/>
+          <w:lang w:val="el-GR"/>
+        </w:rPr>
+        <w:t xml:space="preserve">αντίστοιχα. Η λειτουργία της συνάρτησης έχει ήδη </w:t>
+      </w:r>
+      <w:proofErr w:type="spellStart"/>
+      <w:r>
+        <w:rPr>
+          <w:sz w:val="28"/>
+          <w:szCs w:val="28"/>
+          <w:lang w:val="el-GR"/>
+        </w:rPr>
+        <w:t>περιγραφεί</w:t>
+      </w:r>
+      <w:proofErr w:type="spellEnd"/>
+      <w:r>
+        <w:rPr>
+          <w:sz w:val="28"/>
+          <w:szCs w:val="28"/>
+          <w:lang w:val="el-GR"/>
+        </w:rPr>
+        <w:t xml:space="preserve"> για τη διαδικασία εξαγωγής των δυαδικών τιμών ονομασιών προϊόντων πιο πάνω. Από το αποτέλεσμα της συνάρτησης, αφαιρείται τελικά η στήλη «</w:t>
+      </w:r>
+      <w:r>
+        <w:rPr>
+          <w:b/>
+          <w:bCs/>
+          <w:sz w:val="28"/>
+          <w:szCs w:val="28"/>
+        </w:rPr>
+        <w:t>basket</w:t>
+      </w:r>
+      <w:r>
+        <w:rPr>
+          <w:b/>
+          <w:bCs/>
+          <w:sz w:val="28"/>
+          <w:szCs w:val="28"/>
+          <w:lang w:val="el-GR"/>
+        </w:rPr>
+        <w:t>_</w:t>
+      </w:r>
+      <w:r>
+        <w:rPr>
+          <w:b/>
+          <w:bCs/>
+          <w:sz w:val="28"/>
+          <w:szCs w:val="28"/>
+        </w:rPr>
+        <w:t>value</w:t>
+      </w:r>
+      <w:r>
+        <w:rPr>
+          <w:b/>
+          <w:bCs/>
+          <w:sz w:val="28"/>
+          <w:szCs w:val="28"/>
+          <w:lang w:val="el-GR"/>
+        </w:rPr>
+        <w:t>_</w:t>
+      </w:r>
+      <w:r>
+        <w:rPr>
+          <w:b/>
+          <w:bCs/>
+          <w:sz w:val="28"/>
+          <w:szCs w:val="28"/>
+        </w:rPr>
+        <w:t>dis</w:t>
+      </w:r>
+      <w:r>
+        <w:rPr>
+          <w:sz w:val="28"/>
+          <w:szCs w:val="28"/>
+          <w:lang w:val="el-GR"/>
+        </w:rPr>
+        <w:t>», η οποία μετά την εξαγωγή των δυαδικών τιμών κατηγορίας τιμής καλαθιού είναι περιττή.</w:t>
+      </w:r>
+    </w:p>
+    <w:p>
+      <w:pPr>
         <w:ind w:left="360"/>
         <w:rPr>
           <w:sz w:val="28"/>
@@ -5059,16 +5907,6 @@
           <w:lang w:val="el-GR"/>
         </w:rPr>
       </w:pPr>
-    </w:p>
-    <w:p>
-      <w:pPr>
-        <w:ind w:left="360"/>
-        <w:rPr>
-          <w:sz w:val="28"/>
-          <w:szCs w:val="28"/>
-          <w:lang w:val="el-GR"/>
-        </w:rPr>
-      </w:pPr>
       <w:r>
         <w:rPr>
           <w:sz w:val="28"/>
@@ -5278,62 +6116,116 @@
           <w:szCs w:val="28"/>
           <w:lang w:val="el-GR"/>
         </w:rPr>
-        <w:t xml:space="preserve"> ιδιότητα κατηγοριοποίησης σύμφωνα με την αξία συναλλαγής «</w:t>
-      </w:r>
-      <w:r>
-        <w:rPr>
-          <w:b/>
-          <w:bCs/>
-          <w:sz w:val="28"/>
-          <w:szCs w:val="28"/>
-        </w:rPr>
-        <w:t>basket</w:t>
-      </w:r>
-      <w:r>
-        <w:rPr>
-          <w:b/>
-          <w:bCs/>
-          <w:sz w:val="28"/>
-          <w:szCs w:val="28"/>
-          <w:lang w:val="el-GR"/>
-        </w:rPr>
-        <w:t>_</w:t>
-      </w:r>
-      <w:r>
-        <w:rPr>
-          <w:b/>
-          <w:bCs/>
-          <w:sz w:val="28"/>
-          <w:szCs w:val="28"/>
-        </w:rPr>
-        <w:t>value</w:t>
-      </w:r>
-      <w:r>
-        <w:rPr>
-          <w:b/>
-          <w:bCs/>
-          <w:sz w:val="28"/>
-          <w:szCs w:val="28"/>
-          <w:lang w:val="el-GR"/>
-        </w:rPr>
-        <w:t>_</w:t>
-      </w:r>
-      <w:r>
-        <w:rPr>
-          <w:b/>
-          <w:bCs/>
-          <w:sz w:val="28"/>
-          <w:szCs w:val="28"/>
-        </w:rPr>
-        <w:t>dis</w:t>
-      </w:r>
-      <w:r>
-        <w:rPr>
-          <w:sz w:val="28"/>
-          <w:szCs w:val="28"/>
-          <w:lang w:val="el-GR"/>
-        </w:rPr>
-        <w:t>».</w:t>
+        <w:t xml:space="preserve"> ιδιότητα κατηγοριοποίησης </w:t>
+      </w:r>
+      <w:r>
+        <w:rPr>
+          <w:sz w:val="28"/>
+          <w:szCs w:val="28"/>
+          <w:lang w:val="el-GR"/>
+        </w:rPr>
+        <w:t>η οποία αποτελείται από 3 στήλες «</w:t>
+      </w:r>
+      <w:r>
+        <w:rPr>
+          <w:b/>
+          <w:bCs/>
+          <w:sz w:val="28"/>
+          <w:szCs w:val="28"/>
+        </w:rPr>
+        <w:t>Low</w:t>
+      </w:r>
+      <w:r>
+        <w:rPr>
+          <w:sz w:val="28"/>
+          <w:szCs w:val="28"/>
+          <w:lang w:val="el-GR"/>
+        </w:rPr>
+        <w:t>», «</w:t>
+      </w:r>
+      <w:r>
+        <w:rPr>
+          <w:b/>
+          <w:bCs/>
+          <w:sz w:val="28"/>
+          <w:szCs w:val="28"/>
+        </w:rPr>
+        <w:t>Medium</w:t>
+      </w:r>
+      <w:r>
+        <w:rPr>
+          <w:sz w:val="28"/>
+          <w:szCs w:val="28"/>
+          <w:lang w:val="el-GR"/>
+        </w:rPr>
+        <w:t>» και «</w:t>
+      </w:r>
+      <w:r>
+        <w:rPr>
+          <w:b/>
+          <w:bCs/>
+          <w:sz w:val="28"/>
+          <w:szCs w:val="28"/>
+        </w:rPr>
+        <w:t>High</w:t>
+      </w:r>
+      <w:r>
+        <w:rPr>
+          <w:sz w:val="28"/>
+          <w:szCs w:val="28"/>
+          <w:lang w:val="el-GR"/>
+        </w:rPr>
+        <w:t>» των οποίων οι σειρές συμπληρώνονται με τις τιμές «</w:t>
+      </w:r>
+      <w:r>
+        <w:rPr>
+          <w:b/>
+          <w:bCs/>
+          <w:sz w:val="28"/>
+          <w:szCs w:val="28"/>
+        </w:rPr>
+        <w:t>TRUE</w:t>
+      </w:r>
+      <w:r>
+        <w:rPr>
+          <w:sz w:val="28"/>
+          <w:szCs w:val="28"/>
+          <w:lang w:val="el-GR"/>
+        </w:rPr>
+        <w:t>» ή «</w:t>
+      </w:r>
+      <w:r>
+        <w:rPr>
+          <w:b/>
+          <w:bCs/>
+          <w:sz w:val="28"/>
+          <w:szCs w:val="28"/>
+        </w:rPr>
+        <w:t>FALSE</w:t>
+      </w:r>
+      <w:r>
+        <w:rPr>
+          <w:sz w:val="28"/>
+          <w:szCs w:val="28"/>
+          <w:lang w:val="el-GR"/>
+        </w:rPr>
+        <w:t>»</w:t>
+      </w:r>
+      <w:r>
+        <w:rPr>
+          <w:sz w:val="28"/>
+          <w:szCs w:val="28"/>
+          <w:lang w:val="el-GR"/>
+        </w:rPr>
+        <w:t xml:space="preserve">, </w:t>
+      </w:r>
+      <w:r>
+        <w:rPr>
+          <w:sz w:val="28"/>
+          <w:szCs w:val="28"/>
+          <w:lang w:val="el-GR"/>
+        </w:rPr>
+        <w:t>υποδεικνύοντας την κατηγορία τιμής κάθε συναλλαγής (σειράς).</w:t>
       </w:r>
     </w:p>
     <w:p>
@@ -5365,12 +6257,25 @@
           <w:lang w:val="el-GR"/>
         </w:rPr>
       </w:pPr>
-      <w:r>
+    </w:p>
+    <w:p>
+      <w:pPr>
+        <w:pStyle w:val="ListParagraph"/>
+        <w:ind w:left="0"/>
+        <w:jc w:val="center"/>
         <w:rPr>
           <w:sz w:val="36"/>
           <w:szCs w:val="36"/>
           <w:lang w:val="el-GR"/>
         </w:rPr>
+      </w:pPr>
+      <w:r>
+        <w:rPr>
+          <w:sz w:val="36"/>
+          <w:szCs w:val="36"/>
+          <w:lang w:val="el-GR"/>
+        </w:rPr>
+        <w:lastRenderedPageBreak/>
         <w:t>Άσκηση 2</w:t>
       </w:r>
     </w:p>
@@ -5866,7 +6771,6 @@
           <w:szCs w:val="28"/>
           <w:lang w:val="el-GR"/>
         </w:rPr>
-        <w:lastRenderedPageBreak/>
         <w:t>Τα αποτελέσματα που λαμβάνουμε για κάθε μία από τις τιμές παρατίθενται παρακάτω</w:t>
       </w:r>
       <w:r>
@@ -5962,10 +6866,11 @@
         <w:rPr>
           <w:noProof/>
         </w:rPr>
+        <w:lastRenderedPageBreak/>
         <w:drawing>
-          <wp:inline distT="0" distB="0" distL="0" distR="0" wp14:anchorId="2D59AFFD" wp14:editId="0C3C1C7E">
-            <wp:extent cx="5943600" cy="3501390"/>
-            <wp:effectExtent l="0" t="0" r="0" b="3810"/>
+          <wp:inline distT="0" distB="0" distL="0" distR="0" wp14:anchorId="1D03CA93" wp14:editId="2B761291">
+            <wp:extent cx="5943600" cy="4055745"/>
+            <wp:effectExtent l="0" t="0" r="0" b="1905"/>
             <wp:docPr id="1" name="Picture 1"/>
             <wp:cNvGraphicFramePr>
               <a:graphicFrameLocks xmlns:a="http://schemas.openxmlformats.org/drawingml/2006/main" noChangeAspect="1"/>
@@ -5986,7 +6891,7 @@
                   <pic:spPr>
                     <a:xfrm>
                       <a:off x="0" y="0"/>
-                      <a:ext cx="5943600" cy="3501390"/>
+                      <a:ext cx="5943600" cy="4055745"/>
                     </a:xfrm>
                     <a:prstGeom prst="rect">
                       <a:avLst/>
@@ -6001,6 +6906,63 @@
     </w:p>
     <w:p>
       <w:pPr>
+        <w:pStyle w:val="ListParagraph"/>
+        <w:rPr>
+          <w:sz w:val="28"/>
+          <w:szCs w:val="28"/>
+          <w:lang w:val="el-GR"/>
+        </w:rPr>
+      </w:pPr>
+      <w:r>
+        <w:rPr>
+          <w:sz w:val="28"/>
+          <w:szCs w:val="28"/>
+          <w:lang w:val="el-GR"/>
+        </w:rPr>
+        <w:t xml:space="preserve">Παρατηρούμε ότι για την συγκεκριμένη ελάχιστη τιμή του </w:t>
+      </w:r>
+      <w:r>
+        <w:rPr>
+          <w:sz w:val="28"/>
+          <w:szCs w:val="28"/>
+        </w:rPr>
+        <w:t>support</w:t>
+      </w:r>
+      <w:r>
+        <w:rPr>
+          <w:sz w:val="28"/>
+          <w:szCs w:val="28"/>
+          <w:lang w:val="el-GR"/>
+        </w:rPr>
+        <w:t xml:space="preserve">, </w:t>
+      </w:r>
+      <w:r>
+        <w:rPr>
+          <w:sz w:val="28"/>
+          <w:szCs w:val="28"/>
+          <w:lang w:val="el-GR"/>
+        </w:rPr>
+        <w:t xml:space="preserve">εξάγονται </w:t>
+      </w:r>
+      <w:r>
+        <w:rPr>
+          <w:sz w:val="28"/>
+          <w:szCs w:val="28"/>
+          <w:lang w:val="el-GR"/>
+        </w:rPr>
+        <w:t xml:space="preserve">20 </w:t>
+      </w:r>
+      <w:r>
+        <w:rPr>
+          <w:sz w:val="28"/>
+          <w:szCs w:val="28"/>
+          <w:lang w:val="el-GR"/>
+        </w:rPr>
+        <w:t>κανόνες συσχέτισης.</w:t>
+      </w:r>
+    </w:p>
+    <w:p>
+      <w:pPr>
         <w:ind w:left="720"/>
         <w:rPr>
           <w:sz w:val="28"/>
@@ -6008,53 +6970,6 @@
           <w:lang w:val="el-GR"/>
         </w:rPr>
       </w:pPr>
-      <w:r>
-        <w:rPr>
-          <w:sz w:val="28"/>
-          <w:szCs w:val="28"/>
-          <w:lang w:val="el-GR"/>
-        </w:rPr>
-        <w:t xml:space="preserve">Αξίζει να σημειωθεί ότι για την συγκεκριμένη ελάχιστη τιμή του </w:t>
-      </w:r>
-      <w:r>
-        <w:rPr>
-          <w:sz w:val="28"/>
-          <w:szCs w:val="28"/>
-        </w:rPr>
-        <w:t>support</w:t>
-      </w:r>
-      <w:r>
-        <w:rPr>
-          <w:sz w:val="28"/>
-          <w:szCs w:val="28"/>
-          <w:lang w:val="el-GR"/>
-        </w:rPr>
-        <w:t xml:space="preserve">, </w:t>
-      </w:r>
-      <w:r>
-        <w:rPr>
-          <w:sz w:val="28"/>
-          <w:szCs w:val="28"/>
-          <w:lang w:val="el-GR"/>
-        </w:rPr>
-        <w:t>λαμβάνονται συνολικά</w:t>
-      </w:r>
-      <w:r>
-        <w:rPr>
-          <w:sz w:val="28"/>
-          <w:szCs w:val="28"/>
-          <w:lang w:val="el-GR"/>
-        </w:rPr>
-        <w:t xml:space="preserve"> 750 </w:t>
-      </w:r>
-      <w:r>
-        <w:rPr>
-          <w:sz w:val="28"/>
-          <w:szCs w:val="28"/>
-          <w:lang w:val="el-GR"/>
-        </w:rPr>
-        <w:t>κανόνες συσχέτισης, από τους οποίους, όπως αναφέρθηκε και πριν, εξετάζονται οι 20.</w:t>
-      </w:r>
     </w:p>
     <w:p>
       <w:pPr>
@@ -6117,12 +7032,11 @@
         <w:rPr>
           <w:noProof/>
         </w:rPr>
-        <w:lastRenderedPageBreak/>
         <w:drawing>
-          <wp:inline distT="0" distB="0" distL="0" distR="0" wp14:anchorId="1539A8DA" wp14:editId="7A5FC108">
-            <wp:extent cx="5943600" cy="2232025"/>
-            <wp:effectExtent l="0" t="0" r="0" b="0"/>
-            <wp:docPr id="2" name="Picture 2"/>
+          <wp:inline distT="0" distB="0" distL="0" distR="0" wp14:anchorId="2B57033C" wp14:editId="4423D96E">
+            <wp:extent cx="5457825" cy="1057275"/>
+            <wp:effectExtent l="0" t="0" r="9525" b="9525"/>
+            <wp:docPr id="10" name="Picture 10"/>
             <wp:cNvGraphicFramePr>
               <a:graphicFrameLocks xmlns:a="http://schemas.openxmlformats.org/drawingml/2006/main" noChangeAspect="1"/>
             </wp:cNvGraphicFramePr>
@@ -6142,7 +7056,7 @@
                   <pic:spPr>
                     <a:xfrm>
                       <a:off x="0" y="0"/>
-                      <a:ext cx="5943600" cy="2232025"/>
+                      <a:ext cx="5457825" cy="1057275"/>
                     </a:xfrm>
                     <a:prstGeom prst="rect">
                       <a:avLst/>
@@ -6203,38 +7117,24 @@
           <w:szCs w:val="28"/>
           <w:lang w:val="el-GR"/>
         </w:rPr>
-        <w:t>εξάγονται μόλις 14 κανόνες συσχέτισης.</w:t>
-      </w:r>
-    </w:p>
-    <w:p>
-      <w:pPr>
-        <w:pStyle w:val="ListParagraph"/>
-        <w:rPr>
-          <w:sz w:val="28"/>
-          <w:szCs w:val="28"/>
-          <w:lang w:val="el-GR"/>
-        </w:rPr>
-      </w:pPr>
-    </w:p>
-    <w:p>
-      <w:pPr>
-        <w:pStyle w:val="ListParagraph"/>
-        <w:rPr>
-          <w:sz w:val="28"/>
-          <w:szCs w:val="28"/>
-          <w:lang w:val="el-GR"/>
-        </w:rPr>
-      </w:pPr>
-    </w:p>
-    <w:p>
-      <w:pPr>
-        <w:pStyle w:val="ListParagraph"/>
-        <w:rPr>
-          <w:sz w:val="28"/>
-          <w:szCs w:val="28"/>
-          <w:lang w:val="el-GR"/>
-        </w:rPr>
-      </w:pPr>
+        <w:t xml:space="preserve">εξάγονται μόλις </w:t>
+      </w:r>
+      <w:r>
+        <w:rPr>
+          <w:sz w:val="28"/>
+          <w:szCs w:val="28"/>
+          <w:lang w:val="el-GR"/>
+        </w:rPr>
+        <w:t>3</w:t>
+      </w:r>
+      <w:r>
+        <w:rPr>
+          <w:sz w:val="28"/>
+          <w:szCs w:val="28"/>
+          <w:lang w:val="el-GR"/>
+        </w:rPr>
+        <w:t xml:space="preserve"> κανόνες συσχέτισης.</w:t>
+      </w:r>
     </w:p>
     <w:p>
       <w:pPr>
@@ -6307,11 +7207,12 @@
         <w:rPr>
           <w:noProof/>
         </w:rPr>
+        <w:lastRenderedPageBreak/>
         <w:drawing>
-          <wp:inline distT="0" distB="0" distL="0" distR="0" wp14:anchorId="314AA209" wp14:editId="6A18C592">
-            <wp:extent cx="5943600" cy="1325245"/>
-            <wp:effectExtent l="0" t="0" r="0" b="8255"/>
-            <wp:docPr id="3" name="Picture 3"/>
+          <wp:inline distT="0" distB="0" distL="0" distR="0" wp14:anchorId="484B8606" wp14:editId="14618254">
+            <wp:extent cx="5381625" cy="819150"/>
+            <wp:effectExtent l="0" t="0" r="9525" b="0"/>
+            <wp:docPr id="16" name="Picture 16"/>
             <wp:cNvGraphicFramePr>
               <a:graphicFrameLocks xmlns:a="http://schemas.openxmlformats.org/drawingml/2006/main" noChangeAspect="1"/>
             </wp:cNvGraphicFramePr>
@@ -6331,7 +7232,7 @@
                   <pic:spPr>
                     <a:xfrm>
                       <a:off x="0" y="0"/>
-                      <a:ext cx="5943600" cy="1325245"/>
+                      <a:ext cx="5381625" cy="819150"/>
                     </a:xfrm>
                     <a:prstGeom prst="rect">
                       <a:avLst/>
@@ -6382,7 +7283,23 @@
           <w:szCs w:val="28"/>
           <w:lang w:val="el-GR"/>
         </w:rPr>
-        <w:t>εξάγονται μόλις 6 κανόνες συσχέτισης.</w:t>
+        <w:t xml:space="preserve">εξάγονται μόλις </w:t>
+      </w:r>
+      <w:r>
+        <w:rPr>
+          <w:sz w:val="28"/>
+          <w:szCs w:val="28"/>
+          <w:lang w:val="el-GR"/>
+        </w:rPr>
+        <w:t>2</w:t>
+      </w:r>
+      <w:r>
+        <w:rPr>
+          <w:sz w:val="28"/>
+          <w:szCs w:val="28"/>
+          <w:lang w:val="el-GR"/>
+        </w:rPr>
+        <w:t xml:space="preserve"> κανόνες συσχέτισης.</w:t>
       </w:r>
     </w:p>
     <w:p>
@@ -6455,10 +7372,10 @@
           <w:noProof/>
         </w:rPr>
         <w:drawing>
-          <wp:inline distT="0" distB="0" distL="0" distR="0" wp14:anchorId="3F917357" wp14:editId="4A029B29">
-            <wp:extent cx="5867400" cy="704850"/>
+          <wp:inline distT="0" distB="0" distL="0" distR="0" wp14:anchorId="192367EE" wp14:editId="7E56D91E">
+            <wp:extent cx="4914900" cy="685800"/>
             <wp:effectExtent l="0" t="0" r="0" b="0"/>
-            <wp:docPr id="5" name="Picture 5"/>
+            <wp:docPr id="17" name="Picture 17"/>
             <wp:cNvGraphicFramePr>
               <a:graphicFrameLocks xmlns:a="http://schemas.openxmlformats.org/drawingml/2006/main" noChangeAspect="1"/>
             </wp:cNvGraphicFramePr>
@@ -6478,7 +7395,7 @@
                   <pic:spPr>
                     <a:xfrm>
                       <a:off x="0" y="0"/>
-                      <a:ext cx="5867400" cy="704850"/>
+                      <a:ext cx="4914900" cy="685800"/>
                     </a:xfrm>
                     <a:prstGeom prst="rect">
                       <a:avLst/>
@@ -6545,6 +7462,18 @@
     <w:p>
       <w:pPr>
         <w:pStyle w:val="ListParagraph"/>
+        <w:rPr>
+          <w:sz w:val="28"/>
+          <w:szCs w:val="28"/>
+          <w:lang w:val="el-GR"/>
+        </w:rPr>
+      </w:pPr>
+      <w:bookmarkStart w:id="1" w:name="_GoBack"/>
+      <w:bookmarkEnd w:id="1"/>
+    </w:p>
+    <w:p>
+      <w:pPr>
+        <w:pStyle w:val="ListParagraph"/>
         <w:numPr>
           <w:ilvl w:val="0"/>
           <w:numId w:val="14"/>
@@ -6562,7 +7491,6 @@
           <w:szCs w:val="32"/>
           <w:lang w:val="el-GR"/>
         </w:rPr>
-        <w:lastRenderedPageBreak/>
         <w:t xml:space="preserve">Κανόνες με το υψηλότερο </w:t>
       </w:r>
       <w:r>
@@ -6997,7 +7925,16 @@
           <w:szCs w:val="28"/>
           <w:lang w:val="el-GR"/>
         </w:rPr>
-        <w:t xml:space="preserve">μιας και επιστρέφει ακριβώς 20 κανόνες συσχέτισης ως αποτέλεσμα, οι οποίοι εμφανίζουν επαρκή διαφοροποίηση  μεταξύ τους στην τιμή του </w:t>
+        <w:t xml:space="preserve">μιας </w:t>
+      </w:r>
+      <w:r>
+        <w:rPr>
+          <w:sz w:val="28"/>
+          <w:szCs w:val="28"/>
+          <w:lang w:val="el-GR"/>
+        </w:rPr>
+        <w:lastRenderedPageBreak/>
+        <w:t xml:space="preserve">και επιστρέφει ακριβώς 20 κανόνες συσχέτισης ως αποτέλεσμα, οι οποίοι εμφανίζουν επαρκή διαφοροποίηση  μεταξύ τους στην τιμή του </w:t>
       </w:r>
       <w:r>
         <w:rPr>
@@ -7313,16 +8250,7 @@
           <w:szCs w:val="28"/>
           <w:lang w:val="el-GR"/>
         </w:rPr>
-        <w:t xml:space="preserve">, λαμβάνουμε λιγότερους από 20 κανόνες συσχέτισης ως αποτέλεσμα. Είναι προφανές λοιπόν πως λόγω των </w:t>
-      </w:r>
-      <w:r>
-        <w:rPr>
-          <w:sz w:val="28"/>
-          <w:szCs w:val="28"/>
-          <w:lang w:val="el-GR"/>
-        </w:rPr>
-        <w:lastRenderedPageBreak/>
-        <w:t xml:space="preserve">περιορισμών που δίνονται από την άσκηση, τιμές </w:t>
+        <w:t xml:space="preserve">, λαμβάνουμε λιγότερους από 20 κανόνες συσχέτισης ως αποτέλεσμα. Είναι προφανές λοιπόν πως λόγω των περιορισμών που δίνονται από την άσκηση, τιμές </w:t>
       </w:r>
       <w:r>
         <w:rPr>
@@ -7650,6 +8578,7 @@
           <w:sz w:val="28"/>
           <w:szCs w:val="28"/>
         </w:rPr>
+        <w:lastRenderedPageBreak/>
         <w:t xml:space="preserve">[2]: </w:t>
       </w:r>
       <w:r>
@@ -8146,7 +9075,6 @@
           <w:szCs w:val="32"/>
           <w:lang w:val="el-GR"/>
         </w:rPr>
-        <w:lastRenderedPageBreak/>
         <w:t xml:space="preserve">Κανόνες με το υψηλότερο </w:t>
       </w:r>
       <w:r>
@@ -8667,7 +9595,16 @@
           <w:szCs w:val="28"/>
           <w:lang w:val="el-GR"/>
         </w:rPr>
-        <w:t xml:space="preserve">μιας και επιστρέφει ακριβώς 20 κανόνες συσχέτισης ως αποτέλεσμα, οι οποίοι εμφανίζουν επαρκή διαφοροποίηση  μεταξύ τους στην τιμή του </w:t>
+        <w:t xml:space="preserve">μιας και </w:t>
+      </w:r>
+      <w:r>
+        <w:rPr>
+          <w:sz w:val="28"/>
+          <w:szCs w:val="28"/>
+          <w:lang w:val="el-GR"/>
+        </w:rPr>
+        <w:lastRenderedPageBreak/>
+        <w:t xml:space="preserve">επιστρέφει ακριβώς 20 κανόνες συσχέτισης ως αποτέλεσμα, οι οποίοι εμφανίζουν επαρκή διαφοροποίηση  μεταξύ τους στην τιμή του </w:t>
       </w:r>
       <w:r>
         <w:rPr>
@@ -8963,16 +9900,7 @@
           <w:szCs w:val="28"/>
           <w:lang w:val="el-GR"/>
         </w:rPr>
-        <w:t xml:space="preserve">, λαμβάνουμε λιγότερους από 20 κανόνες συσχέτισης ως αποτέλεσμα. Είναι προφανές λοιπόν πως λόγω των </w:t>
-      </w:r>
-      <w:r>
-        <w:rPr>
-          <w:sz w:val="28"/>
-          <w:szCs w:val="28"/>
-          <w:lang w:val="el-GR"/>
-        </w:rPr>
-        <w:lastRenderedPageBreak/>
-        <w:t xml:space="preserve">περιορισμών που δίνονται από την άσκηση, τιμές </w:t>
+        <w:t xml:space="preserve">, λαμβάνουμε λιγότερους από 20 κανόνες συσχέτισης ως αποτέλεσμα. Είναι προφανές λοιπόν πως λόγω των περιορισμών που δίνονται από την άσκηση, τιμές </w:t>
       </w:r>
       <w:r>
         <w:rPr>
@@ -9149,6 +10077,7 @@
           <w:szCs w:val="28"/>
           <w:lang w:val="el-GR"/>
         </w:rPr>
+        <w:lastRenderedPageBreak/>
         <w:t>Διερμηνεύοντας το αποτέλεσμα, παρατηρούμε αρχικά ότι</w:t>
       </w:r>
       <w:r>
@@ -9586,7 +10515,6 @@
           <w:szCs w:val="28"/>
           <w:lang w:val="el-GR"/>
         </w:rPr>
-        <w:lastRenderedPageBreak/>
         <w:t xml:space="preserve">Συνεπώς, λαμβάνοντας υπόψιν τα παραπάνω, είναι πιθανόν ότι το </w:t>
       </w:r>
       <w:r>
@@ -10059,7 +10987,16 @@
           <w:szCs w:val="28"/>
           <w:lang w:val="el-GR"/>
         </w:rPr>
-        <w:t xml:space="preserve"> και την ομαδοποίηση δεδομένων του τρέχοντος σταδίου, δημιουργήθηκαν 2 βοηθητικές συναρτήσεις </w:t>
+        <w:t xml:space="preserve"> και </w:t>
+      </w:r>
+      <w:r>
+        <w:rPr>
+          <w:sz w:val="28"/>
+          <w:szCs w:val="28"/>
+          <w:lang w:val="el-GR"/>
+        </w:rPr>
+        <w:lastRenderedPageBreak/>
+        <w:t xml:space="preserve">την ομαδοποίηση δεδομένων του τρέχοντος σταδίου, δημιουργήθηκαν 2 βοηθητικές συναρτήσεις </w:t>
       </w:r>
       <w:proofErr w:type="spellStart"/>
       <w:r>
@@ -10527,7 +11464,6 @@
           <w:szCs w:val="28"/>
           <w:lang w:val="el-GR"/>
         </w:rPr>
-        <w:lastRenderedPageBreak/>
         <w:t xml:space="preserve">Πριν την εκτέλεση της μεθόδου </w:t>
       </w:r>
       <w:r>
@@ -11181,8 +12117,6 @@
         </w:rPr>
         <w:t xml:space="preserve">: </w:t>
       </w:r>
-      <w:bookmarkStart w:id="1" w:name="_GoBack"/>
-      <w:bookmarkEnd w:id="1"/>
     </w:p>
     <w:p>
       <w:pPr>
@@ -11317,6 +12251,7 @@
           <w:szCs w:val="28"/>
           <w:lang w:val="el-GR"/>
         </w:rPr>
+        <w:lastRenderedPageBreak/>
         <w:t>Έπειτα</w:t>
       </w:r>
       <w:r>
@@ -11755,7 +12690,6 @@
           <w:szCs w:val="28"/>
           <w:lang w:val="el-GR"/>
         </w:rPr>
-        <w:lastRenderedPageBreak/>
         <w:t xml:space="preserve">Τελικά, το αποτέλεσμα </w:t>
       </w:r>
       <w:r>
@@ -11971,6 +12905,7 @@
           <w:szCs w:val="28"/>
           <w:lang w:val="el-GR"/>
         </w:rPr>
+        <w:lastRenderedPageBreak/>
         <w:t>Για την καλύτερη συνολική απεικόνιση του αποτελέσματος και την εξαγωγή συμπερασμάτων, είναι αναγκαίο σε αυτή τη φάση να προχωρήσουμε στη δημιουργία διαγραμμάτων. Για αυτό τον σκοπό αξιοποιήθηκαν οι δυνατότητες της έτοιμης βιβλιοθήκης «</w:t>
       </w:r>
       <w:proofErr w:type="spellStart"/>
@@ -12139,7 +13074,6 @@
         <w:rPr>
           <w:noProof/>
         </w:rPr>
-        <w:lastRenderedPageBreak/>
         <w:drawing>
           <wp:inline distT="0" distB="0" distL="0" distR="0" wp14:anchorId="6EB25267" wp14:editId="481D2C1A">
             <wp:extent cx="6400800" cy="4436033"/>
@@ -12197,6 +13131,7 @@
           <w:szCs w:val="28"/>
           <w:lang w:val="el-GR"/>
         </w:rPr>
+        <w:lastRenderedPageBreak/>
         <w:t>Διάγραμμα απεικόνισης συστάδων με τις αρχικές τιμές</w:t>
       </w:r>
     </w:p>
@@ -12215,7 +13150,6 @@
         <w:rPr>
           <w:noProof/>
         </w:rPr>
-        <w:lastRenderedPageBreak/>
         <w:drawing>
           <wp:inline distT="0" distB="0" distL="0" distR="0" wp14:anchorId="229E84FA" wp14:editId="1BB663E9">
             <wp:extent cx="6432605" cy="5401310"/>
@@ -18390,7 +19324,7 @@
 </file>
 
 <file path=customXml/itemProps1.xml><?xml version="1.0" encoding="utf-8"?>
-<ds:datastoreItem xmlns:ds="http://schemas.openxmlformats.org/officeDocument/2006/customXml" ds:itemID="{3FD9E5A7-25DC-4753-B8CD-F76A79C627CE}">
+<ds:datastoreItem xmlns:ds="http://schemas.openxmlformats.org/officeDocument/2006/customXml" ds:itemID="{15214D9B-4E0E-4255-9443-F8D7A58D1F54}">
   <ds:schemaRefs>
     <ds:schemaRef ds:uri="http://schemas.openxmlformats.org/officeDocument/2006/bibliography"/>
   </ds:schemaRefs>

</xml_diff>

<commit_message>
Made improvements to ggplot displayed results. Made changes to the project report.
</commit_message>
<xml_diff>
--- a/Αναφορά Εργασίας - Στέφανος Καραμπέρας 2910.docx
+++ b/Αναφορά Εργασίας - Στέφανος Καραμπέρας 2910.docx
@@ -13416,10 +13416,10 @@
           <w:noProof/>
         </w:rPr>
         <w:drawing>
-          <wp:inline distT="0" distB="0" distL="0" distR="0" wp14:anchorId="6EB25267" wp14:editId="481D2C1A">
-            <wp:extent cx="6400800" cy="4436033"/>
-            <wp:effectExtent l="0" t="0" r="0" b="3175"/>
-            <wp:docPr id="9" name="Picture 9"/>
+          <wp:inline distT="0" distB="0" distL="0" distR="0" wp14:anchorId="6B4F80FD" wp14:editId="0A8D2371">
+            <wp:extent cx="6162261" cy="5091430"/>
+            <wp:effectExtent l="0" t="0" r="0" b="0"/>
+            <wp:docPr id="22" name="Picture 22"/>
             <wp:cNvGraphicFramePr>
               <a:graphicFrameLocks xmlns:a="http://schemas.openxmlformats.org/drawingml/2006/main" noChangeAspect="1"/>
             </wp:cNvGraphicFramePr>
@@ -13439,7 +13439,7 @@
                   <pic:spPr>
                     <a:xfrm>
                       <a:off x="0" y="0"/>
-                      <a:ext cx="6482459" cy="4492626"/>
+                      <a:ext cx="6185684" cy="5110783"/>
                     </a:xfrm>
                     <a:prstGeom prst="rect">
                       <a:avLst/>
@@ -13492,10 +13492,10 @@
         </w:rPr>
         <w:lastRenderedPageBreak/>
         <w:drawing>
-          <wp:inline distT="0" distB="0" distL="0" distR="0" wp14:anchorId="229E84FA" wp14:editId="1BB663E9">
-            <wp:extent cx="6432605" cy="5401310"/>
-            <wp:effectExtent l="0" t="0" r="6350" b="8890"/>
-            <wp:docPr id="11" name="Picture 11"/>
+          <wp:inline distT="0" distB="0" distL="0" distR="0" wp14:anchorId="6D17D521" wp14:editId="70509AD7">
+            <wp:extent cx="6050943" cy="5076825"/>
+            <wp:effectExtent l="0" t="0" r="6985" b="0"/>
+            <wp:docPr id="23" name="Picture 23"/>
             <wp:cNvGraphicFramePr>
               <a:graphicFrameLocks xmlns:a="http://schemas.openxmlformats.org/drawingml/2006/main" noChangeAspect="1"/>
             </wp:cNvGraphicFramePr>
@@ -13515,7 +13515,7 @@
                   <pic:spPr>
                     <a:xfrm>
                       <a:off x="0" y="0"/>
-                      <a:ext cx="6445072" cy="5411778"/>
+                      <a:ext cx="6057540" cy="5082360"/>
                     </a:xfrm>
                     <a:prstGeom prst="rect">
                       <a:avLst/>
@@ -13597,6 +13597,14 @@
     </w:p>
     <w:p>
       <w:pPr>
+        <w:rPr>
+          <w:sz w:val="28"/>
+          <w:szCs w:val="28"/>
+        </w:rPr>
+      </w:pPr>
+    </w:p>
+    <w:p>
+      <w:pPr>
         <w:pStyle w:val="ListParagraph"/>
         <w:numPr>
           <w:ilvl w:val="0"/>
@@ -13650,15 +13658,12 @@
       <w:r>
         <w:rPr>
           <w:noProof/>
-          <w:sz w:val="28"/>
-          <w:szCs w:val="28"/>
-          <w:lang w:val="el-GR"/>
         </w:rPr>
         <w:drawing>
-          <wp:inline distT="0" distB="0" distL="0" distR="0" wp14:anchorId="41B4E401" wp14:editId="1DA386D8">
-            <wp:extent cx="6400800" cy="5367020"/>
-            <wp:effectExtent l="0" t="0" r="0" b="5080"/>
-            <wp:docPr id="15" name="Picture 15"/>
+          <wp:inline distT="0" distB="0" distL="0" distR="0" wp14:anchorId="43E5E619" wp14:editId="52A50889">
+            <wp:extent cx="6098650" cy="5075555"/>
+            <wp:effectExtent l="0" t="0" r="0" b="0"/>
+            <wp:docPr id="24" name="Picture 24"/>
             <wp:cNvGraphicFramePr>
               <a:graphicFrameLocks xmlns:a="http://schemas.openxmlformats.org/drawingml/2006/main" noChangeAspect="1"/>
             </wp:cNvGraphicFramePr>
@@ -13666,36 +13671,23 @@
               <a:graphicData uri="http://schemas.openxmlformats.org/drawingml/2006/picture">
                 <pic:pic xmlns:pic="http://schemas.openxmlformats.org/drawingml/2006/picture">
                   <pic:nvPicPr>
-                    <pic:cNvPr id="0" name="Picture 3"/>
-                    <pic:cNvPicPr>
-                      <a:picLocks noChangeAspect="1" noChangeArrowheads="1"/>
-                    </pic:cNvPicPr>
+                    <pic:cNvPr id="1" name=""/>
+                    <pic:cNvPicPr/>
                   </pic:nvPicPr>
                   <pic:blipFill>
-                    <a:blip r:embed="rId18">
-                      <a:extLst>
-                        <a:ext uri="{28A0092B-C50C-407E-A947-70E740481C1C}">
-                          <a14:useLocalDpi xmlns:a14="http://schemas.microsoft.com/office/drawing/2010/main" val="0"/>
-                        </a:ext>
-                      </a:extLst>
-                    </a:blip>
-                    <a:srcRect/>
+                    <a:blip r:embed="rId18"/>
                     <a:stretch>
                       <a:fillRect/>
                     </a:stretch>
                   </pic:blipFill>
-                  <pic:spPr bwMode="auto">
+                  <pic:spPr>
                     <a:xfrm>
                       <a:off x="0" y="0"/>
-                      <a:ext cx="6411710" cy="5376168"/>
+                      <a:ext cx="6109080" cy="5084235"/>
                     </a:xfrm>
                     <a:prstGeom prst="rect">
                       <a:avLst/>
                     </a:prstGeom>
-                    <a:noFill/>
-                    <a:ln>
-                      <a:noFill/>
-                    </a:ln>
                   </pic:spPr>
                 </pic:pic>
               </a:graphicData>
@@ -13813,7 +13805,6 @@
           <w:szCs w:val="32"/>
           <w:lang w:val="el-GR"/>
         </w:rPr>
-        <w:lastRenderedPageBreak/>
         <w:t>Αναλυτική εξέταση του αποτελέσματος</w:t>
       </w:r>
     </w:p>
@@ -13957,15 +13948,12 @@
       <w:r>
         <w:rPr>
           <w:noProof/>
-          <w:sz w:val="28"/>
-          <w:szCs w:val="28"/>
-          <w:lang w:val="el-GR"/>
         </w:rPr>
         <w:drawing>
-          <wp:inline distT="0" distB="0" distL="0" distR="0" wp14:anchorId="2867577D" wp14:editId="05B1001C">
-            <wp:extent cx="6424046" cy="4587903"/>
-            <wp:effectExtent l="0" t="0" r="0" b="3175"/>
-            <wp:docPr id="13" name="Picture 13"/>
+          <wp:inline distT="0" distB="0" distL="0" distR="0" wp14:anchorId="32579766" wp14:editId="1D63F0CC">
+            <wp:extent cx="6058442" cy="4858247"/>
+            <wp:effectExtent l="0" t="0" r="0" b="0"/>
+            <wp:docPr id="25" name="Picture 25"/>
             <wp:cNvGraphicFramePr>
               <a:graphicFrameLocks xmlns:a="http://schemas.openxmlformats.org/drawingml/2006/main" noChangeAspect="1"/>
             </wp:cNvGraphicFramePr>
@@ -13973,36 +13961,23 @@
               <a:graphicData uri="http://schemas.openxmlformats.org/drawingml/2006/picture">
                 <pic:pic xmlns:pic="http://schemas.openxmlformats.org/drawingml/2006/picture">
                   <pic:nvPicPr>
-                    <pic:cNvPr id="0" name="Picture 1"/>
-                    <pic:cNvPicPr>
-                      <a:picLocks noChangeAspect="1" noChangeArrowheads="1"/>
-                    </pic:cNvPicPr>
+                    <pic:cNvPr id="1" name=""/>
+                    <pic:cNvPicPr/>
                   </pic:nvPicPr>
                   <pic:blipFill>
-                    <a:blip r:embed="rId20">
-                      <a:extLst>
-                        <a:ext uri="{28A0092B-C50C-407E-A947-70E740481C1C}">
-                          <a14:useLocalDpi xmlns:a14="http://schemas.microsoft.com/office/drawing/2010/main" val="0"/>
-                        </a:ext>
-                      </a:extLst>
-                    </a:blip>
-                    <a:srcRect/>
+                    <a:blip r:embed="rId20"/>
                     <a:stretch>
                       <a:fillRect/>
                     </a:stretch>
                   </pic:blipFill>
-                  <pic:spPr bwMode="auto">
+                  <pic:spPr>
                     <a:xfrm>
                       <a:off x="0" y="0"/>
-                      <a:ext cx="6496192" cy="4639428"/>
+                      <a:ext cx="6125485" cy="4912008"/>
                     </a:xfrm>
                     <a:prstGeom prst="rect">
                       <a:avLst/>
                     </a:prstGeom>
-                    <a:noFill/>
-                    <a:ln>
-                      <a:noFill/>
-                    </a:ln>
                   </pic:spPr>
                 </pic:pic>
               </a:graphicData>
@@ -14197,12 +14172,24 @@
           <w:lang w:val="el-GR"/>
         </w:rPr>
       </w:pPr>
-      <w:r>
-        <w:rPr>
-          <w:sz w:val="28"/>
-          <w:szCs w:val="28"/>
-          <w:lang w:val="el-GR"/>
-        </w:rPr>
+    </w:p>
+    <w:p>
+      <w:pPr>
+        <w:rPr>
+          <w:sz w:val="28"/>
+          <w:szCs w:val="28"/>
+          <w:lang w:val="el-GR"/>
+        </w:rPr>
+      </w:pPr>
+      <w:bookmarkStart w:id="0" w:name="_GoBack"/>
+      <w:bookmarkEnd w:id="0"/>
+      <w:r>
+        <w:rPr>
+          <w:sz w:val="28"/>
+          <w:szCs w:val="28"/>
+          <w:lang w:val="el-GR"/>
+        </w:rPr>
+        <w:lastRenderedPageBreak/>
         <w:t xml:space="preserve">Σε αυτό το σημείο προχωράμε στην ερμηνεία του </w:t>
       </w:r>
       <w:r>
@@ -14295,7 +14282,6 @@
           <w:szCs w:val="28"/>
           <w:lang w:val="el-GR"/>
         </w:rPr>
-        <w:lastRenderedPageBreak/>
         <w:t>Ομάδα 1</w:t>
       </w:r>
       <w:r>
@@ -14975,6 +14961,7 @@
           <w:szCs w:val="28"/>
           <w:lang w:val="el-GR"/>
         </w:rPr>
+        <w:lastRenderedPageBreak/>
         <w:t xml:space="preserve">Διερμηνεύοντας τα προφίλ των ομάδων στο πλαίσιο της αποτίμησης κινδύνου,  άξια προσοχής για την ομάδα </w:t>
       </w:r>
       <w:r>
@@ -15033,7 +15020,6 @@
           <w:szCs w:val="28"/>
           <w:lang w:val="el-GR"/>
         </w:rPr>
-        <w:lastRenderedPageBreak/>
         <w:t xml:space="preserve">Το σύνολο των συναλλαγών που την αποτελούν έχουν αξία εμφανώς υψηλότερη του μέσου όρου του συνόλου συναλλαγών των δεδομένων. Αυτό καθιστά τους καταναλωτές αυτής της ομάδας ιδιαίτερα επικερδείς για την εταιρία. </w:t>
       </w:r>
     </w:p>
@@ -15421,7 +15407,16 @@
           <w:szCs w:val="28"/>
           <w:lang w:val="el-GR"/>
         </w:rPr>
-        <w:t xml:space="preserve"> η οποία περιέχει τα δεδομένα συναλλαγών στη μορφή που βρίσκονταν εντός της </w:t>
+        <w:t xml:space="preserve"> η οποία περιέχει τα δεδομένα συναλλαγών </w:t>
+      </w:r>
+      <w:r>
+        <w:rPr>
+          <w:sz w:val="28"/>
+          <w:szCs w:val="28"/>
+          <w:lang w:val="el-GR"/>
+        </w:rPr>
+        <w:lastRenderedPageBreak/>
+        <w:t xml:space="preserve">στη μορφή που βρίσκονταν εντός της </w:t>
       </w:r>
       <w:proofErr w:type="spellStart"/>
       <w:r>
@@ -15656,7 +15651,6 @@
           <w:szCs w:val="28"/>
           <w:lang w:val="el-GR"/>
         </w:rPr>
-        <w:lastRenderedPageBreak/>
         <w:t xml:space="preserve">Ανάλογα με την ομάδα στην οποία ανήκει κάθε συναλλαγή,  η λογική τιμή </w:t>
       </w:r>
       <w:r>
@@ -16240,6 +16234,7 @@
           <w:szCs w:val="28"/>
           <w:lang w:val="el-GR"/>
         </w:rPr>
+        <w:lastRenderedPageBreak/>
         <w:t>Επιπρόσθετα, δίνουμε ως παράμετρο για το όρισμα «</w:t>
       </w:r>
       <w:r>
@@ -16341,7 +16336,6 @@
           <w:sz w:val="20"/>
           <w:szCs w:val="20"/>
         </w:rPr>
-        <w:lastRenderedPageBreak/>
         <w:t xml:space="preserve">appearance </w:t>
       </w:r>
       <w:r>
@@ -17072,7 +17066,18 @@
           <w:szCs w:val="28"/>
           <w:lang w:val="el-GR"/>
         </w:rPr>
-        <w:t>υψηλή εμπιστοσύνη</w:t>
+        <w:t xml:space="preserve">υψηλή </w:t>
+      </w:r>
+      <w:r>
+        <w:rPr>
+          <w:b/>
+          <w:bCs/>
+          <w:sz w:val="28"/>
+          <w:szCs w:val="28"/>
+          <w:lang w:val="el-GR"/>
+        </w:rPr>
+        <w:lastRenderedPageBreak/>
+        <w:t>εμπιστοσύνη</w:t>
       </w:r>
       <w:r>
         <w:rPr>
@@ -17112,7 +17117,6 @@
           <w:szCs w:val="28"/>
           <w:lang w:val="el-GR"/>
         </w:rPr>
-        <w:lastRenderedPageBreak/>
         <w:t xml:space="preserve">Παράλληλα, η απουσία κανόνων συσχέτισης που αφορούν τις ομάδες συναλλαγών 3, 4 και 5 από τη λίστα των 20 κορυφαίων κανόνων σύμφωνα με το </w:t>
       </w:r>
       <w:r>
@@ -17582,6 +17586,7 @@
         <w:rPr>
           <w:noProof/>
         </w:rPr>
+        <w:lastRenderedPageBreak/>
         <w:drawing>
           <wp:inline distT="0" distB="0" distL="0" distR="0" wp14:anchorId="682573DB" wp14:editId="4D79DF62">
             <wp:extent cx="5943600" cy="2667000"/>
@@ -17633,7 +17638,6 @@
           <w:szCs w:val="28"/>
           <w:lang w:val="el-GR"/>
         </w:rPr>
-        <w:lastRenderedPageBreak/>
         <w:t xml:space="preserve">Παρατηρούμε </w:t>
       </w:r>
       <w:r>
@@ -24165,17 +24169,7 @@
           <w:szCs w:val="28"/>
           <w:lang w:val="el-GR"/>
         </w:rPr>
-        <w:t xml:space="preserve">την μακρά αποθήκευση τους από τους καταναλωτές και άρα την σπανιότερη προμήθειά τους. </w:t>
-      </w:r>
-      <w:bookmarkStart w:id="0" w:name="_GoBack"/>
-      <w:bookmarkEnd w:id="0"/>
-      <w:r>
-        <w:rPr>
-          <w:sz w:val="28"/>
-          <w:szCs w:val="28"/>
-          <w:lang w:val="el-GR"/>
-        </w:rPr>
-        <w:t xml:space="preserve">Έτσι, το μεγάλο χρονικό διάστημα που μεσολαβεί μεταξύ των συναλλαγών  είναι αναμενόμενο και προερχόμενο από </w:t>
+        <w:t xml:space="preserve">την μακρά αποθήκευση τους από τους καταναλωτές και άρα την σπανιότερη προμήθειά τους. Έτσι, το μεγάλο χρονικό διάστημα που μεσολαβεί μεταξύ των συναλλαγών  είναι αναμενόμενο και προερχόμενο από </w:t>
       </w:r>
       <w:r>
         <w:rPr>
@@ -28252,7 +28246,7 @@
 </file>
 
 <file path=customXml/itemProps1.xml><?xml version="1.0" encoding="utf-8"?>
-<ds:datastoreItem xmlns:ds="http://schemas.openxmlformats.org/officeDocument/2006/customXml" ds:itemID="{0E7551DE-E867-4C15-83F3-39E704797F33}">
+<ds:datastoreItem xmlns:ds="http://schemas.openxmlformats.org/officeDocument/2006/customXml" ds:itemID="{5BAC375A-40D8-43E5-8398-B456F0C76A2C}">
   <ds:schemaRefs>
     <ds:schemaRef ds:uri="http://schemas.openxmlformats.org/officeDocument/2006/bibliography"/>
   </ds:schemaRefs>

</xml_diff>